<commit_message>
UVE Bit.2 última versión
</commit_message>
<xml_diff>
--- a/V de Gowiin Actualizada.docx
+++ b/V de Gowiin Actualizada.docx
@@ -11,68 +11,1588 @@
         <mc:AlternateContent>
           <mc:Choice Requires="wpg">
             <w:drawing>
-              <wp:anchor distT="0" distB="0" distL="114300" distR="114300" simplePos="0" relativeHeight="251657216" behindDoc="0" locked="0" layoutInCell="1" allowOverlap="1" wp14:anchorId="04F479D1" wp14:editId="4EBA5C8D">
+              <wp:anchor distT="0" distB="0" distL="114300" distR="114300" simplePos="0" relativeHeight="251687936" behindDoc="0" locked="0" layoutInCell="1" allowOverlap="1" wp14:anchorId="5E5C3AFC" wp14:editId="28389287">
                 <wp:simplePos x="0" y="0"/>
                 <wp:positionH relativeFrom="column">
-                  <wp:posOffset>-284480</wp:posOffset>
+                  <wp:posOffset>-155575</wp:posOffset>
                 </wp:positionH>
                 <wp:positionV relativeFrom="paragraph">
-                  <wp:posOffset>-382905</wp:posOffset>
+                  <wp:posOffset>241300</wp:posOffset>
                 </wp:positionV>
-                <wp:extent cx="10188575" cy="7162800"/>
-                <wp:effectExtent l="19050" t="19050" r="22225" b="19050"/>
+                <wp:extent cx="10029825" cy="5685155"/>
+                <wp:effectExtent l="57150" t="57150" r="47625" b="48895"/>
                 <wp:wrapThrough wrapText="bothSides">
                   <wp:wrapPolygon edited="0">
-                    <wp:start x="6704" y="-57"/>
-                    <wp:lineTo x="6543" y="0"/>
-                    <wp:lineTo x="6381" y="402"/>
-                    <wp:lineTo x="6381" y="919"/>
-                    <wp:lineTo x="808" y="1034"/>
-                    <wp:lineTo x="808" y="1838"/>
-                    <wp:lineTo x="-40" y="2126"/>
-                    <wp:lineTo x="-40" y="2470"/>
-                    <wp:lineTo x="5694" y="2757"/>
-                    <wp:lineTo x="7754" y="9191"/>
-                    <wp:lineTo x="-40" y="9479"/>
-                    <wp:lineTo x="-40" y="12523"/>
-                    <wp:lineTo x="8925" y="12868"/>
-                    <wp:lineTo x="9248" y="13787"/>
-                    <wp:lineTo x="-40" y="13787"/>
-                    <wp:lineTo x="-40" y="14706"/>
-                    <wp:lineTo x="9047" y="14706"/>
-                    <wp:lineTo x="-40" y="15626"/>
-                    <wp:lineTo x="-40" y="17406"/>
-                    <wp:lineTo x="10420" y="17464"/>
-                    <wp:lineTo x="10743" y="18383"/>
-                    <wp:lineTo x="4523" y="19015"/>
-                    <wp:lineTo x="4523" y="21600"/>
-                    <wp:lineTo x="17003" y="21600"/>
-                    <wp:lineTo x="17083" y="21198"/>
-                    <wp:lineTo x="17164" y="19072"/>
-                    <wp:lineTo x="10783" y="18383"/>
-                    <wp:lineTo x="11025" y="17464"/>
-                    <wp:lineTo x="21607" y="16545"/>
-                    <wp:lineTo x="21607" y="13443"/>
-                    <wp:lineTo x="12520" y="12868"/>
-                    <wp:lineTo x="12762" y="11949"/>
-                    <wp:lineTo x="19709" y="11949"/>
-                    <wp:lineTo x="21607" y="11777"/>
-                    <wp:lineTo x="21607" y="8617"/>
-                    <wp:lineTo x="14014" y="8272"/>
-                    <wp:lineTo x="14256" y="7353"/>
-                    <wp:lineTo x="19547" y="7353"/>
-                    <wp:lineTo x="21607" y="7123"/>
-                    <wp:lineTo x="21607" y="3389"/>
-                    <wp:lineTo x="15751" y="2757"/>
-                    <wp:lineTo x="21445" y="2470"/>
-                    <wp:lineTo x="21607" y="2240"/>
-                    <wp:lineTo x="21162" y="1838"/>
-                    <wp:lineTo x="21243" y="1091"/>
-                    <wp:lineTo x="20839" y="1034"/>
-                    <wp:lineTo x="15185" y="747"/>
-                    <wp:lineTo x="14943" y="115"/>
-                    <wp:lineTo x="14822" y="-57"/>
-                    <wp:lineTo x="6704" y="-57"/>
+                    <wp:start x="7918" y="-217"/>
+                    <wp:lineTo x="7918" y="1086"/>
+                    <wp:lineTo x="-82" y="1086"/>
+                    <wp:lineTo x="-82" y="1954"/>
+                    <wp:lineTo x="10790" y="2244"/>
+                    <wp:lineTo x="10790" y="6876"/>
+                    <wp:lineTo x="13949" y="7744"/>
+                    <wp:lineTo x="13949" y="8034"/>
+                    <wp:lineTo x="-82" y="8034"/>
+                    <wp:lineTo x="-82" y="9192"/>
+                    <wp:lineTo x="10749" y="10350"/>
+                    <wp:lineTo x="10790" y="12666"/>
+                    <wp:lineTo x="12595" y="13390"/>
+                    <wp:lineTo x="12595" y="13824"/>
+                    <wp:lineTo x="-123" y="13824"/>
+                    <wp:lineTo x="-123" y="14982"/>
+                    <wp:lineTo x="10749" y="16140"/>
+                    <wp:lineTo x="10790" y="19614"/>
+                    <wp:lineTo x="6318" y="20266"/>
+                    <wp:lineTo x="6318" y="21713"/>
+                    <wp:lineTo x="14933" y="21713"/>
+                    <wp:lineTo x="15015" y="20411"/>
+                    <wp:lineTo x="14646" y="20266"/>
+                    <wp:lineTo x="10749" y="19614"/>
+                    <wp:lineTo x="10749" y="16140"/>
+                    <wp:lineTo x="8656" y="14982"/>
+                    <wp:lineTo x="14769" y="14982"/>
+                    <wp:lineTo x="21662" y="14403"/>
+                    <wp:lineTo x="21662" y="13173"/>
+                    <wp:lineTo x="21087" y="13173"/>
+                    <wp:lineTo x="10749" y="12666"/>
+                    <wp:lineTo x="10749" y="10350"/>
+                    <wp:lineTo x="7179" y="9192"/>
+                    <wp:lineTo x="10379" y="9192"/>
+                    <wp:lineTo x="21662" y="8323"/>
+                    <wp:lineTo x="21662" y="7383"/>
+                    <wp:lineTo x="21087" y="7383"/>
+                    <wp:lineTo x="10749" y="6876"/>
+                    <wp:lineTo x="10790" y="2244"/>
+                    <wp:lineTo x="17272" y="2244"/>
+                    <wp:lineTo x="21662" y="1809"/>
+                    <wp:lineTo x="21662" y="579"/>
+                    <wp:lineTo x="20841" y="434"/>
+                    <wp:lineTo x="13538" y="-217"/>
+                    <wp:lineTo x="7918" y="-217"/>
+                  </wp:wrapPolygon>
+                </wp:wrapThrough>
+                <wp:docPr id="36" name="Agrupar 36"/>
+                <wp:cNvGraphicFramePr/>
+                <a:graphic xmlns:a="http://schemas.openxmlformats.org/drawingml/2006/main">
+                  <a:graphicData uri="http://schemas.microsoft.com/office/word/2010/wordprocessingGroup">
+                    <wpg:wgp>
+                      <wpg:cNvGrpSpPr/>
+                      <wpg:grpSpPr>
+                        <a:xfrm>
+                          <a:off x="0" y="0"/>
+                          <a:ext cx="10029825" cy="5685155"/>
+                          <a:chOff x="-27107" y="5993"/>
+                          <a:chExt cx="10032161" cy="5687847"/>
+                        </a:xfrm>
+                      </wpg:grpSpPr>
+                      <wps:wsp>
+                        <wps:cNvPr id="1" name="Cuadro de texto 1"/>
+                        <wps:cNvSpPr txBox="1"/>
+                        <wps:spPr>
+                          <a:xfrm>
+                            <a:off x="3696774" y="5993"/>
+                            <a:ext cx="2522855" cy="197485"/>
+                          </a:xfrm>
+                          <a:prstGeom prst="rect">
+                            <a:avLst/>
+                          </a:prstGeom>
+                          <a:solidFill>
+                            <a:schemeClr val="accent5">
+                              <a:lumMod val="75000"/>
+                            </a:schemeClr>
+                          </a:solidFill>
+                          <a:ln>
+                            <a:solidFill>
+                              <a:srgbClr val="000000"/>
+                            </a:solidFill>
+                          </a:ln>
+                          <a:effectLst/>
+                          <a:scene3d>
+                            <a:camera prst="orthographicFront"/>
+                            <a:lightRig rig="threePt" dir="t"/>
+                          </a:scene3d>
+                          <a:sp3d>
+                            <a:bevelT w="101600" prst="riblet"/>
+                          </a:sp3d>
+                          <a:extLst>
+                            <a:ext uri="{C572A759-6A51-4108-AA02-DFA0A04FC94B}">
+                              <ma14:wrappingTextBoxFlag xmlns="" xmlns:mo="http://schemas.microsoft.com/office/mac/office/2008/main" xmlns:mv="urn:schemas-microsoft-com:mac:vml" xmlns:o="urn:schemas-microsoft-com:office:office" xmlns:v="urn:schemas-microsoft-com:vml" xmlns:w10="urn:schemas-microsoft-com:office:word" xmlns:w="http://schemas.openxmlformats.org/wordprocessingml/2006/main" xmlns:ma14="http://schemas.microsoft.com/office/mac/drawingml/2011/main"/>
+                            </a:ext>
+                          </a:extLst>
+                        </wps:spPr>
+                        <wps:txbx>
+                          <w:txbxContent>
+                            <w:p>
+                              <w:pPr>
+                                <w:jc w:val="center"/>
+                                <w:rPr>
+                                  <w:noProof/>
+                                  <w:lang w:val="es-ES"/>
+                                </w:rPr>
+                              </w:pPr>
+                              <w:r>
+                                <w:t>1</w:t>
+                              </w:r>
+                              <w:r>
+                                <w:t>. P</w:t>
+                              </w:r>
+                              <w:r>
+                                <w:t>regunta</w:t>
+                              </w:r>
+                              <w:r>
+                                <w:t xml:space="preserve"> y Objetivo</w:t>
+                              </w:r>
+                            </w:p>
+                          </w:txbxContent>
+                        </wps:txbx>
+                        <wps:bodyPr rot="0" spcFirstLastPara="0" vertOverflow="overflow" horzOverflow="overflow" vert="horz" wrap="square" lIns="0" tIns="0" rIns="0" bIns="0" numCol="1" spcCol="0" rtlCol="0" fromWordArt="0" anchor="ctr" anchorCtr="0" forceAA="0" compatLnSpc="1">
+                          <a:prstTxWarp prst="textNoShape">
+                            <a:avLst/>
+                          </a:prstTxWarp>
+                          <a:noAutofit/>
+                        </wps:bodyPr>
+                      </wps:wsp>
+                      <wps:wsp>
+                        <wps:cNvPr id="5" name="Cuadro de texto 5"/>
+                        <wps:cNvSpPr txBox="1"/>
+                        <wps:spPr>
+                          <a:xfrm>
+                            <a:off x="2967752" y="5432530"/>
+                            <a:ext cx="3907155" cy="261310"/>
+                          </a:xfrm>
+                          <a:prstGeom prst="rect">
+                            <a:avLst/>
+                          </a:prstGeom>
+                          <a:solidFill>
+                            <a:schemeClr val="accent5">
+                              <a:lumMod val="75000"/>
+                            </a:schemeClr>
+                          </a:solidFill>
+                          <a:ln>
+                            <a:solidFill>
+                              <a:schemeClr val="tx1"/>
+                            </a:solidFill>
+                          </a:ln>
+                          <a:effectLst/>
+                          <a:scene3d>
+                            <a:camera prst="orthographicFront"/>
+                            <a:lightRig rig="threePt" dir="t"/>
+                          </a:scene3d>
+                          <a:sp3d>
+                            <a:bevelT w="101600" prst="riblet"/>
+                          </a:sp3d>
+                          <a:extLst>
+                            <a:ext uri="{C572A759-6A51-4108-AA02-DFA0A04FC94B}">
+                              <ma14:wrappingTextBoxFlag xmlns="" xmlns:mo="http://schemas.microsoft.com/office/mac/office/2008/main" xmlns:mv="urn:schemas-microsoft-com:mac:vml" xmlns:o="urn:schemas-microsoft-com:office:office" xmlns:v="urn:schemas-microsoft-com:vml" xmlns:w10="urn:schemas-microsoft-com:office:word" xmlns:w="http://schemas.openxmlformats.org/wordprocessingml/2006/main" xmlns:ma14="http://schemas.microsoft.com/office/mac/drawingml/2011/main"/>
+                            </a:ext>
+                          </a:extLst>
+                        </wps:spPr>
+                        <wps:txbx>
+                          <w:txbxContent>
+                            <w:p>
+                              <w:pPr>
+                                <w:jc w:val="center"/>
+                                <w:rPr>
+                                  <w:noProof/>
+                                  <w:lang w:val="es-ES"/>
+                                </w:rPr>
+                              </w:pPr>
+                              <w:r>
+                                <w:t>2</w:t>
+                              </w:r>
+                              <w:r>
+                                <w:t>. T</w:t>
+                              </w:r>
+                              <w:r>
+                                <w:t>ema de estudio</w:t>
+                              </w:r>
+                            </w:p>
+                          </w:txbxContent>
+                        </wps:txbx>
+                        <wps:bodyPr rot="0" spcFirstLastPara="0" vertOverflow="overflow" horzOverflow="overflow" vert="horz" wrap="square" lIns="0" tIns="0" rIns="0" bIns="0" numCol="1" spcCol="0" rtlCol="0" fromWordArt="0" anchor="t" anchorCtr="0" forceAA="0" compatLnSpc="1">
+                          <a:prstTxWarp prst="textNoShape">
+                            <a:avLst/>
+                          </a:prstTxWarp>
+                          <a:noAutofit/>
+                        </wps:bodyPr>
+                      </wps:wsp>
+                      <wps:wsp>
+                        <wps:cNvPr id="7" name="Cuadro de texto 7"/>
+                        <wps:cNvSpPr txBox="1"/>
+                        <wps:spPr>
+                          <a:xfrm>
+                            <a:off x="5795780" y="3575692"/>
+                            <a:ext cx="4196569" cy="259019"/>
+                          </a:xfrm>
+                          <a:custGeom>
+                            <a:avLst/>
+                            <a:gdLst>
+                              <a:gd name="connsiteX0" fmla="*/ 0 w 4482465"/>
+                              <a:gd name="connsiteY0" fmla="*/ 0 h 205105"/>
+                              <a:gd name="connsiteX1" fmla="*/ 4482465 w 4482465"/>
+                              <a:gd name="connsiteY1" fmla="*/ 0 h 205105"/>
+                              <a:gd name="connsiteX2" fmla="*/ 4482465 w 4482465"/>
+                              <a:gd name="connsiteY2" fmla="*/ 205105 h 205105"/>
+                              <a:gd name="connsiteX3" fmla="*/ 0 w 4482465"/>
+                              <a:gd name="connsiteY3" fmla="*/ 205105 h 205105"/>
+                              <a:gd name="connsiteX4" fmla="*/ 0 w 4482465"/>
+                              <a:gd name="connsiteY4" fmla="*/ 0 h 205105"/>
+                              <a:gd name="connsiteX0" fmla="*/ 114935 w 4482465"/>
+                              <a:gd name="connsiteY0" fmla="*/ 0 h 205105"/>
+                              <a:gd name="connsiteX1" fmla="*/ 4482465 w 4482465"/>
+                              <a:gd name="connsiteY1" fmla="*/ 0 h 205105"/>
+                              <a:gd name="connsiteX2" fmla="*/ 4482465 w 4482465"/>
+                              <a:gd name="connsiteY2" fmla="*/ 205105 h 205105"/>
+                              <a:gd name="connsiteX3" fmla="*/ 0 w 4482465"/>
+                              <a:gd name="connsiteY3" fmla="*/ 205105 h 205105"/>
+                              <a:gd name="connsiteX4" fmla="*/ 114935 w 4482465"/>
+                              <a:gd name="connsiteY4" fmla="*/ 0 h 205105"/>
+                            </a:gdLst>
+                            <a:ahLst/>
+                            <a:cxnLst>
+                              <a:cxn ang="0">
+                                <a:pos x="connsiteX0" y="connsiteY0"/>
+                              </a:cxn>
+                              <a:cxn ang="0">
+                                <a:pos x="connsiteX1" y="connsiteY1"/>
+                              </a:cxn>
+                              <a:cxn ang="0">
+                                <a:pos x="connsiteX2" y="connsiteY2"/>
+                              </a:cxn>
+                              <a:cxn ang="0">
+                                <a:pos x="connsiteX3" y="connsiteY3"/>
+                              </a:cxn>
+                              <a:cxn ang="0">
+                                <a:pos x="connsiteX4" y="connsiteY4"/>
+                              </a:cxn>
+                            </a:cxnLst>
+                            <a:rect l="l" t="t" r="r" b="b"/>
+                            <a:pathLst>
+                              <a:path w="4482465" h="205105">
+                                <a:moveTo>
+                                  <a:pt x="114935" y="0"/>
+                                </a:moveTo>
+                                <a:lnTo>
+                                  <a:pt x="4482465" y="0"/>
+                                </a:lnTo>
+                                <a:lnTo>
+                                  <a:pt x="4482465" y="205105"/>
+                                </a:lnTo>
+                                <a:lnTo>
+                                  <a:pt x="0" y="205105"/>
+                                </a:lnTo>
+                                <a:lnTo>
+                                  <a:pt x="114935" y="0"/>
+                                </a:lnTo>
+                                <a:close/>
+                              </a:path>
+                            </a:pathLst>
+                          </a:custGeom>
+                          <a:solidFill>
+                            <a:schemeClr val="accent5">
+                              <a:lumMod val="75000"/>
+                            </a:schemeClr>
+                          </a:solidFill>
+                          <a:ln>
+                            <a:solidFill>
+                              <a:schemeClr val="tx1"/>
+                            </a:solidFill>
+                          </a:ln>
+                          <a:effectLst/>
+                          <a:scene3d>
+                            <a:camera prst="orthographicFront"/>
+                            <a:lightRig rig="threePt" dir="t"/>
+                          </a:scene3d>
+                          <a:sp3d>
+                            <a:bevelT w="101600" prst="riblet"/>
+                          </a:sp3d>
+                          <a:extLst>
+                            <a:ext uri="{C572A759-6A51-4108-AA02-DFA0A04FC94B}">
+                              <ma14:wrappingTextBoxFlag xmlns="" xmlns:mo="http://schemas.microsoft.com/office/mac/office/2008/main" xmlns:mv="urn:schemas-microsoft-com:mac:vml" xmlns:o="urn:schemas-microsoft-com:office:office" xmlns:v="urn:schemas-microsoft-com:vml" xmlns:w10="urn:schemas-microsoft-com:office:word" xmlns:w="http://schemas.openxmlformats.org/wordprocessingml/2006/main" xmlns:ma14="http://schemas.microsoft.com/office/mac/drawingml/2011/main"/>
+                            </a:ext>
+                          </a:extLst>
+                        </wps:spPr>
+                        <wps:txbx>
+                          <w:txbxContent>
+                            <w:p>
+                              <w:pPr>
+                                <w:jc w:val="center"/>
+                              </w:pPr>
+                              <w:r>
+                                <w:t>4</w:t>
+                              </w:r>
+                              <w:r>
+                                <w:t xml:space="preserve">. </w:t>
+                              </w:r>
+                              <w:r>
+                                <w:t xml:space="preserve">¿Qué cambios </w:t>
+                              </w:r>
+                              <w:r>
+                                <w:t>i</w:t>
+                              </w:r>
+                              <w:r>
+                                <w:t xml:space="preserve">ntroduzco para observar el </w:t>
+                              </w:r>
+                              <w:r>
+                                <w:t>fenómeno</w:t>
+                              </w:r>
+                              <w:r>
+                                <w:t>?</w:t>
+                              </w:r>
+                            </w:p>
+                            <w:p>
+                              <w:pPr>
+                                <w:jc w:val="center"/>
+                                <w:rPr>
+                                  <w:noProof/>
+                                  <w:lang w:val="es-ES"/>
+                                </w:rPr>
+                              </w:pPr>
+                            </w:p>
+                          </w:txbxContent>
+                        </wps:txbx>
+                        <wps:bodyPr rot="0" spcFirstLastPara="0" vertOverflow="overflow" horzOverflow="overflow" vert="horz" wrap="square" lIns="0" tIns="0" rIns="0" bIns="0" numCol="1" spcCol="0" rtlCol="0" fromWordArt="0" anchor="ctr" anchorCtr="0" forceAA="0" compatLnSpc="1">
+                          <a:prstTxWarp prst="textNoShape">
+                            <a:avLst/>
+                          </a:prstTxWarp>
+                          <a:noAutofit/>
+                        </wps:bodyPr>
+                      </wps:wsp>
+                      <wps:wsp>
+                        <wps:cNvPr id="8" name="Cuadro de texto 8"/>
+                        <wps:cNvSpPr txBox="1"/>
+                        <wps:spPr>
+                          <a:xfrm>
+                            <a:off x="-27107" y="3687872"/>
+                            <a:ext cx="3988866" cy="261328"/>
+                          </a:xfrm>
+                          <a:custGeom>
+                            <a:avLst/>
+                            <a:gdLst>
+                              <a:gd name="connsiteX0" fmla="*/ 0 w 4367530"/>
+                              <a:gd name="connsiteY0" fmla="*/ 0 h 198755"/>
+                              <a:gd name="connsiteX1" fmla="*/ 4367530 w 4367530"/>
+                              <a:gd name="connsiteY1" fmla="*/ 0 h 198755"/>
+                              <a:gd name="connsiteX2" fmla="*/ 4367530 w 4367530"/>
+                              <a:gd name="connsiteY2" fmla="*/ 198755 h 198755"/>
+                              <a:gd name="connsiteX3" fmla="*/ 0 w 4367530"/>
+                              <a:gd name="connsiteY3" fmla="*/ 198755 h 198755"/>
+                              <a:gd name="connsiteX4" fmla="*/ 0 w 4367530"/>
+                              <a:gd name="connsiteY4" fmla="*/ 0 h 198755"/>
+                              <a:gd name="connsiteX0" fmla="*/ 0 w 4367530"/>
+                              <a:gd name="connsiteY0" fmla="*/ 0 h 198755"/>
+                              <a:gd name="connsiteX1" fmla="*/ 4297680 w 4367530"/>
+                              <a:gd name="connsiteY1" fmla="*/ 0 h 198755"/>
+                              <a:gd name="connsiteX2" fmla="*/ 4367530 w 4367530"/>
+                              <a:gd name="connsiteY2" fmla="*/ 198755 h 198755"/>
+                              <a:gd name="connsiteX3" fmla="*/ 0 w 4367530"/>
+                              <a:gd name="connsiteY3" fmla="*/ 198755 h 198755"/>
+                              <a:gd name="connsiteX4" fmla="*/ 0 w 4367530"/>
+                              <a:gd name="connsiteY4" fmla="*/ 0 h 198755"/>
+                            </a:gdLst>
+                            <a:ahLst/>
+                            <a:cxnLst>
+                              <a:cxn ang="0">
+                                <a:pos x="connsiteX0" y="connsiteY0"/>
+                              </a:cxn>
+                              <a:cxn ang="0">
+                                <a:pos x="connsiteX1" y="connsiteY1"/>
+                              </a:cxn>
+                              <a:cxn ang="0">
+                                <a:pos x="connsiteX2" y="connsiteY2"/>
+                              </a:cxn>
+                              <a:cxn ang="0">
+                                <a:pos x="connsiteX3" y="connsiteY3"/>
+                              </a:cxn>
+                              <a:cxn ang="0">
+                                <a:pos x="connsiteX4" y="connsiteY4"/>
+                              </a:cxn>
+                            </a:cxnLst>
+                            <a:rect l="l" t="t" r="r" b="b"/>
+                            <a:pathLst>
+                              <a:path w="4367530" h="198755">
+                                <a:moveTo>
+                                  <a:pt x="0" y="0"/>
+                                </a:moveTo>
+                                <a:lnTo>
+                                  <a:pt x="4297680" y="0"/>
+                                </a:lnTo>
+                                <a:lnTo>
+                                  <a:pt x="4367530" y="198755"/>
+                                </a:lnTo>
+                                <a:lnTo>
+                                  <a:pt x="0" y="198755"/>
+                                </a:lnTo>
+                                <a:lnTo>
+                                  <a:pt x="0" y="0"/>
+                                </a:lnTo>
+                                <a:close/>
+                              </a:path>
+                            </a:pathLst>
+                          </a:custGeom>
+                          <a:solidFill>
+                            <a:schemeClr val="accent5">
+                              <a:lumMod val="75000"/>
+                            </a:schemeClr>
+                          </a:solidFill>
+                          <a:ln>
+                            <a:solidFill>
+                              <a:schemeClr val="tx1"/>
+                            </a:solidFill>
+                          </a:ln>
+                          <a:effectLst/>
+                          <a:scene3d>
+                            <a:camera prst="orthographicFront"/>
+                            <a:lightRig rig="threePt" dir="t"/>
+                          </a:scene3d>
+                          <a:sp3d>
+                            <a:bevelT w="101600" prst="riblet"/>
+                          </a:sp3d>
+                          <a:extLst>
+                            <a:ext uri="{C572A759-6A51-4108-AA02-DFA0A04FC94B}">
+                              <ma14:wrappingTextBoxFlag xmlns="" xmlns:mo="http://schemas.microsoft.com/office/mac/office/2008/main" xmlns:mv="urn:schemas-microsoft-com:mac:vml" xmlns:o="urn:schemas-microsoft-com:office:office" xmlns:v="urn:schemas-microsoft-com:vml" xmlns:w10="urn:schemas-microsoft-com:office:word" xmlns:w="http://schemas.openxmlformats.org/wordprocessingml/2006/main" xmlns:ma14="http://schemas.microsoft.com/office/mac/drawingml/2011/main" val="1"/>
+                            </a:ext>
+                          </a:extLst>
+                        </wps:spPr>
+                        <wps:txbx>
+                          <w:txbxContent>
+                            <w:p>
+                              <w:pPr>
+                                <w:jc w:val="center"/>
+                                <w:rPr>
+                                  <w:noProof/>
+                                  <w:lang w:val="es-ES"/>
+                                </w:rPr>
+                              </w:pPr>
+                              <w:r>
+                                <w:t>3</w:t>
+                              </w:r>
+                              <w:r>
+                                <w:t>. V</w:t>
+                              </w:r>
+                              <w:r>
+                                <w:t>ocabulario clave para la investigación</w:t>
+                              </w:r>
+                            </w:p>
+                          </w:txbxContent>
+                        </wps:txbx>
+                        <wps:bodyPr rot="0" spcFirstLastPara="0" vertOverflow="overflow" horzOverflow="overflow" vert="horz" wrap="square" lIns="2" tIns="0" rIns="0" bIns="0" numCol="1" spcCol="0" rtlCol="0" fromWordArt="0" anchor="t" anchorCtr="0" forceAA="0" compatLnSpc="1">
+                          <a:prstTxWarp prst="textNoShape">
+                            <a:avLst/>
+                          </a:prstTxWarp>
+                          <a:noAutofit/>
+                        </wps:bodyPr>
+                      </wps:wsp>
+                      <wps:wsp>
+                        <wps:cNvPr id="14" name="Cuadro de texto 14"/>
+                        <wps:cNvSpPr txBox="1"/>
+                        <wps:spPr>
+                          <a:xfrm>
+                            <a:off x="-15531" y="2243692"/>
+                            <a:ext cx="3312912" cy="227472"/>
+                          </a:xfrm>
+                          <a:custGeom>
+                            <a:avLst/>
+                            <a:gdLst>
+                              <a:gd name="connsiteX0" fmla="*/ 0 w 3792855"/>
+                              <a:gd name="connsiteY0" fmla="*/ 0 h 219075"/>
+                              <a:gd name="connsiteX1" fmla="*/ 3792855 w 3792855"/>
+                              <a:gd name="connsiteY1" fmla="*/ 0 h 219075"/>
+                              <a:gd name="connsiteX2" fmla="*/ 3792855 w 3792855"/>
+                              <a:gd name="connsiteY2" fmla="*/ 219075 h 219075"/>
+                              <a:gd name="connsiteX3" fmla="*/ 0 w 3792855"/>
+                              <a:gd name="connsiteY3" fmla="*/ 219075 h 219075"/>
+                              <a:gd name="connsiteX4" fmla="*/ 0 w 3792855"/>
+                              <a:gd name="connsiteY4" fmla="*/ 0 h 219075"/>
+                              <a:gd name="connsiteX0" fmla="*/ 0 w 3792855"/>
+                              <a:gd name="connsiteY0" fmla="*/ 0 h 219075"/>
+                              <a:gd name="connsiteX1" fmla="*/ 3678555 w 3792855"/>
+                              <a:gd name="connsiteY1" fmla="*/ 0 h 219075"/>
+                              <a:gd name="connsiteX2" fmla="*/ 3792855 w 3792855"/>
+                              <a:gd name="connsiteY2" fmla="*/ 219075 h 219075"/>
+                              <a:gd name="connsiteX3" fmla="*/ 0 w 3792855"/>
+                              <a:gd name="connsiteY3" fmla="*/ 219075 h 219075"/>
+                              <a:gd name="connsiteX4" fmla="*/ 0 w 3792855"/>
+                              <a:gd name="connsiteY4" fmla="*/ 0 h 219075"/>
+                            </a:gdLst>
+                            <a:ahLst/>
+                            <a:cxnLst>
+                              <a:cxn ang="0">
+                                <a:pos x="connsiteX0" y="connsiteY0"/>
+                              </a:cxn>
+                              <a:cxn ang="0">
+                                <a:pos x="connsiteX1" y="connsiteY1"/>
+                              </a:cxn>
+                              <a:cxn ang="0">
+                                <a:pos x="connsiteX2" y="connsiteY2"/>
+                              </a:cxn>
+                              <a:cxn ang="0">
+                                <a:pos x="connsiteX3" y="connsiteY3"/>
+                              </a:cxn>
+                              <a:cxn ang="0">
+                                <a:pos x="connsiteX4" y="connsiteY4"/>
+                              </a:cxn>
+                            </a:cxnLst>
+                            <a:rect l="l" t="t" r="r" b="b"/>
+                            <a:pathLst>
+                              <a:path w="3792855" h="219075">
+                                <a:moveTo>
+                                  <a:pt x="0" y="0"/>
+                                </a:moveTo>
+                                <a:lnTo>
+                                  <a:pt x="3678555" y="0"/>
+                                </a:lnTo>
+                                <a:lnTo>
+                                  <a:pt x="3792855" y="219075"/>
+                                </a:lnTo>
+                                <a:lnTo>
+                                  <a:pt x="0" y="219075"/>
+                                </a:lnTo>
+                                <a:lnTo>
+                                  <a:pt x="0" y="0"/>
+                                </a:lnTo>
+                                <a:close/>
+                              </a:path>
+                            </a:pathLst>
+                          </a:custGeom>
+                          <a:solidFill>
+                            <a:schemeClr val="accent5">
+                              <a:lumMod val="75000"/>
+                            </a:schemeClr>
+                          </a:solidFill>
+                          <a:ln>
+                            <a:solidFill>
+                              <a:srgbClr val="000000"/>
+                            </a:solidFill>
+                          </a:ln>
+                          <a:effectLst/>
+                          <a:scene3d>
+                            <a:camera prst="orthographicFront"/>
+                            <a:lightRig rig="threePt" dir="t"/>
+                          </a:scene3d>
+                          <a:sp3d>
+                            <a:bevelT w="101600" prst="riblet"/>
+                          </a:sp3d>
+                          <a:extLst>
+                            <a:ext uri="{C572A759-6A51-4108-AA02-DFA0A04FC94B}">
+                              <ma14:wrappingTextBoxFlag xmlns="" xmlns:mo="http://schemas.microsoft.com/office/mac/office/2008/main" xmlns:mv="urn:schemas-microsoft-com:mac:vml" xmlns:o="urn:schemas-microsoft-com:office:office" xmlns:v="urn:schemas-microsoft-com:vml" xmlns:w10="urn:schemas-microsoft-com:office:word" xmlns:w="http://schemas.openxmlformats.org/wordprocessingml/2006/main" xmlns:ma14="http://schemas.microsoft.com/office/mac/drawingml/2011/main"/>
+                            </a:ext>
+                          </a:extLst>
+                        </wps:spPr>
+                        <wps:txbx>
+                          <w:txbxContent>
+                            <w:p>
+                              <w:pPr>
+                                <w:jc w:val="center"/>
+                              </w:pPr>
+                              <w:r>
+                                <w:t>5</w:t>
+                              </w:r>
+                              <w:r>
+                                <w:t xml:space="preserve">. </w:t>
+                              </w:r>
+                              <w:r>
+                                <w:t xml:space="preserve">¿Cómo </w:t>
+                              </w:r>
+                              <w:r>
+                                <w:t>s</w:t>
+                              </w:r>
+                              <w:r>
+                                <w:t>ucede el fenómeno?</w:t>
+                              </w:r>
+                            </w:p>
+                            <w:p>
+                              <w:pPr>
+                                <w:jc w:val="center"/>
+                                <w:rPr>
+                                  <w:noProof/>
+                                  <w:lang w:val="es-ES"/>
+                                </w:rPr>
+                              </w:pPr>
+                            </w:p>
+                          </w:txbxContent>
+                        </wps:txbx>
+                        <wps:bodyPr rot="0" spcFirstLastPara="0" vertOverflow="overflow" horzOverflow="overflow" vert="horz" wrap="square" lIns="0" tIns="0" rIns="0" bIns="0" numCol="1" spcCol="0" rtlCol="0" fromWordArt="0" anchor="ctr" anchorCtr="0" forceAA="0" compatLnSpc="1">
+                          <a:prstTxWarp prst="textNoShape">
+                            <a:avLst/>
+                          </a:prstTxWarp>
+                          <a:noAutofit/>
+                        </wps:bodyPr>
+                      </wps:wsp>
+                      <wps:wsp>
+                        <wps:cNvPr id="25" name="Cuadro de texto 25"/>
+                        <wps:cNvSpPr txBox="1"/>
+                        <wps:spPr>
+                          <a:xfrm>
+                            <a:off x="6455338" y="2039708"/>
+                            <a:ext cx="3549716" cy="203984"/>
+                          </a:xfrm>
+                          <a:custGeom>
+                            <a:avLst/>
+                            <a:gdLst>
+                              <a:gd name="connsiteX0" fmla="*/ 0 w 3488055"/>
+                              <a:gd name="connsiteY0" fmla="*/ 0 h 212725"/>
+                              <a:gd name="connsiteX1" fmla="*/ 3488055 w 3488055"/>
+                              <a:gd name="connsiteY1" fmla="*/ 0 h 212725"/>
+                              <a:gd name="connsiteX2" fmla="*/ 3488055 w 3488055"/>
+                              <a:gd name="connsiteY2" fmla="*/ 212725 h 212725"/>
+                              <a:gd name="connsiteX3" fmla="*/ 0 w 3488055"/>
+                              <a:gd name="connsiteY3" fmla="*/ 212725 h 212725"/>
+                              <a:gd name="connsiteX4" fmla="*/ 0 w 3488055"/>
+                              <a:gd name="connsiteY4" fmla="*/ 0 h 212725"/>
+                              <a:gd name="connsiteX0" fmla="*/ 48895 w 3488055"/>
+                              <a:gd name="connsiteY0" fmla="*/ 0 h 212725"/>
+                              <a:gd name="connsiteX1" fmla="*/ 3488055 w 3488055"/>
+                              <a:gd name="connsiteY1" fmla="*/ 0 h 212725"/>
+                              <a:gd name="connsiteX2" fmla="*/ 3488055 w 3488055"/>
+                              <a:gd name="connsiteY2" fmla="*/ 212725 h 212725"/>
+                              <a:gd name="connsiteX3" fmla="*/ 0 w 3488055"/>
+                              <a:gd name="connsiteY3" fmla="*/ 212725 h 212725"/>
+                              <a:gd name="connsiteX4" fmla="*/ 48895 w 3488055"/>
+                              <a:gd name="connsiteY4" fmla="*/ 0 h 212725"/>
+                              <a:gd name="connsiteX0" fmla="*/ 48895 w 3488055"/>
+                              <a:gd name="connsiteY0" fmla="*/ 0 h 212725"/>
+                              <a:gd name="connsiteX1" fmla="*/ 3488055 w 3488055"/>
+                              <a:gd name="connsiteY1" fmla="*/ 0 h 212725"/>
+                              <a:gd name="connsiteX2" fmla="*/ 3488055 w 3488055"/>
+                              <a:gd name="connsiteY2" fmla="*/ 212725 h 212725"/>
+                              <a:gd name="connsiteX3" fmla="*/ 0 w 3488055"/>
+                              <a:gd name="connsiteY3" fmla="*/ 212725 h 212725"/>
+                              <a:gd name="connsiteX4" fmla="*/ 48895 w 3488055"/>
+                              <a:gd name="connsiteY4" fmla="*/ 0 h 212725"/>
+                              <a:gd name="connsiteX0" fmla="*/ 48895 w 3488055"/>
+                              <a:gd name="connsiteY0" fmla="*/ 0 h 212725"/>
+                              <a:gd name="connsiteX1" fmla="*/ 3488055 w 3488055"/>
+                              <a:gd name="connsiteY1" fmla="*/ 0 h 212725"/>
+                              <a:gd name="connsiteX2" fmla="*/ 3488055 w 3488055"/>
+                              <a:gd name="connsiteY2" fmla="*/ 212725 h 212725"/>
+                              <a:gd name="connsiteX3" fmla="*/ 0 w 3488055"/>
+                              <a:gd name="connsiteY3" fmla="*/ 212725 h 212725"/>
+                              <a:gd name="connsiteX4" fmla="*/ 48895 w 3488055"/>
+                              <a:gd name="connsiteY4" fmla="*/ 0 h 212725"/>
+                              <a:gd name="connsiteX0" fmla="*/ 96603 w 3488055"/>
+                              <a:gd name="connsiteY0" fmla="*/ 0 h 212725"/>
+                              <a:gd name="connsiteX1" fmla="*/ 3488055 w 3488055"/>
+                              <a:gd name="connsiteY1" fmla="*/ 0 h 212725"/>
+                              <a:gd name="connsiteX2" fmla="*/ 3488055 w 3488055"/>
+                              <a:gd name="connsiteY2" fmla="*/ 212725 h 212725"/>
+                              <a:gd name="connsiteX3" fmla="*/ 0 w 3488055"/>
+                              <a:gd name="connsiteY3" fmla="*/ 212725 h 212725"/>
+                              <a:gd name="connsiteX4" fmla="*/ 48895 w 3488055"/>
+                              <a:gd name="connsiteY4" fmla="*/ 0 h 212725"/>
+                              <a:gd name="connsiteX0" fmla="*/ 96603 w 3488055"/>
+                              <a:gd name="connsiteY0" fmla="*/ 0 h 212725"/>
+                              <a:gd name="connsiteX1" fmla="*/ 3488055 w 3488055"/>
+                              <a:gd name="connsiteY1" fmla="*/ 0 h 212725"/>
+                              <a:gd name="connsiteX2" fmla="*/ 3488055 w 3488055"/>
+                              <a:gd name="connsiteY2" fmla="*/ 212725 h 212725"/>
+                              <a:gd name="connsiteX3" fmla="*/ 0 w 3488055"/>
+                              <a:gd name="connsiteY3" fmla="*/ 212725 h 212725"/>
+                              <a:gd name="connsiteX4" fmla="*/ 96602 w 3488055"/>
+                              <a:gd name="connsiteY4" fmla="*/ 0 h 212725"/>
+                              <a:gd name="connsiteX5" fmla="*/ 96603 w 3488055"/>
+                              <a:gd name="connsiteY5" fmla="*/ 0 h 212725"/>
+                              <a:gd name="connsiteX0" fmla="*/ 47708 w 3439160"/>
+                              <a:gd name="connsiteY0" fmla="*/ 0 h 212725"/>
+                              <a:gd name="connsiteX1" fmla="*/ 3439160 w 3439160"/>
+                              <a:gd name="connsiteY1" fmla="*/ 0 h 212725"/>
+                              <a:gd name="connsiteX2" fmla="*/ 3439160 w 3439160"/>
+                              <a:gd name="connsiteY2" fmla="*/ 212725 h 212725"/>
+                              <a:gd name="connsiteX3" fmla="*/ 0 w 3439160"/>
+                              <a:gd name="connsiteY3" fmla="*/ 212725 h 212725"/>
+                              <a:gd name="connsiteX4" fmla="*/ 47707 w 3439160"/>
+                              <a:gd name="connsiteY4" fmla="*/ 0 h 212725"/>
+                              <a:gd name="connsiteX5" fmla="*/ 47708 w 3439160"/>
+                              <a:gd name="connsiteY5" fmla="*/ 0 h 212725"/>
+                              <a:gd name="connsiteX0" fmla="*/ 114935 w 3439160"/>
+                              <a:gd name="connsiteY0" fmla="*/ 0 h 212725"/>
+                              <a:gd name="connsiteX1" fmla="*/ 3439160 w 3439160"/>
+                              <a:gd name="connsiteY1" fmla="*/ 0 h 212725"/>
+                              <a:gd name="connsiteX2" fmla="*/ 3439160 w 3439160"/>
+                              <a:gd name="connsiteY2" fmla="*/ 212725 h 212725"/>
+                              <a:gd name="connsiteX3" fmla="*/ 0 w 3439160"/>
+                              <a:gd name="connsiteY3" fmla="*/ 212725 h 212725"/>
+                              <a:gd name="connsiteX4" fmla="*/ 47707 w 3439160"/>
+                              <a:gd name="connsiteY4" fmla="*/ 0 h 212725"/>
+                              <a:gd name="connsiteX5" fmla="*/ 114935 w 3439160"/>
+                              <a:gd name="connsiteY5" fmla="*/ 0 h 212725"/>
+                              <a:gd name="connsiteX0" fmla="*/ 114935 w 3439160"/>
+                              <a:gd name="connsiteY0" fmla="*/ 0 h 212725"/>
+                              <a:gd name="connsiteX1" fmla="*/ 3439160 w 3439160"/>
+                              <a:gd name="connsiteY1" fmla="*/ 0 h 212725"/>
+                              <a:gd name="connsiteX2" fmla="*/ 3439160 w 3439160"/>
+                              <a:gd name="connsiteY2" fmla="*/ 212725 h 212725"/>
+                              <a:gd name="connsiteX3" fmla="*/ 0 w 3439160"/>
+                              <a:gd name="connsiteY3" fmla="*/ 212725 h 212725"/>
+                              <a:gd name="connsiteX4" fmla="*/ 114935 w 3439160"/>
+                              <a:gd name="connsiteY4" fmla="*/ 0 h 212725"/>
+                              <a:gd name="connsiteX5" fmla="*/ 114935 w 3439160"/>
+                              <a:gd name="connsiteY5" fmla="*/ 0 h 212725"/>
+                            </a:gdLst>
+                            <a:ahLst/>
+                            <a:cxnLst>
+                              <a:cxn ang="0">
+                                <a:pos x="connsiteX0" y="connsiteY0"/>
+                              </a:cxn>
+                              <a:cxn ang="0">
+                                <a:pos x="connsiteX1" y="connsiteY1"/>
+                              </a:cxn>
+                              <a:cxn ang="0">
+                                <a:pos x="connsiteX2" y="connsiteY2"/>
+                              </a:cxn>
+                              <a:cxn ang="0">
+                                <a:pos x="connsiteX3" y="connsiteY3"/>
+                              </a:cxn>
+                              <a:cxn ang="0">
+                                <a:pos x="connsiteX4" y="connsiteY4"/>
+                              </a:cxn>
+                              <a:cxn ang="0">
+                                <a:pos x="connsiteX5" y="connsiteY5"/>
+                              </a:cxn>
+                            </a:cxnLst>
+                            <a:rect l="l" t="t" r="r" b="b"/>
+                            <a:pathLst>
+                              <a:path w="3439160" h="212725">
+                                <a:moveTo>
+                                  <a:pt x="114935" y="0"/>
+                                </a:moveTo>
+                                <a:lnTo>
+                                  <a:pt x="3439160" y="0"/>
+                                </a:lnTo>
+                                <a:lnTo>
+                                  <a:pt x="3439160" y="212725"/>
+                                </a:lnTo>
+                                <a:lnTo>
+                                  <a:pt x="0" y="212725"/>
+                                </a:lnTo>
+                                <a:lnTo>
+                                  <a:pt x="114935" y="0"/>
+                                </a:lnTo>
+                                <a:lnTo>
+                                  <a:pt x="114935" y="0"/>
+                                </a:lnTo>
+                                <a:close/>
+                              </a:path>
+                            </a:pathLst>
+                          </a:custGeom>
+                          <a:solidFill>
+                            <a:schemeClr val="accent5">
+                              <a:lumMod val="75000"/>
+                            </a:schemeClr>
+                          </a:solidFill>
+                          <a:ln>
+                            <a:solidFill>
+                              <a:srgbClr val="000000"/>
+                            </a:solidFill>
+                          </a:ln>
+                          <a:effectLst/>
+                          <a:scene3d>
+                            <a:camera prst="orthographicFront"/>
+                            <a:lightRig rig="threePt" dir="t"/>
+                          </a:scene3d>
+                          <a:sp3d>
+                            <a:bevelT w="101600" prst="riblet"/>
+                          </a:sp3d>
+                          <a:extLst>
+                            <a:ext uri="{C572A759-6A51-4108-AA02-DFA0A04FC94B}">
+                              <ma14:wrappingTextBoxFlag xmlns="" xmlns:mo="http://schemas.microsoft.com/office/mac/office/2008/main" xmlns:mv="urn:schemas-microsoft-com:mac:vml" xmlns:o="urn:schemas-microsoft-com:office:office" xmlns:v="urn:schemas-microsoft-com:vml" xmlns:w10="urn:schemas-microsoft-com:office:word" xmlns:w="http://schemas.openxmlformats.org/wordprocessingml/2006/main" xmlns:ma14="http://schemas.microsoft.com/office/mac/drawingml/2011/main"/>
+                            </a:ext>
+                          </a:extLst>
+                        </wps:spPr>
+                        <wps:txbx>
+                          <w:txbxContent>
+                            <w:p>
+                              <w:pPr>
+                                <w:jc w:val="center"/>
+                                <w:rPr>
+                                  <w:noProof/>
+                                  <w:lang w:val="es-ES"/>
+                                </w:rPr>
+                              </w:pPr>
+                              <w:r>
+                                <w:t>6</w:t>
+                              </w:r>
+                              <w:r>
+                                <w:t xml:space="preserve">. </w:t>
+                              </w:r>
+                              <w:r>
+                                <w:t xml:space="preserve">¿Qué mido </w:t>
+                              </w:r>
+                              <w:r>
+                                <w:t>d</w:t>
+                              </w:r>
+                              <w:r>
+                                <w:t>irectamente</w:t>
+                              </w:r>
+                              <w:r>
+                                <w:t>?</w:t>
+                              </w:r>
+                            </w:p>
+                          </w:txbxContent>
+                        </wps:txbx>
+                        <wps:bodyPr rot="0" spcFirstLastPara="0" vertOverflow="overflow" horzOverflow="overflow" vert="horz" wrap="square" lIns="0" tIns="0" rIns="0" bIns="0" numCol="1" spcCol="0" rtlCol="0" fromWordArt="0" anchor="ctr" anchorCtr="0" forceAA="0" compatLnSpc="1">
+                          <a:prstTxWarp prst="textNoShape">
+                            <a:avLst/>
+                          </a:prstTxWarp>
+                          <a:noAutofit/>
+                        </wps:bodyPr>
+                      </wps:wsp>
+                      <wps:wsp>
+                        <wps:cNvPr id="28" name="Cuadro de texto 28"/>
+                        <wps:cNvSpPr txBox="1"/>
+                        <wps:spPr>
+                          <a:xfrm>
+                            <a:off x="-15530" y="340936"/>
+                            <a:ext cx="2589342" cy="224398"/>
+                          </a:xfrm>
+                          <a:custGeom>
+                            <a:avLst/>
+                            <a:gdLst>
+                              <a:gd name="connsiteX0" fmla="*/ 0 w 2753360"/>
+                              <a:gd name="connsiteY0" fmla="*/ 0 h 201930"/>
+                              <a:gd name="connsiteX1" fmla="*/ 2753360 w 2753360"/>
+                              <a:gd name="connsiteY1" fmla="*/ 0 h 201930"/>
+                              <a:gd name="connsiteX2" fmla="*/ 2753360 w 2753360"/>
+                              <a:gd name="connsiteY2" fmla="*/ 201930 h 201930"/>
+                              <a:gd name="connsiteX3" fmla="*/ 0 w 2753360"/>
+                              <a:gd name="connsiteY3" fmla="*/ 201930 h 201930"/>
+                              <a:gd name="connsiteX4" fmla="*/ 0 w 2753360"/>
+                              <a:gd name="connsiteY4" fmla="*/ 0 h 201930"/>
+                              <a:gd name="connsiteX0" fmla="*/ 0 w 2753360"/>
+                              <a:gd name="connsiteY0" fmla="*/ 0 h 201930"/>
+                              <a:gd name="connsiteX1" fmla="*/ 2684126 w 2753360"/>
+                              <a:gd name="connsiteY1" fmla="*/ 0 h 201930"/>
+                              <a:gd name="connsiteX2" fmla="*/ 2753360 w 2753360"/>
+                              <a:gd name="connsiteY2" fmla="*/ 201930 h 201930"/>
+                              <a:gd name="connsiteX3" fmla="*/ 0 w 2753360"/>
+                              <a:gd name="connsiteY3" fmla="*/ 201930 h 201930"/>
+                              <a:gd name="connsiteX4" fmla="*/ 0 w 2753360"/>
+                              <a:gd name="connsiteY4" fmla="*/ 0 h 201930"/>
+                              <a:gd name="connsiteX0" fmla="*/ 0 w 2753360"/>
+                              <a:gd name="connsiteY0" fmla="*/ 0 h 201930"/>
+                              <a:gd name="connsiteX1" fmla="*/ 2684126 w 2753360"/>
+                              <a:gd name="connsiteY1" fmla="*/ 0 h 201930"/>
+                              <a:gd name="connsiteX2" fmla="*/ 2753360 w 2753360"/>
+                              <a:gd name="connsiteY2" fmla="*/ 201930 h 201930"/>
+                              <a:gd name="connsiteX3" fmla="*/ 0 w 2753360"/>
+                              <a:gd name="connsiteY3" fmla="*/ 201930 h 201930"/>
+                              <a:gd name="connsiteX4" fmla="*/ 0 w 2753360"/>
+                              <a:gd name="connsiteY4" fmla="*/ 0 h 201930"/>
+                              <a:gd name="connsiteX0" fmla="*/ 0 w 2753360"/>
+                              <a:gd name="connsiteY0" fmla="*/ 0 h 201930"/>
+                              <a:gd name="connsiteX1" fmla="*/ 2684126 w 2753360"/>
+                              <a:gd name="connsiteY1" fmla="*/ 0 h 201930"/>
+                              <a:gd name="connsiteX2" fmla="*/ 2753360 w 2753360"/>
+                              <a:gd name="connsiteY2" fmla="*/ 201930 h 201930"/>
+                              <a:gd name="connsiteX3" fmla="*/ 0 w 2753360"/>
+                              <a:gd name="connsiteY3" fmla="*/ 201930 h 201930"/>
+                              <a:gd name="connsiteX4" fmla="*/ 0 w 2753360"/>
+                              <a:gd name="connsiteY4" fmla="*/ 0 h 201930"/>
+                              <a:gd name="connsiteX0" fmla="*/ 0 w 2684126"/>
+                              <a:gd name="connsiteY0" fmla="*/ 0 h 201930"/>
+                              <a:gd name="connsiteX1" fmla="*/ 2684126 w 2684126"/>
+                              <a:gd name="connsiteY1" fmla="*/ 0 h 201930"/>
+                              <a:gd name="connsiteX2" fmla="*/ 2684126 w 2684126"/>
+                              <a:gd name="connsiteY2" fmla="*/ 201930 h 201930"/>
+                              <a:gd name="connsiteX3" fmla="*/ 0 w 2684126"/>
+                              <a:gd name="connsiteY3" fmla="*/ 201930 h 201930"/>
+                              <a:gd name="connsiteX4" fmla="*/ 0 w 2684126"/>
+                              <a:gd name="connsiteY4" fmla="*/ 0 h 201930"/>
+                              <a:gd name="connsiteX0" fmla="*/ 0 w 2684126"/>
+                              <a:gd name="connsiteY0" fmla="*/ 7951 h 209881"/>
+                              <a:gd name="connsiteX1" fmla="*/ 2612548 w 2684126"/>
+                              <a:gd name="connsiteY1" fmla="*/ 0 h 209881"/>
+                              <a:gd name="connsiteX2" fmla="*/ 2684126 w 2684126"/>
+                              <a:gd name="connsiteY2" fmla="*/ 209881 h 209881"/>
+                              <a:gd name="connsiteX3" fmla="*/ 0 w 2684126"/>
+                              <a:gd name="connsiteY3" fmla="*/ 209881 h 209881"/>
+                              <a:gd name="connsiteX4" fmla="*/ 0 w 2684126"/>
+                              <a:gd name="connsiteY4" fmla="*/ 7951 h 209881"/>
+                            </a:gdLst>
+                            <a:ahLst/>
+                            <a:cxnLst>
+                              <a:cxn ang="0">
+                                <a:pos x="connsiteX0" y="connsiteY0"/>
+                              </a:cxn>
+                              <a:cxn ang="0">
+                                <a:pos x="connsiteX1" y="connsiteY1"/>
+                              </a:cxn>
+                              <a:cxn ang="0">
+                                <a:pos x="connsiteX2" y="connsiteY2"/>
+                              </a:cxn>
+                              <a:cxn ang="0">
+                                <a:pos x="connsiteX3" y="connsiteY3"/>
+                              </a:cxn>
+                              <a:cxn ang="0">
+                                <a:pos x="connsiteX4" y="connsiteY4"/>
+                              </a:cxn>
+                            </a:cxnLst>
+                            <a:rect l="l" t="t" r="r" b="b"/>
+                            <a:pathLst>
+                              <a:path w="2684126" h="209881">
+                                <a:moveTo>
+                                  <a:pt x="0" y="7951"/>
+                                </a:moveTo>
+                                <a:lnTo>
+                                  <a:pt x="2612548" y="0"/>
+                                </a:lnTo>
+                                <a:lnTo>
+                                  <a:pt x="2684126" y="209881"/>
+                                </a:lnTo>
+                                <a:lnTo>
+                                  <a:pt x="0" y="209881"/>
+                                </a:lnTo>
+                                <a:lnTo>
+                                  <a:pt x="0" y="7951"/>
+                                </a:lnTo>
+                                <a:close/>
+                              </a:path>
+                            </a:pathLst>
+                          </a:custGeom>
+                          <a:solidFill>
+                            <a:schemeClr val="accent5">
+                              <a:lumMod val="75000"/>
+                            </a:schemeClr>
+                          </a:solidFill>
+                          <a:ln>
+                            <a:solidFill>
+                              <a:srgbClr val="000000"/>
+                            </a:solidFill>
+                          </a:ln>
+                          <a:effectLst/>
+                          <a:scene3d>
+                            <a:camera prst="orthographicFront"/>
+                            <a:lightRig rig="threePt" dir="t"/>
+                          </a:scene3d>
+                          <a:sp3d>
+                            <a:bevelT w="101600" prst="riblet"/>
+                          </a:sp3d>
+                          <a:extLst>
+                            <a:ext uri="{C572A759-6A51-4108-AA02-DFA0A04FC94B}">
+                              <ma14:wrappingTextBoxFlag xmlns="" xmlns:mo="http://schemas.microsoft.com/office/mac/office/2008/main" xmlns:mv="urn:schemas-microsoft-com:mac:vml" xmlns:o="urn:schemas-microsoft-com:office:office" xmlns:v="urn:schemas-microsoft-com:vml" xmlns:w10="urn:schemas-microsoft-com:office:word" xmlns:w="http://schemas.openxmlformats.org/wordprocessingml/2006/main" xmlns:ma14="http://schemas.microsoft.com/office/mac/drawingml/2011/main"/>
+                            </a:ext>
+                          </a:extLst>
+                        </wps:spPr>
+                        <wps:txbx>
+                          <w:txbxContent>
+                            <w:p>
+                              <w:pPr>
+                                <w:jc w:val="center"/>
+                                <w:rPr>
+                                  <w:noProof/>
+                                  <w:lang w:val="es-CR"/>
+                                </w:rPr>
+                              </w:pPr>
+                              <w:r>
+                                <w:rPr>
+                                  <w:lang w:val="es-CR"/>
+                                </w:rPr>
+                                <w:t>7</w:t>
+                              </w:r>
+                              <w:r>
+                                <w:rPr>
+                                  <w:lang w:val="es-CR"/>
+                                </w:rPr>
+                                <w:t xml:space="preserve">. </w:t>
+                              </w:r>
+                              <w:r>
+                                <w:rPr>
+                                  <w:lang w:val="es-CR"/>
+                                </w:rPr>
+                                <w:t xml:space="preserve">¿Por qué </w:t>
+                              </w:r>
+                              <w:r>
+                                <w:rPr>
+                                  <w:lang w:val="es-CR"/>
+                                </w:rPr>
+                                <w:t>s</w:t>
+                              </w:r>
+                              <w:r>
+                                <w:rPr>
+                                  <w:lang w:val="es-CR"/>
+                                </w:rPr>
+                                <w:t>ucede?</w:t>
+                              </w:r>
+                            </w:p>
+                          </w:txbxContent>
+                        </wps:txbx>
+                        <wps:bodyPr rot="0" spcFirstLastPara="0" vertOverflow="overflow" horzOverflow="overflow" vert="horz" wrap="square" lIns="0" tIns="0" rIns="0" bIns="0" numCol="1" spcCol="0" rtlCol="0" fromWordArt="0" anchor="ctr" anchorCtr="0" forceAA="0" compatLnSpc="1">
+                          <a:prstTxWarp prst="textNoShape">
+                            <a:avLst/>
+                          </a:prstTxWarp>
+                          <a:noAutofit/>
+                        </wps:bodyPr>
+                      </wps:wsp>
+                      <wps:wsp>
+                        <wps:cNvPr id="34" name="Cuadro de texto 34"/>
+                        <wps:cNvSpPr txBox="1"/>
+                        <wps:spPr>
+                          <a:xfrm>
+                            <a:off x="7224389" y="240632"/>
+                            <a:ext cx="2780664" cy="290122"/>
+                          </a:xfrm>
+                          <a:custGeom>
+                            <a:avLst/>
+                            <a:gdLst>
+                              <a:gd name="connsiteX0" fmla="*/ 0 w 2762250"/>
+                              <a:gd name="connsiteY0" fmla="*/ 0 h 396875"/>
+                              <a:gd name="connsiteX1" fmla="*/ 2762250 w 2762250"/>
+                              <a:gd name="connsiteY1" fmla="*/ 0 h 396875"/>
+                              <a:gd name="connsiteX2" fmla="*/ 2762250 w 2762250"/>
+                              <a:gd name="connsiteY2" fmla="*/ 396875 h 396875"/>
+                              <a:gd name="connsiteX3" fmla="*/ 0 w 2762250"/>
+                              <a:gd name="connsiteY3" fmla="*/ 396875 h 396875"/>
+                              <a:gd name="connsiteX4" fmla="*/ 0 w 2762250"/>
+                              <a:gd name="connsiteY4" fmla="*/ 0 h 396875"/>
+                              <a:gd name="connsiteX0" fmla="*/ 22121 w 2784371"/>
+                              <a:gd name="connsiteY0" fmla="*/ 0 h 396875"/>
+                              <a:gd name="connsiteX1" fmla="*/ 2784371 w 2784371"/>
+                              <a:gd name="connsiteY1" fmla="*/ 0 h 396875"/>
+                              <a:gd name="connsiteX2" fmla="*/ 2784371 w 2784371"/>
+                              <a:gd name="connsiteY2" fmla="*/ 396875 h 396875"/>
+                              <a:gd name="connsiteX3" fmla="*/ 0 w 2784371"/>
+                              <a:gd name="connsiteY3" fmla="*/ 396875 h 396875"/>
+                              <a:gd name="connsiteX4" fmla="*/ 22121 w 2784371"/>
+                              <a:gd name="connsiteY4" fmla="*/ 0 h 396875"/>
+                              <a:gd name="connsiteX0" fmla="*/ 89552 w 2784371"/>
+                              <a:gd name="connsiteY0" fmla="*/ 0 h 396875"/>
+                              <a:gd name="connsiteX1" fmla="*/ 2784371 w 2784371"/>
+                              <a:gd name="connsiteY1" fmla="*/ 0 h 396875"/>
+                              <a:gd name="connsiteX2" fmla="*/ 2784371 w 2784371"/>
+                              <a:gd name="connsiteY2" fmla="*/ 396875 h 396875"/>
+                              <a:gd name="connsiteX3" fmla="*/ 0 w 2784371"/>
+                              <a:gd name="connsiteY3" fmla="*/ 396875 h 396875"/>
+                              <a:gd name="connsiteX4" fmla="*/ 89552 w 2784371"/>
+                              <a:gd name="connsiteY4" fmla="*/ 0 h 396875"/>
+                              <a:gd name="connsiteX0" fmla="*/ 89552 w 2784371"/>
+                              <a:gd name="connsiteY0" fmla="*/ 0 h 397510"/>
+                              <a:gd name="connsiteX1" fmla="*/ 2784371 w 2784371"/>
+                              <a:gd name="connsiteY1" fmla="*/ 0 h 397510"/>
+                              <a:gd name="connsiteX2" fmla="*/ 2784371 w 2784371"/>
+                              <a:gd name="connsiteY2" fmla="*/ 396875 h 397510"/>
+                              <a:gd name="connsiteX3" fmla="*/ 0 w 2784371"/>
+                              <a:gd name="connsiteY3" fmla="*/ 397510 h 397510"/>
+                              <a:gd name="connsiteX4" fmla="*/ 89552 w 2784371"/>
+                              <a:gd name="connsiteY4" fmla="*/ 0 h 397510"/>
+                              <a:gd name="connsiteX0" fmla="*/ 114957 w 2809776"/>
+                              <a:gd name="connsiteY0" fmla="*/ 0 h 397510"/>
+                              <a:gd name="connsiteX1" fmla="*/ 2809776 w 2809776"/>
+                              <a:gd name="connsiteY1" fmla="*/ 0 h 397510"/>
+                              <a:gd name="connsiteX2" fmla="*/ 2809776 w 2809776"/>
+                              <a:gd name="connsiteY2" fmla="*/ 396875 h 397510"/>
+                              <a:gd name="connsiteX3" fmla="*/ 0 w 2809776"/>
+                              <a:gd name="connsiteY3" fmla="*/ 397510 h 397510"/>
+                              <a:gd name="connsiteX4" fmla="*/ 114957 w 2809776"/>
+                              <a:gd name="connsiteY4" fmla="*/ 0 h 397510"/>
+                              <a:gd name="connsiteX0" fmla="*/ 114957 w 2809776"/>
+                              <a:gd name="connsiteY0" fmla="*/ 0 h 397510"/>
+                              <a:gd name="connsiteX1" fmla="*/ 2809776 w 2809776"/>
+                              <a:gd name="connsiteY1" fmla="*/ 0 h 397510"/>
+                              <a:gd name="connsiteX2" fmla="*/ 2809776 w 2809776"/>
+                              <a:gd name="connsiteY2" fmla="*/ 396875 h 397510"/>
+                              <a:gd name="connsiteX3" fmla="*/ 0 w 2809776"/>
+                              <a:gd name="connsiteY3" fmla="*/ 397510 h 397510"/>
+                              <a:gd name="connsiteX4" fmla="*/ 114957 w 2809776"/>
+                              <a:gd name="connsiteY4" fmla="*/ 0 h 397510"/>
+                              <a:gd name="connsiteX0" fmla="*/ 114957 w 2809776"/>
+                              <a:gd name="connsiteY0" fmla="*/ 0 h 397510"/>
+                              <a:gd name="connsiteX1" fmla="*/ 2809776 w 2809776"/>
+                              <a:gd name="connsiteY1" fmla="*/ 0 h 397510"/>
+                              <a:gd name="connsiteX2" fmla="*/ 2809776 w 2809776"/>
+                              <a:gd name="connsiteY2" fmla="*/ 396875 h 397510"/>
+                              <a:gd name="connsiteX3" fmla="*/ 0 w 2809776"/>
+                              <a:gd name="connsiteY3" fmla="*/ 397510 h 397510"/>
+                              <a:gd name="connsiteX4" fmla="*/ 114957 w 2809776"/>
+                              <a:gd name="connsiteY4" fmla="*/ 0 h 397510"/>
+                              <a:gd name="connsiteX0" fmla="*/ 154721 w 2809776"/>
+                              <a:gd name="connsiteY0" fmla="*/ 0 h 397510"/>
+                              <a:gd name="connsiteX1" fmla="*/ 2809776 w 2809776"/>
+                              <a:gd name="connsiteY1" fmla="*/ 0 h 397510"/>
+                              <a:gd name="connsiteX2" fmla="*/ 2809776 w 2809776"/>
+                              <a:gd name="connsiteY2" fmla="*/ 396875 h 397510"/>
+                              <a:gd name="connsiteX3" fmla="*/ 0 w 2809776"/>
+                              <a:gd name="connsiteY3" fmla="*/ 397510 h 397510"/>
+                              <a:gd name="connsiteX4" fmla="*/ 154721 w 2809776"/>
+                              <a:gd name="connsiteY4" fmla="*/ 0 h 397510"/>
+                            </a:gdLst>
+                            <a:ahLst/>
+                            <a:cxnLst>
+                              <a:cxn ang="0">
+                                <a:pos x="connsiteX0" y="connsiteY0"/>
+                              </a:cxn>
+                              <a:cxn ang="0">
+                                <a:pos x="connsiteX1" y="connsiteY1"/>
+                              </a:cxn>
+                              <a:cxn ang="0">
+                                <a:pos x="connsiteX2" y="connsiteY2"/>
+                              </a:cxn>
+                              <a:cxn ang="0">
+                                <a:pos x="connsiteX3" y="connsiteY3"/>
+                              </a:cxn>
+                              <a:cxn ang="0">
+                                <a:pos x="connsiteX4" y="connsiteY4"/>
+                              </a:cxn>
+                            </a:cxnLst>
+                            <a:rect l="l" t="t" r="r" b="b"/>
+                            <a:pathLst>
+                              <a:path w="2809776" h="397510">
+                                <a:moveTo>
+                                  <a:pt x="154721" y="0"/>
+                                </a:moveTo>
+                                <a:lnTo>
+                                  <a:pt x="2809776" y="0"/>
+                                </a:lnTo>
+                                <a:lnTo>
+                                  <a:pt x="2809776" y="396875"/>
+                                </a:lnTo>
+                                <a:lnTo>
+                                  <a:pt x="0" y="397510"/>
+                                </a:lnTo>
+                                <a:lnTo>
+                                  <a:pt x="154721" y="0"/>
+                                </a:lnTo>
+                                <a:close/>
+                              </a:path>
+                            </a:pathLst>
+                          </a:custGeom>
+                          <a:solidFill>
+                            <a:schemeClr val="accent5">
+                              <a:lumMod val="75000"/>
+                            </a:schemeClr>
+                          </a:solidFill>
+                          <a:ln>
+                            <a:solidFill>
+                              <a:srgbClr val="000000"/>
+                            </a:solidFill>
+                          </a:ln>
+                          <a:effectLst/>
+                          <a:scene3d>
+                            <a:camera prst="orthographicFront"/>
+                            <a:lightRig rig="threePt" dir="t"/>
+                          </a:scene3d>
+                          <a:sp3d>
+                            <a:bevelT w="101600" prst="riblet"/>
+                          </a:sp3d>
+                          <a:extLst>
+                            <a:ext uri="{C572A759-6A51-4108-AA02-DFA0A04FC94B}">
+                              <ma14:wrappingTextBoxFlag xmlns="" xmlns:mo="http://schemas.microsoft.com/office/mac/office/2008/main" xmlns:mv="urn:schemas-microsoft-com:mac:vml" xmlns:o="urn:schemas-microsoft-com:office:office" xmlns:v="urn:schemas-microsoft-com:vml" xmlns:w10="urn:schemas-microsoft-com:office:word" xmlns:w="http://schemas.openxmlformats.org/wordprocessingml/2006/main" xmlns:ma14="http://schemas.microsoft.com/office/mac/drawingml/2011/main"/>
+                            </a:ext>
+                          </a:extLst>
+                        </wps:spPr>
+                        <wps:txbx>
+                          <w:txbxContent>
+                            <w:p>
+                              <w:pPr>
+                                <w:jc w:val="center"/>
+                                <w:rPr>
+                                  <w:noProof/>
+                                  <w:lang w:val="es-CR"/>
+                                </w:rPr>
+                              </w:pPr>
+                              <w:r>
+                                <w:rPr>
+                                  <w:lang w:val="es-CR"/>
+                                </w:rPr>
+                                <w:t>8. ¿Qué puedo afirmar?</w:t>
+                              </w:r>
+                            </w:p>
+                          </w:txbxContent>
+                        </wps:txbx>
+                        <wps:bodyPr rot="0" spcFirstLastPara="0" vertOverflow="overflow" horzOverflow="overflow" vert="horz" wrap="square" lIns="0" tIns="0" rIns="0" bIns="0" numCol="1" spcCol="0" rtlCol="0" fromWordArt="0" anchor="ctr" anchorCtr="0" forceAA="0" compatLnSpc="1">
+                          <a:prstTxWarp prst="textNoShape">
+                            <a:avLst/>
+                          </a:prstTxWarp>
+                          <a:noAutofit/>
+                        </wps:bodyPr>
+                      </wps:wsp>
+                    </wpg:wgp>
+                  </a:graphicData>
+                </a:graphic>
+                <wp14:sizeRelH relativeFrom="margin">
+                  <wp14:pctWidth>0</wp14:pctWidth>
+                </wp14:sizeRelH>
+                <wp14:sizeRelV relativeFrom="margin">
+                  <wp14:pctHeight>0</wp14:pctHeight>
+                </wp14:sizeRelV>
+              </wp:anchor>
+            </w:drawing>
+          </mc:Choice>
+          <mc:Fallback>
+            <w:pict>
+              <v:group w14:anchorId="5E5C3AFC" id="Agrupar 36" o:spid="_x0000_s1026" style="position:absolute;margin-left:-12.25pt;margin-top:19pt;width:789.75pt;height:447.65pt;z-index:251687936;mso-width-relative:margin;mso-height-relative:margin" coordorigin="-271,59" coordsize="100321,56878" o:gfxdata="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">
+                <v:shapetype id="_x0000_t202" coordsize="21600,21600" o:spt="202" path="m,l,21600r21600,l21600,xe">
+                  <v:stroke joinstyle="miter"/>
+                  <v:path gradientshapeok="t" o:connecttype="rect"/>
+                </v:shapetype>
+                <v:shape id="Cuadro de texto 1" o:spid="_x0000_s1027" type="#_x0000_t202" style="position:absolute;left:36967;top:59;width:25229;height:1975;visibility:visible;mso-wrap-style:square;v-text-anchor:middle" o:gfxdata="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" fillcolor="#31849b [2408]">
+                  <v:textbox inset="0,0,0,0">
+                    <w:txbxContent>
+                      <w:p>
+                        <w:pPr>
+                          <w:jc w:val="center"/>
+                          <w:rPr>
+                            <w:noProof/>
+                            <w:lang w:val="es-ES"/>
+                          </w:rPr>
+                        </w:pPr>
+                        <w:r>
+                          <w:t>1</w:t>
+                        </w:r>
+                        <w:r>
+                          <w:t>. P</w:t>
+                        </w:r>
+                        <w:r>
+                          <w:t>regunta</w:t>
+                        </w:r>
+                        <w:r>
+                          <w:t xml:space="preserve"> y Objetivo</w:t>
+                        </w:r>
+                      </w:p>
+                    </w:txbxContent>
+                  </v:textbox>
+                </v:shape>
+                <v:shape id="Cuadro de texto 5" o:spid="_x0000_s1028" type="#_x0000_t202" style="position:absolute;left:29677;top:54325;width:39072;height:2613;visibility:visible;mso-wrap-style:square;v-text-anchor:top" o:gfxdata="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" fillcolor="#31849b [2408]" strokecolor="black [3213]">
+                  <v:textbox inset="0,0,0,0">
+                    <w:txbxContent>
+                      <w:p>
+                        <w:pPr>
+                          <w:jc w:val="center"/>
+                          <w:rPr>
+                            <w:noProof/>
+                            <w:lang w:val="es-ES"/>
+                          </w:rPr>
+                        </w:pPr>
+                        <w:r>
+                          <w:t>2</w:t>
+                        </w:r>
+                        <w:r>
+                          <w:t>. T</w:t>
+                        </w:r>
+                        <w:r>
+                          <w:t>ema de estudio</w:t>
+                        </w:r>
+                      </w:p>
+                    </w:txbxContent>
+                  </v:textbox>
+                </v:shape>
+                <v:shape id="Cuadro de texto 7" o:spid="_x0000_s1029" style="position:absolute;left:57957;top:35756;width:41966;height:2591;visibility:visible;mso-wrap-style:square;v-text-anchor:middle" coordsize="4482465,205105" o:spt="100" o:gfxdata="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" adj="-11796480,,5400" path="m114935,l4482465,r,205105l,205105,114935,xe" fillcolor="#31849b [2408]" strokecolor="black [3213]">
+                  <v:stroke joinstyle="miter"/>
+                  <v:formulas/>
+                  <v:path arrowok="t" o:connecttype="custom" o:connectlocs="107604,0;4196569,0;4196569,259019;0,259019;107604,0" o:connectangles="0,0,0,0,0" textboxrect="0,0,4482465,205105"/>
+                  <v:textbox inset="0,0,0,0">
+                    <w:txbxContent>
+                      <w:p>
+                        <w:pPr>
+                          <w:jc w:val="center"/>
+                        </w:pPr>
+                        <w:r>
+                          <w:t>4</w:t>
+                        </w:r>
+                        <w:r>
+                          <w:t xml:space="preserve">. </w:t>
+                        </w:r>
+                        <w:r>
+                          <w:t xml:space="preserve">¿Qué cambios </w:t>
+                        </w:r>
+                        <w:r>
+                          <w:t>i</w:t>
+                        </w:r>
+                        <w:r>
+                          <w:t xml:space="preserve">ntroduzco para observar el </w:t>
+                        </w:r>
+                        <w:r>
+                          <w:t>fenómeno</w:t>
+                        </w:r>
+                        <w:r>
+                          <w:t>?</w:t>
+                        </w:r>
+                      </w:p>
+                      <w:p>
+                        <w:pPr>
+                          <w:jc w:val="center"/>
+                          <w:rPr>
+                            <w:noProof/>
+                            <w:lang w:val="es-ES"/>
+                          </w:rPr>
+                        </w:pPr>
+                      </w:p>
+                    </w:txbxContent>
+                  </v:textbox>
+                </v:shape>
+                <v:shape id="Cuadro de texto 8" o:spid="_x0000_s1030" style="position:absolute;left:-271;top:36878;width:39888;height:2614;visibility:visible;mso-wrap-style:square;v-text-anchor:top" coordsize="4367530,198755" o:spt="100" o:gfxdata="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" adj="-11796480,,5400" path="m,l4297680,r69850,198755l,198755,,xe" fillcolor="#31849b [2408]" strokecolor="black [3213]">
+                  <v:stroke joinstyle="miter"/>
+                  <v:formulas/>
+                  <v:path arrowok="t" o:connecttype="custom" o:connectlocs="0,0;3925072,0;3988866,261328;0,261328;0,0" o:connectangles="0,0,0,0,0" textboxrect="0,0,4367530,198755"/>
+                  <v:textbox inset="6e-5mm,0,0,0">
+                    <w:txbxContent>
+                      <w:p>
+                        <w:pPr>
+                          <w:jc w:val="center"/>
+                          <w:rPr>
+                            <w:noProof/>
+                            <w:lang w:val="es-ES"/>
+                          </w:rPr>
+                        </w:pPr>
+                        <w:r>
+                          <w:t>3</w:t>
+                        </w:r>
+                        <w:r>
+                          <w:t>. V</w:t>
+                        </w:r>
+                        <w:r>
+                          <w:t>ocabulario clave para la investigación</w:t>
+                        </w:r>
+                      </w:p>
+                    </w:txbxContent>
+                  </v:textbox>
+                </v:shape>
+                <v:shape id="Cuadro de texto 14" o:spid="_x0000_s1031" style="position:absolute;left:-155;top:22436;width:33128;height:2275;visibility:visible;mso-wrap-style:square;v-text-anchor:middle" coordsize="3792855,219075" o:spt="100" o:gfxdata="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" adj="-11796480,,5400" path="m,l3678555,r114300,219075l,219075,,xe" fillcolor="#31849b [2408]">
+                  <v:stroke joinstyle="miter"/>
+                  <v:formulas/>
+                  <v:path arrowok="t" o:connecttype="custom" o:connectlocs="0,0;3213075,0;3312912,227472;0,227472;0,0" o:connectangles="0,0,0,0,0" textboxrect="0,0,3792855,219075"/>
+                  <v:textbox inset="0,0,0,0">
+                    <w:txbxContent>
+                      <w:p>
+                        <w:pPr>
+                          <w:jc w:val="center"/>
+                        </w:pPr>
+                        <w:r>
+                          <w:t>5</w:t>
+                        </w:r>
+                        <w:r>
+                          <w:t xml:space="preserve">. </w:t>
+                        </w:r>
+                        <w:r>
+                          <w:t xml:space="preserve">¿Cómo </w:t>
+                        </w:r>
+                        <w:r>
+                          <w:t>s</w:t>
+                        </w:r>
+                        <w:r>
+                          <w:t>ucede el fenómeno?</w:t>
+                        </w:r>
+                      </w:p>
+                      <w:p>
+                        <w:pPr>
+                          <w:jc w:val="center"/>
+                          <w:rPr>
+                            <w:noProof/>
+                            <w:lang w:val="es-ES"/>
+                          </w:rPr>
+                        </w:pPr>
+                      </w:p>
+                    </w:txbxContent>
+                  </v:textbox>
+                </v:shape>
+                <v:shape id="Cuadro de texto 25" o:spid="_x0000_s1032" style="position:absolute;left:64553;top:20397;width:35497;height:2039;visibility:visible;mso-wrap-style:square;v-text-anchor:middle" coordsize="3439160,212725" o:spt="100" o:gfxdata="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" adj="-11796480,,5400" path="m114935,l3439160,r,212725l,212725,114935,r,xe" fillcolor="#31849b [2408]">
+                  <v:stroke joinstyle="miter"/>
+                  <v:formulas/>
+                  <v:path arrowok="t" o:connecttype="custom" o:connectlocs="118630,0;3549716,0;3549716,203984;0,203984;118630,0;118630,0" o:connectangles="0,0,0,0,0,0" textboxrect="0,0,3439160,212725"/>
+                  <v:textbox inset="0,0,0,0">
+                    <w:txbxContent>
+                      <w:p>
+                        <w:pPr>
+                          <w:jc w:val="center"/>
+                          <w:rPr>
+                            <w:noProof/>
+                            <w:lang w:val="es-ES"/>
+                          </w:rPr>
+                        </w:pPr>
+                        <w:r>
+                          <w:t>6</w:t>
+                        </w:r>
+                        <w:r>
+                          <w:t xml:space="preserve">. </w:t>
+                        </w:r>
+                        <w:r>
+                          <w:t xml:space="preserve">¿Qué mido </w:t>
+                        </w:r>
+                        <w:r>
+                          <w:t>d</w:t>
+                        </w:r>
+                        <w:r>
+                          <w:t>irectamente</w:t>
+                        </w:r>
+                        <w:r>
+                          <w:t>?</w:t>
+                        </w:r>
+                      </w:p>
+                    </w:txbxContent>
+                  </v:textbox>
+                </v:shape>
+                <v:shape id="Cuadro de texto 28" o:spid="_x0000_s1033" style="position:absolute;left:-155;top:3409;width:25893;height:2244;visibility:visible;mso-wrap-style:square;v-text-anchor:middle" coordsize="2684126,209881" o:spt="100" o:gfxdata="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" adj="-11796480,,5400" path="m,7951l2612548,r71578,209881l,209881,,7951xe" fillcolor="#31849b [2408]">
+                  <v:stroke joinstyle="miter"/>
+                  <v:formulas/>
+                  <v:path arrowok="t" o:connecttype="custom" o:connectlocs="0,8501;2520292,0;2589342,224398;0,224398;0,8501" o:connectangles="0,0,0,0,0" textboxrect="0,0,2684126,209881"/>
+                  <v:textbox inset="0,0,0,0">
+                    <w:txbxContent>
+                      <w:p>
+                        <w:pPr>
+                          <w:jc w:val="center"/>
+                          <w:rPr>
+                            <w:noProof/>
+                            <w:lang w:val="es-CR"/>
+                          </w:rPr>
+                        </w:pPr>
+                        <w:r>
+                          <w:rPr>
+                            <w:lang w:val="es-CR"/>
+                          </w:rPr>
+                          <w:t>7</w:t>
+                        </w:r>
+                        <w:r>
+                          <w:rPr>
+                            <w:lang w:val="es-CR"/>
+                          </w:rPr>
+                          <w:t xml:space="preserve">. </w:t>
+                        </w:r>
+                        <w:r>
+                          <w:rPr>
+                            <w:lang w:val="es-CR"/>
+                          </w:rPr>
+                          <w:t xml:space="preserve">¿Por qué </w:t>
+                        </w:r>
+                        <w:r>
+                          <w:rPr>
+                            <w:lang w:val="es-CR"/>
+                          </w:rPr>
+                          <w:t>s</w:t>
+                        </w:r>
+                        <w:r>
+                          <w:rPr>
+                            <w:lang w:val="es-CR"/>
+                          </w:rPr>
+                          <w:t>ucede?</w:t>
+                        </w:r>
+                      </w:p>
+                    </w:txbxContent>
+                  </v:textbox>
+                </v:shape>
+                <v:shape id="Cuadro de texto 34" o:spid="_x0000_s1034" style="position:absolute;left:72243;top:2406;width:27807;height:2901;visibility:visible;mso-wrap-style:square;v-text-anchor:middle" coordsize="2809776,397510" o:spt="100" o:gfxdata="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" adj="-11796480,,5400" path="m154721,l2809776,r,396875l,397510,154721,xe" fillcolor="#31849b [2408]">
+                  <v:stroke joinstyle="miter"/>
+                  <v:formulas/>
+                  <v:path arrowok="t" o:connecttype="custom" o:connectlocs="153118,0;2780664,0;2780664,289659;0,290122;153118,0" o:connectangles="0,0,0,0,0" textboxrect="0,0,2809776,397510"/>
+                  <v:textbox inset="0,0,0,0">
+                    <w:txbxContent>
+                      <w:p>
+                        <w:pPr>
+                          <w:jc w:val="center"/>
+                          <w:rPr>
+                            <w:noProof/>
+                            <w:lang w:val="es-CR"/>
+                          </w:rPr>
+                        </w:pPr>
+                        <w:r>
+                          <w:rPr>
+                            <w:lang w:val="es-CR"/>
+                          </w:rPr>
+                          <w:t>8. ¿Qué puedo afirmar?</w:t>
+                        </w:r>
+                      </w:p>
+                    </w:txbxContent>
+                  </v:textbox>
+                </v:shape>
+                <w10:wrap type="through"/>
+              </v:group>
+            </w:pict>
+          </mc:Fallback>
+        </mc:AlternateContent>
+      </w:r>
+      <w:r>
+        <w:rPr>
+          <w:noProof/>
+          <w:lang w:val="es-ES"/>
+        </w:rPr>
+        <mc:AlternateContent>
+          <mc:Choice Requires="wpg">
+            <w:drawing>
+              <wp:anchor distT="0" distB="0" distL="114300" distR="114300" simplePos="0" relativeHeight="251658240" behindDoc="0" locked="0" layoutInCell="1" allowOverlap="1" wp14:anchorId="04F479D1" wp14:editId="763AAE94">
+                <wp:simplePos x="0" y="0"/>
+                <wp:positionH relativeFrom="column">
+                  <wp:posOffset>-280035</wp:posOffset>
+                </wp:positionH>
+                <wp:positionV relativeFrom="paragraph">
+                  <wp:posOffset>-348615</wp:posOffset>
+                </wp:positionV>
+                <wp:extent cx="10156825" cy="7108190"/>
+                <wp:effectExtent l="57150" t="19050" r="15875" b="16510"/>
+                <wp:wrapThrough wrapText="bothSides">
+                  <wp:wrapPolygon edited="0">
+                    <wp:start x="6644" y="-58"/>
+                    <wp:lineTo x="6320" y="0"/>
+                    <wp:lineTo x="6320" y="926"/>
+                    <wp:lineTo x="729" y="926"/>
+                    <wp:lineTo x="729" y="1852"/>
+                    <wp:lineTo x="-122" y="1852"/>
+                    <wp:lineTo x="-122" y="2779"/>
+                    <wp:lineTo x="5672" y="2779"/>
+                    <wp:lineTo x="5672" y="3705"/>
+                    <wp:lineTo x="5955" y="3705"/>
+                    <wp:lineTo x="5955" y="4457"/>
+                    <wp:lineTo x="6239" y="4631"/>
+                    <wp:lineTo x="6239" y="5384"/>
+                    <wp:lineTo x="6523" y="5557"/>
+                    <wp:lineTo x="6523" y="6483"/>
+                    <wp:lineTo x="6847" y="6483"/>
+                    <wp:lineTo x="6847" y="7236"/>
+                    <wp:lineTo x="7130" y="7410"/>
+                    <wp:lineTo x="7130" y="8162"/>
+                    <wp:lineTo x="7414" y="8336"/>
+                    <wp:lineTo x="7414" y="9262"/>
+                    <wp:lineTo x="2755" y="9262"/>
+                    <wp:lineTo x="162" y="9552"/>
+                    <wp:lineTo x="162" y="11115"/>
+                    <wp:lineTo x="7981" y="12041"/>
+                    <wp:lineTo x="162" y="12041"/>
+                    <wp:lineTo x="162" y="12967"/>
+                    <wp:lineTo x="8913" y="12967"/>
+                    <wp:lineTo x="8913" y="13719"/>
+                    <wp:lineTo x="162" y="13893"/>
+                    <wp:lineTo x="162" y="14819"/>
+                    <wp:lineTo x="8994" y="14819"/>
+                    <wp:lineTo x="162" y="15746"/>
+                    <wp:lineTo x="162" y="17540"/>
+                    <wp:lineTo x="1094" y="17598"/>
+                    <wp:lineTo x="10412" y="17598"/>
+                    <wp:lineTo x="10412" y="17887"/>
+                    <wp:lineTo x="10736" y="18524"/>
+                    <wp:lineTo x="4456" y="19161"/>
+                    <wp:lineTo x="4456" y="19277"/>
+                    <wp:lineTo x="16894" y="19450"/>
+                    <wp:lineTo x="16853" y="19450"/>
+                    <wp:lineTo x="4456" y="20377"/>
+                    <wp:lineTo x="4456" y="21592"/>
+                    <wp:lineTo x="17056" y="21592"/>
+                    <wp:lineTo x="17137" y="19219"/>
+                    <wp:lineTo x="10736" y="18524"/>
+                    <wp:lineTo x="10979" y="17598"/>
+                    <wp:lineTo x="11344" y="17598"/>
+                    <wp:lineTo x="21593" y="16730"/>
+                    <wp:lineTo x="21593" y="15746"/>
+                    <wp:lineTo x="21512" y="15746"/>
+                    <wp:lineTo x="21512" y="14819"/>
+                    <wp:lineTo x="20702" y="14819"/>
+                    <wp:lineTo x="21593" y="14761"/>
+                    <wp:lineTo x="21593" y="13719"/>
+                    <wp:lineTo x="20378" y="13546"/>
+                    <wp:lineTo x="12478" y="12967"/>
+                    <wp:lineTo x="21593" y="12041"/>
+                    <wp:lineTo x="21593" y="8857"/>
+                    <wp:lineTo x="21107" y="8741"/>
+                    <wp:lineTo x="13936" y="8336"/>
+                    <wp:lineTo x="21431" y="7468"/>
+                    <wp:lineTo x="21431" y="7410"/>
+                    <wp:lineTo x="21593" y="7410"/>
+                    <wp:lineTo x="21593" y="3705"/>
+                    <wp:lineTo x="21431" y="3531"/>
+                    <wp:lineTo x="15719" y="2779"/>
+                    <wp:lineTo x="21310" y="2489"/>
+                    <wp:lineTo x="21553" y="2431"/>
+                    <wp:lineTo x="21148" y="1852"/>
+                    <wp:lineTo x="21229" y="1100"/>
+                    <wp:lineTo x="15152" y="926"/>
+                    <wp:lineTo x="14909" y="289"/>
+                    <wp:lineTo x="14787" y="-58"/>
+                    <wp:lineTo x="6644" y="-58"/>
                   </wp:wrapPolygon>
                 </wp:wrapThrough>
                 <wp:docPr id="31" name="Agrupar 31"/>
@@ -84,9 +1604,9 @@
                       <wpg:grpSpPr>
                         <a:xfrm>
                           <a:off x="0" y="0"/>
-                          <a:ext cx="10188575" cy="7162800"/>
-                          <a:chOff x="-28602" y="-56393"/>
-                          <a:chExt cx="9272185" cy="7067952"/>
+                          <a:ext cx="10156825" cy="7108190"/>
+                          <a:chOff x="0" y="-56393"/>
+                          <a:chExt cx="9243583" cy="7014245"/>
                         </a:xfrm>
                       </wpg:grpSpPr>
                       <wpg:grpSp>
@@ -94,10 +1614,10 @@
                         <wpg:cNvGrpSpPr/>
                         <wpg:grpSpPr>
                           <a:xfrm>
-                            <a:off x="-28602" y="3073702"/>
-                            <a:ext cx="7294251" cy="3937857"/>
-                            <a:chOff x="-143537" y="2241217"/>
-                            <a:chExt cx="7294251" cy="3937857"/>
+                            <a:off x="105723" y="3073702"/>
+                            <a:ext cx="7159926" cy="3884150"/>
+                            <a:chOff x="-9212" y="2241217"/>
+                            <a:chExt cx="7159926" cy="3884150"/>
                           </a:xfrm>
                         </wpg:grpSpPr>
                         <wps:wsp>
@@ -106,7 +1626,7 @@
                           <wps:spPr>
                             <a:xfrm>
                               <a:off x="1826273" y="5376679"/>
-                              <a:ext cx="5324441" cy="802395"/>
+                              <a:ext cx="5324441" cy="748688"/>
                             </a:xfrm>
                             <a:prstGeom prst="rect">
                               <a:avLst/>
@@ -121,7 +1641,7 @@
                             <a:effectLst/>
                             <a:extLst>
                               <a:ext uri="{C572A759-6A51-4108-AA02-DFA0A04FC94B}">
-                                <ma14:wrappingTextBoxFlag xmlns:ma14="http://schemas.microsoft.com/office/mac/drawingml/2011/main" xmlns:w="http://schemas.openxmlformats.org/wordprocessingml/2006/main" xmlns:w10="urn:schemas-microsoft-com:office:word" xmlns:v="urn:schemas-microsoft-com:vml" xmlns:o="urn:schemas-microsoft-com:office:office" xmlns:mv="urn:schemas-microsoft-com:mac:vml" xmlns:mo="http://schemas.microsoft.com/office/mac/office/2008/main" xmlns=""/>
+                                <ma14:wrappingTextBoxFlag xmlns="" xmlns:mo="http://schemas.microsoft.com/office/mac/office/2008/main" xmlns:mv="urn:schemas-microsoft-com:mac:vml" xmlns:o="urn:schemas-microsoft-com:office:office" xmlns:v="urn:schemas-microsoft-com:vml" xmlns:w10="urn:schemas-microsoft-com:office:word" xmlns:w="http://schemas.openxmlformats.org/wordprocessingml/2006/main" xmlns:ma14="http://schemas.microsoft.com/office/mac/drawingml/2011/main"/>
                               </a:ext>
                             </a:extLst>
                           </wps:spPr>
@@ -227,8 +1747,8 @@
                           <wps:cNvSpPr txBox="1"/>
                           <wps:spPr>
                             <a:xfrm>
-                              <a:off x="-126203" y="2241217"/>
-                              <a:ext cx="3560220" cy="966560"/>
+                              <a:off x="-9212" y="2241217"/>
+                              <a:ext cx="3443229" cy="966560"/>
                             </a:xfrm>
                             <a:custGeom>
                               <a:avLst/>
@@ -344,7 +1864,7 @@
                             <a:effectLst/>
                             <a:extLst>
                               <a:ext uri="{C572A759-6A51-4108-AA02-DFA0A04FC94B}">
-                                <ma14:wrappingTextBoxFlag xmlns:ma14="http://schemas.microsoft.com/office/mac/drawingml/2011/main" xmlns:w="http://schemas.openxmlformats.org/wordprocessingml/2006/main" xmlns:w10="urn:schemas-microsoft-com:office:word" xmlns:v="urn:schemas-microsoft-com:vml" xmlns:o="urn:schemas-microsoft-com:office:office" xmlns:mv="urn:schemas-microsoft-com:mac:vml" xmlns:mo="http://schemas.microsoft.com/office/mac/office/2008/main" xmlns=""/>
+                                <ma14:wrappingTextBoxFlag xmlns="" xmlns:mo="http://schemas.microsoft.com/office/mac/office/2008/main" xmlns:mv="urn:schemas-microsoft-com:mac:vml" xmlns:o="urn:schemas-microsoft-com:office:office" xmlns:v="urn:schemas-microsoft-com:vml" xmlns:w10="urn:schemas-microsoft-com:office:word" xmlns:w="http://schemas.openxmlformats.org/wordprocessingml/2006/main" xmlns:ma14="http://schemas.microsoft.com/office/mac/drawingml/2011/main"/>
                               </a:ext>
                             </a:extLst>
                           </wps:spPr>
@@ -640,8 +2160,8 @@
                           <wps:cNvSpPr txBox="1"/>
                           <wps:spPr>
                             <a:xfrm>
-                              <a:off x="-143537" y="3660771"/>
-                              <a:ext cx="4333981" cy="1152333"/>
+                              <a:off x="-9212" y="3660771"/>
+                              <a:ext cx="4199655" cy="1152333"/>
                             </a:xfrm>
                             <a:custGeom>
                               <a:avLst/>
@@ -737,7 +2257,7 @@
                             <a:effectLst/>
                             <a:extLst>
                               <a:ext uri="{C572A759-6A51-4108-AA02-DFA0A04FC94B}">
-                                <ma14:wrappingTextBoxFlag xmlns:ma14="http://schemas.microsoft.com/office/mac/drawingml/2011/main" xmlns:w="http://schemas.openxmlformats.org/wordprocessingml/2006/main" xmlns:w10="urn:schemas-microsoft-com:office:word" xmlns:v="urn:schemas-microsoft-com:vml" xmlns:o="urn:schemas-microsoft-com:office:office" xmlns:mv="urn:schemas-microsoft-com:mac:vml" xmlns:mo="http://schemas.microsoft.com/office/mac/office/2008/main" xmlns=""/>
+                                <ma14:wrappingTextBoxFlag xmlns="" xmlns:mo="http://schemas.microsoft.com/office/mac/office/2008/main" xmlns:mv="urn:schemas-microsoft-com:mac:vml" xmlns:o="urn:schemas-microsoft-com:office:office" xmlns:v="urn:schemas-microsoft-com:vml" xmlns:w10="urn:schemas-microsoft-com:office:word" xmlns:w="http://schemas.openxmlformats.org/wordprocessingml/2006/main" xmlns:ma14="http://schemas.microsoft.com/office/mac/drawingml/2011/main"/>
                               </a:ext>
                             </a:extLst>
                           </wps:spPr>
@@ -1158,7 +2678,7 @@
                               <a:schemeClr val="lt1"/>
                             </a:fontRef>
                           </wps:style>
-                          <wps:txbx id="4">
+                          <wps:txbx id="12">
                             <w:txbxContent>
                               <w:p>
                                 <w:pPr>
@@ -1194,8 +2714,8 @@
                           <wps:cNvSpPr txBox="1"/>
                           <wps:spPr>
                             <a:xfrm>
-                              <a:off x="3425997" y="804547"/>
-                              <a:ext cx="2439617" cy="1131622"/>
+                              <a:off x="3440878" y="695953"/>
+                              <a:ext cx="2439617" cy="1066077"/>
                             </a:xfrm>
                             <a:prstGeom prst="rect">
                               <a:avLst/>
@@ -1210,7 +2730,7 @@
                             <a:effectLst/>
                             <a:extLst>
                               <a:ext uri="{C572A759-6A51-4108-AA02-DFA0A04FC94B}">
-                                <ma14:wrappingTextBoxFlag xmlns:ma14="http://schemas.microsoft.com/office/mac/drawingml/2011/main" xmlns:w="http://schemas.openxmlformats.org/wordprocessingml/2006/main" xmlns:w10="urn:schemas-microsoft-com:office:word" xmlns:v="urn:schemas-microsoft-com:vml" xmlns:o="urn:schemas-microsoft-com:office:office" xmlns:mv="urn:schemas-microsoft-com:mac:vml" xmlns:mo="http://schemas.microsoft.com/office/mac/office/2008/main" xmlns=""/>
+                                <ma14:wrappingTextBoxFlag xmlns="" xmlns:mo="http://schemas.microsoft.com/office/mac/office/2008/main" xmlns:mv="urn:schemas-microsoft-com:mac:vml" xmlns:o="urn:schemas-microsoft-com:office:office" xmlns:v="urn:schemas-microsoft-com:vml" xmlns:w10="urn:schemas-microsoft-com:office:word" xmlns:w="http://schemas.openxmlformats.org/wordprocessingml/2006/main" xmlns:ma14="http://schemas.microsoft.com/office/mac/drawingml/2011/main"/>
                               </a:ext>
                             </a:extLst>
                           </wps:spPr>
@@ -1228,7 +2748,7 @@
                               <a:schemeClr val="dk1"/>
                             </a:fontRef>
                           </wps:style>
-                          <wps:linkedTxbx id="4" seq="1"/>
+                          <wps:linkedTxbx id="12" seq="1"/>
                           <wps:bodyPr rot="0" spcFirstLastPara="0" vertOverflow="overflow" horzOverflow="overflow" vert="horz" wrap="square" lIns="91440" tIns="45720" rIns="91440" bIns="45720" numCol="1" spcCol="0" rtlCol="0" fromWordArt="0" anchor="t" anchorCtr="0" forceAA="0" compatLnSpc="1">
                             <a:prstTxWarp prst="textNoShape">
                               <a:avLst/>
@@ -1368,10 +2888,10 @@
                         <wpg:cNvGrpSpPr/>
                         <wpg:grpSpPr>
                           <a:xfrm>
-                            <a:off x="4847240" y="1083376"/>
-                            <a:ext cx="4396343" cy="4267716"/>
-                            <a:chOff x="-541370" y="182311"/>
-                            <a:chExt cx="4396343" cy="4267716"/>
+                            <a:off x="4964636" y="1134449"/>
+                            <a:ext cx="4278947" cy="4250692"/>
+                            <a:chOff x="-423974" y="233384"/>
+                            <a:chExt cx="4278947" cy="4250692"/>
                           </a:xfrm>
                         </wpg:grpSpPr>
                         <wps:wsp>
@@ -1379,8 +2899,8 @@
                           <wps:cNvSpPr txBox="1"/>
                           <wps:spPr>
                             <a:xfrm>
-                              <a:off x="812164" y="182311"/>
-                              <a:ext cx="3037857" cy="1184886"/>
+                              <a:off x="800606" y="233384"/>
+                              <a:ext cx="3037857" cy="1224845"/>
                             </a:xfrm>
                             <a:custGeom>
                               <a:avLst/>
@@ -1486,7 +3006,7 @@
                             <a:effectLst/>
                             <a:extLst>
                               <a:ext uri="{C572A759-6A51-4108-AA02-DFA0A04FC94B}">
-                                <ma14:wrappingTextBoxFlag xmlns:ma14="http://schemas.microsoft.com/office/mac/drawingml/2011/main" xmlns:w="http://schemas.openxmlformats.org/wordprocessingml/2006/main" xmlns:w10="urn:schemas-microsoft-com:office:word" xmlns:v="urn:schemas-microsoft-com:vml" xmlns:o="urn:schemas-microsoft-com:office:office" xmlns:mv="urn:schemas-microsoft-com:mac:vml" xmlns:mo="http://schemas.microsoft.com/office/mac/office/2008/main" xmlns=""/>
+                                <ma14:wrappingTextBoxFlag xmlns="" xmlns:mo="http://schemas.microsoft.com/office/mac/office/2008/main" xmlns:mv="urn:schemas-microsoft-com:mac:vml" xmlns:o="urn:schemas-microsoft-com:office:office" xmlns:v="urn:schemas-microsoft-com:vml" xmlns:w10="urn:schemas-microsoft-com:office:word" xmlns:w="http://schemas.openxmlformats.org/wordprocessingml/2006/main" xmlns:ma14="http://schemas.microsoft.com/office/mac/drawingml/2011/main"/>
                               </a:ext>
                             </a:extLst>
                           </wps:spPr>
@@ -1606,7 +3126,7 @@
                           <wps:cNvSpPr txBox="1"/>
                           <wps:spPr>
                             <a:xfrm>
-                              <a:off x="138430" y="1894158"/>
+                              <a:off x="149989" y="1936719"/>
                               <a:ext cx="3700033" cy="1009441"/>
                             </a:xfrm>
                             <a:custGeom>
@@ -1773,7 +3293,7 @@
                             <a:effectLst/>
                             <a:extLst>
                               <a:ext uri="{C572A759-6A51-4108-AA02-DFA0A04FC94B}">
-                                <ma14:wrappingTextBoxFlag xmlns:ma14="http://schemas.microsoft.com/office/mac/drawingml/2011/main" xmlns:w="http://schemas.openxmlformats.org/wordprocessingml/2006/main" xmlns:w10="urn:schemas-microsoft-com:office:word" xmlns:v="urn:schemas-microsoft-com:vml" xmlns:o="urn:schemas-microsoft-com:office:office" xmlns:mv="urn:schemas-microsoft-com:mac:vml" xmlns:mo="http://schemas.microsoft.com/office/mac/office/2008/main" xmlns=""/>
+                                <ma14:wrappingTextBoxFlag xmlns="" xmlns:mo="http://schemas.microsoft.com/office/mac/office/2008/main" xmlns:mv="urn:schemas-microsoft-com:mac:vml" xmlns:o="urn:schemas-microsoft-com:office:office" xmlns:v="urn:schemas-microsoft-com:vml" xmlns:w10="urn:schemas-microsoft-com:office:word" xmlns:w="http://schemas.openxmlformats.org/wordprocessingml/2006/main" xmlns:ma14="http://schemas.microsoft.com/office/mac/drawingml/2011/main"/>
                               </a:ext>
                             </a:extLst>
                           </wps:spPr>
@@ -1842,8 +3362,8 @@
                           <wps:cNvSpPr txBox="1"/>
                           <wps:spPr>
                             <a:xfrm>
-                              <a:off x="-541370" y="3483806"/>
-                              <a:ext cx="4396343" cy="966221"/>
+                              <a:off x="-423974" y="3517855"/>
+                              <a:ext cx="4278947" cy="966221"/>
                             </a:xfrm>
                             <a:custGeom>
                               <a:avLst/>
@@ -1929,7 +3449,7 @@
                             <a:effectLst/>
                             <a:extLst>
                               <a:ext uri="{C572A759-6A51-4108-AA02-DFA0A04FC94B}">
-                                <ma14:wrappingTextBoxFlag xmlns:ma14="http://schemas.microsoft.com/office/mac/drawingml/2011/main" xmlns:w="http://schemas.openxmlformats.org/wordprocessingml/2006/main" xmlns:w10="urn:schemas-microsoft-com:office:word" xmlns:v="urn:schemas-microsoft-com:vml" xmlns:o="urn:schemas-microsoft-com:office:office" xmlns:mv="urn:schemas-microsoft-com:mac:vml" xmlns:mo="http://schemas.microsoft.com/office/mac/office/2008/main" xmlns=""/>
+                                <ma14:wrappingTextBoxFlag xmlns="" xmlns:mo="http://schemas.microsoft.com/office/mac/office/2008/main" xmlns:mv="urn:schemas-microsoft-com:mac:vml" xmlns:o="urn:schemas-microsoft-com:office:office" xmlns:v="urn:schemas-microsoft-com:vml" xmlns:w10="urn:schemas-microsoft-com:office:word" xmlns:w="http://schemas.openxmlformats.org/wordprocessingml/2006/main" xmlns:ma14="http://schemas.microsoft.com/office/mac/drawingml/2011/main"/>
                               </a:ext>
                             </a:extLst>
                           </wps:spPr>
@@ -2099,13 +3619,9 @@
           </mc:Choice>
           <mc:Fallback>
             <w:pict>
-              <v:group w14:anchorId="04F479D1" id="Agrupar 31" o:spid="_x0000_s1026" style="position:absolute;margin-left:-22.4pt;margin-top:-30.15pt;width:802.25pt;height:564pt;z-index:251657216;mso-width-relative:margin;mso-height-relative:margin" coordorigin="-286,-563" coordsize="92721,70679" o:gfxdata="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">
-                <v:group id="Agrupar 30" o:spid="_x0000_s1027" style="position:absolute;left:-286;top:30737;width:72942;height:39378" coordorigin="-1435,22412" coordsize="72942,39378" o:gfxdata="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">
-                  <v:shapetype id="_x0000_t202" coordsize="21600,21600" o:spt="202" path="m,l,21600r21600,l21600,xe">
-                    <v:stroke joinstyle="miter"/>
-                    <v:path gradientshapeok="t" o:connecttype="rect"/>
-                  </v:shapetype>
-                  <v:shape id="Cuadro de texto 16" o:spid="_x0000_s1028" type="#_x0000_t202" style="position:absolute;left:18262;top:53766;width:53245;height:8024;visibility:visible;mso-wrap-style:square;v-text-anchor:top" o:gfxdata="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" filled="f" strokecolor="black [3213]">
+              <v:group w14:anchorId="04F479D1" id="Agrupar 31" o:spid="_x0000_s1035" style="position:absolute;margin-left:-22.05pt;margin-top:-27.45pt;width:799.75pt;height:559.7pt;z-index:251658240;mso-width-relative:margin;mso-height-relative:margin" coordorigin=",-563" coordsize="92435,70142" o:gfxdata="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">
+                <v:group id="Agrupar 30" o:spid="_x0000_s1036" style="position:absolute;left:1057;top:30737;width:71599;height:38841" coordorigin="-92,22412" coordsize="71599,38841" o:gfxdata="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">
+                  <v:shape id="Cuadro de texto 16" o:spid="_x0000_s1037" type="#_x0000_t202" style="position:absolute;left:18262;top:53766;width:53245;height:7487;visibility:visible;mso-wrap-style:square;v-text-anchor:top" o:gfxdata="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" filled="f" strokecolor="black [3213]">
                     <v:stroke dashstyle="longDashDotDot"/>
                     <v:textbox>
                       <w:txbxContent>
@@ -2184,10 +3700,10 @@
                       </w:txbxContent>
                     </v:textbox>
                   </v:shape>
-                  <v:shape id="_x0000_s1029" style="position:absolute;left:-1262;top:22412;width:35602;height:9665;visibility:visible;mso-wrap-style:square;v-text-anchor:top" coordsize="4252594,880258" o:spt="100" o:gfxdata="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" adj="-11796480,,5400" path="m,l3804508,r-225,l4252594,880258,,880258,,xe" filled="f" strokecolor="black [3213]">
+                  <v:shape id="_x0000_s1038" style="position:absolute;left:-92;top:22412;width:34432;height:9665;visibility:visible;mso-wrap-style:square;v-text-anchor:top" coordsize="4252594,880258" o:spt="100" o:gfxdata="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" adj="-11796480,,5400" path="m,l3804508,r-225,l4252594,880258,,880258,,xe" filled="f" strokecolor="black [3213]">
                     <v:stroke dashstyle="longDashDotDot" joinstyle="miter"/>
                     <v:formulas/>
-                    <v:path arrowok="t" o:connecttype="custom" o:connectlocs="0,0;3185088,0;3184899,0;3560220,966560;0,966560;0,0" o:connectangles="0,0,0,0,0,0" textboxrect="0,0,4252594,880258"/>
+                    <v:path arrowok="t" o:connecttype="custom" o:connectlocs="0,0;3080424,0;3080242,0;3443229,966560;0,966560;0,0" o:connectangles="0,0,0,0,0,0" textboxrect="0,0,4252594,880258"/>
                     <v:textbox>
                       <w:txbxContent>
                         <w:p>
@@ -2455,10 +3971,10 @@
                       </w:txbxContent>
                     </v:textbox>
                   </v:shape>
-                  <v:shape id="Cuadro de texto 19" o:spid="_x0000_s1030" style="position:absolute;left:-1435;top:36607;width:43339;height:11524;visibility:visible;mso-wrap-style:square;v-text-anchor:top" coordsize="4942205,1180931" o:spt="100" o:gfxdata="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" adj="-11796480,,5400" path="m,l4367530,r574675,1180931l,1180931,,xe" filled="f" strokecolor="black [3213]">
+                  <v:shape id="Cuadro de texto 19" o:spid="_x0000_s1039" style="position:absolute;left:-92;top:36607;width:41996;height:11524;visibility:visible;mso-wrap-style:square;v-text-anchor:top" coordsize="4942205,1180931" o:spt="100" o:gfxdata="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" adj="-11796480,,5400" path="m,l4367530,r574675,1180931l,1180931,,xe" filled="f" strokecolor="black [3213]">
                     <v:stroke dashstyle="longDashDotDot" joinstyle="miter"/>
                     <v:formulas/>
-                    <v:path arrowok="t" o:connecttype="custom" o:connectlocs="0,0;3830030,0;4333981,1152333;0,1152333;0,0" o:connectangles="0,0,0,0,0" textboxrect="0,0,4942205,1180931"/>
+                    <v:path arrowok="t" o:connecttype="custom" o:connectlocs="0,0;3711323,0;4199655,1152333;0,1152333;0,0" o:connectangles="0,0,0,0,0" textboxrect="0,0,4942205,1180931"/>
                     <v:textbox>
                       <w:txbxContent>
                         <w:p>
@@ -2659,28 +4175,28 @@
                     </v:textbox>
                   </v:shape>
                 </v:group>
-                <v:group id="Agrupar 27" o:spid="_x0000_s1031" style="position:absolute;top:-563;width:91948;height:58030" coordorigin=",-563" coordsize="91948,58031" o:gfxdata="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">
-                  <v:group id="Agrupar 9" o:spid="_x0000_s1032" style="position:absolute;top:6889;width:91948;height:50578" coordorigin=",50" coordsize="86614,52870" o:gfxdata="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">
-                    <v:line id="Conector recto 3" o:spid="_x0000_s1033" style="position:absolute;visibility:visible;mso-wrap-style:square" from="0,50" to="23400,50" o:connectortype="straight" o:gfxdata="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" strokecolor="black [3213]" strokeweight="3pt">
+                <v:group id="Agrupar 27" o:spid="_x0000_s1040" style="position:absolute;top:-563;width:91948;height:58030" coordorigin=",-563" coordsize="91948,58031" o:gfxdata="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">
+                  <v:group id="Agrupar 9" o:spid="_x0000_s1041" style="position:absolute;top:6889;width:91948;height:50578" coordorigin=",50" coordsize="86614,52870" o:gfxdata="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">
+                    <v:line id="Conector recto 3" o:spid="_x0000_s1042" style="position:absolute;visibility:visible;mso-wrap-style:square" from="0,50" to="23400,50" o:connectortype="straight" o:gfxdata="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" strokecolor="black [3213]" strokeweight="3pt">
                       <v:shadow on="t" color="black" opacity="24903f" origin=",.5" offset="0,.55556mm"/>
                     </v:line>
-                    <v:line id="Conector recto 4" o:spid="_x0000_s1034" style="position:absolute;visibility:visible;mso-wrap-style:square" from="63214,50" to="86614,50" o:connectortype="straight" o:gfxdata="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" strokecolor="black [3213]" strokeweight="3pt">
+                    <v:line id="Conector recto 4" o:spid="_x0000_s1043" style="position:absolute;visibility:visible;mso-wrap-style:square" from="63214,50" to="86614,50" o:connectortype="straight" o:gfxdata="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" strokecolor="black [3213]" strokeweight="3pt">
                       <v:shadow on="t" color="black" opacity="24903f" origin=",.5" offset="0,.55556mm"/>
                     </v:line>
                     <v:shapetype id="_x0000_t128" coordsize="21600,21600" o:spt="128" path="m,l21600,,10800,21600xe">
                       <v:stroke joinstyle="miter"/>
                       <v:path gradientshapeok="t" o:connecttype="custom" o:connectlocs="10800,0;5400,10800;10800,21600;16200,10800" textboxrect="5400,0,16200,10800"/>
                     </v:shapetype>
-                    <v:shape id="Combinar 2" o:spid="_x0000_s1035" type="#_x0000_t128" style="position:absolute;left:22987;top:50;width:40227;height:52870;visibility:visible;mso-wrap-style:square;v-text-anchor:top" o:gfxdata="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" filled="f" strokecolor="black [3213]" strokeweight="3pt">
+                    <v:shape id="Combinar 2" o:spid="_x0000_s1044" type="#_x0000_t128" style="position:absolute;left:22987;top:50;width:40227;height:52870;visibility:visible;mso-wrap-style:square;v-text-anchor:top" o:gfxdata="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" filled="f" strokecolor="black [3213]" strokeweight="3pt">
                       <v:shadow on="t" color="black" opacity="22937f" origin=",.5" offset="0,.63889mm"/>
                     </v:shape>
-                    <v:line id="Conector recto 6" o:spid="_x0000_s1036" style="position:absolute;visibility:visible;mso-wrap-style:square" from="23581,123" to="62433,123" o:connectortype="straight" o:gfxdata="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" strokecolor="white" strokeweight="8pt">
+                    <v:line id="Conector recto 6" o:spid="_x0000_s1045" style="position:absolute;visibility:visible;mso-wrap-style:square" from="23581,123" to="62433,123" o:connectortype="straight" o:gfxdata="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" strokecolor="white" strokeweight="8pt">
                       <v:stroke endcap="round"/>
                     </v:line>
                   </v:group>
-                  <v:roundrect id="Rectángulo redondeado 10" o:spid="_x0000_s1037" style="position:absolute;left:27593;top:-563;width:36573;height:5513;visibility:visible;mso-wrap-style:square;v-text-anchor:middle" arcsize="24500f" o:gfxdata="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" fillcolor="#92cddc [1944]" strokecolor="black [3213]">
+                  <v:roundrect id="Rectángulo redondeado 10" o:spid="_x0000_s1046" style="position:absolute;left:27593;top:-563;width:36573;height:5513;visibility:visible;mso-wrap-style:square;v-text-anchor:middle" arcsize="24500f" o:gfxdata="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" fillcolor="#92cddc [1944]" strokecolor="black [3213]">
                     <v:shadow on="t" color="black" opacity="22937f" origin=",.5" offset="0,.63889mm"/>
-                    <v:textbox style="mso-next-textbox:#Cuadro de texto 11">
+                    <v:textbox style="mso-next-textbox:#_x0000_s1047">
                       <w:txbxContent>
                         <w:p>
                           <w:pPr>
@@ -2705,13 +4221,13 @@
                       </w:txbxContent>
                     </v:textbox>
                   </v:roundrect>
-                  <v:shape id="Cuadro de texto 11" o:spid="_x0000_s1038" type="#_x0000_t202" style="position:absolute;left:34259;top:8045;width:24397;height:11316;visibility:visible;mso-wrap-style:square;v-text-anchor:top" o:gfxdata="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" filled="f" strokecolor="black [3213]">
+                  <v:shape id="_x0000_s1047" type="#_x0000_t202" style="position:absolute;left:34408;top:6959;width:24396;height:10661;visibility:visible;mso-wrap-style:square;v-text-anchor:top" o:gfxdata="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" filled="f" strokecolor="black [3213]">
                     <v:stroke dashstyle="longDashDotDot"/>
                     <v:textbox>
                       <w:txbxContent/>
                     </v:textbox>
                   </v:shape>
-                  <v:rect id="Rectángulo 23" o:spid="_x0000_s1039" style="position:absolute;left:3448;top:3136;width:19602;height:3448;visibility:visible;mso-wrap-style:square;v-text-anchor:middle" o:gfxdata="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" stroked="f">
+                  <v:rect id="Rectángulo 23" o:spid="_x0000_s1048" style="position:absolute;left:3448;top:3136;width:19602;height:3448;visibility:visible;mso-wrap-style:square;v-text-anchor:middle" o:gfxdata="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" stroked="f">
                     <v:textbox>
                       <w:txbxContent>
                         <w:p>
@@ -2737,7 +4253,7 @@
                       </w:txbxContent>
                     </v:textbox>
                   </v:rect>
-                  <v:rect id="Rectángulo 24" o:spid="_x0000_s1040" style="position:absolute;left:70764;top:3136;width:19602;height:3448;visibility:visible;mso-wrap-style:square;v-text-anchor:middle" o:gfxdata="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" stroked="f">
+                  <v:rect id="Rectángulo 24" o:spid="_x0000_s1049" style="position:absolute;left:70764;top:3136;width:19602;height:3448;visibility:visible;mso-wrap-style:square;v-text-anchor:middle" o:gfxdata="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" stroked="f">
                     <v:textbox>
                       <w:txbxContent>
                         <w:p>
@@ -2762,11 +4278,11 @@
                     </v:textbox>
                   </v:rect>
                 </v:group>
-                <v:group id="Agrupar 29" o:spid="_x0000_s1041" style="position:absolute;left:48472;top:10833;width:43963;height:42677" coordorigin="-5413,1823" coordsize="43963,42677" o:gfxdata="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">
-                  <v:shape id="Cuadro de texto 20" o:spid="_x0000_s1042" style="position:absolute;left:8121;top:1823;width:30379;height:11848;visibility:visible;mso-wrap-style:square;v-text-anchor:top" coordsize="3333032,1183436" o:spt="100" o:gfxdata="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" adj="-11796480,,5400" path="m552471,l3333032,r,1183436l,1183436,552471,xe" filled="f" strokecolor="black [3213]">
+                <v:group id="Agrupar 29" o:spid="_x0000_s1050" style="position:absolute;left:49646;top:11344;width:42789;height:42507" coordorigin="-4239,2333" coordsize="42789,42506" o:gfxdata="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">
+                  <v:shape id="Cuadro de texto 20" o:spid="_x0000_s1051" style="position:absolute;left:8006;top:2333;width:30378;height:12249;visibility:visible;mso-wrap-style:square;v-text-anchor:top" coordsize="3333032,1183436" o:spt="100" o:gfxdata="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" adj="-11796480,,5400" path="m552471,l3333032,r,1183436l,1183436,552471,xe" filled="f" strokecolor="black [3213]">
                     <v:stroke dashstyle="longDashDotDot" joinstyle="miter"/>
                     <v:formulas/>
-                    <v:path arrowok="t" o:connecttype="custom" o:connectlocs="503544,0;3037857,0;3037857,1184886;0,1184886;503544,0" o:connectangles="0,0,0,0,0" textboxrect="0,0,3333032,1183436"/>
+                    <v:path arrowok="t" o:connecttype="custom" o:connectlocs="503544,0;3037857,0;3037857,1224845;0,1224845;503544,0" o:connectangles="0,0,0,0,0" textboxrect="0,0,3333032,1183436"/>
                     <v:textbox>
                       <w:txbxContent>
                         <w:p>
@@ -2858,7 +4374,7 @@
                       </w:txbxContent>
                     </v:textbox>
                   </v:shape>
-                  <v:shape id="Cuadro de texto 21" o:spid="_x0000_s1043" style="position:absolute;left:1384;top:18941;width:37000;height:10094;visibility:visible;mso-wrap-style:square;v-text-anchor:top" coordsize="3907205,933362" o:spt="100" o:gfxdata="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" adj="-11796480,,5400" path="m459740,12702l3907205,r,933362l,933362,459740,12702xe" filled="f" strokecolor="black [3213]">
+                  <v:shape id="Cuadro de texto 21" o:spid="_x0000_s1052" style="position:absolute;left:1499;top:19367;width:37001;height:10094;visibility:visible;mso-wrap-style:square;v-text-anchor:top" coordsize="3907205,933362" o:spt="100" o:gfxdata="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" adj="-11796480,,5400" path="m459740,12702l3907205,r,933362l,933362,459740,12702xe" filled="f" strokecolor="black [3213]">
                     <v:stroke dashstyle="longDashDotDot" joinstyle="miter"/>
                     <v:formulas/>
                     <v:path arrowok="t" o:connecttype="custom" o:connectlocs="435363,13737;3700033,0;3700033,1009441;0,1009441;435363,13737" o:connectangles="0,0,0,0,0" textboxrect="0,0,3907205,933362"/>
@@ -2902,10 +4418,10 @@
                       </w:txbxContent>
                     </v:textbox>
                   </v:shape>
-                  <v:shape id="Cuadro de texto 26" o:spid="_x0000_s1044" style="position:absolute;left:-5413;top:34838;width:43962;height:9662;visibility:visible;mso-wrap-style:square;v-text-anchor:top" coordsize="4941622,1032832" o:spt="100" o:gfxdata="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" adj="-11796480,,5400" path="m459740,l4941622,r,1032832l,1032832,459740,xe" filled="f" strokecolor="black [3213]">
+                  <v:shape id="Cuadro de texto 26" o:spid="_x0000_s1053" style="position:absolute;left:-4239;top:35178;width:42788;height:9662;visibility:visible;mso-wrap-style:square;v-text-anchor:top" coordsize="4941622,1032832" o:spt="100" o:gfxdata="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" adj="-11796480,,5400" path="m459740,l4941622,r,1032832l,1032832,459740,xe" filled="f" strokecolor="black [3213]">
                     <v:stroke dashstyle="longDashDotDot" joinstyle="miter"/>
                     <v:formulas/>
-                    <v:path arrowok="t" o:connecttype="custom" o:connectlocs="409010,0;4396343,0;4396343,966221;0,966221;409010,0" o:connectangles="0,0,0,0,0" textboxrect="0,0,4941622,1032832"/>
+                    <v:path arrowok="t" o:connecttype="custom" o:connectlocs="398089,0;4278947,0;4278947,966221;0,966221;398089,0" o:connectangles="0,0,0,0,0" textboxrect="0,0,4941622,1032832"/>
                     <v:textbox>
                       <w:txbxContent>
                         <w:p>
@@ -3047,1201 +4563,102 @@
       <w:r>
         <w:rPr>
           <w:noProof/>
-          <w:lang w:val="es-ES"/>
         </w:rPr>
         <mc:AlternateContent>
-          <mc:Choice Requires="wpg">
+          <mc:Choice Requires="wps">
             <w:drawing>
-              <wp:anchor distT="0" distB="0" distL="114300" distR="114300" simplePos="0" relativeHeight="251659264" behindDoc="0" locked="0" layoutInCell="1" allowOverlap="1" wp14:anchorId="5E5C3AFC" wp14:editId="5795B627">
+              <wp:anchor distT="45720" distB="45720" distL="114300" distR="114300" simplePos="0" relativeHeight="251627520" behindDoc="0" locked="0" layoutInCell="1" allowOverlap="1" wp14:anchorId="5E70FE76" wp14:editId="2D336643">
                 <wp:simplePos x="0" y="0"/>
                 <wp:positionH relativeFrom="column">
-                  <wp:posOffset>-276860</wp:posOffset>
+                  <wp:posOffset>3539019</wp:posOffset>
                 </wp:positionH>
                 <wp:positionV relativeFrom="paragraph">
-                  <wp:posOffset>283845</wp:posOffset>
+                  <wp:posOffset>472440</wp:posOffset>
                 </wp:positionV>
-                <wp:extent cx="10183495" cy="5626735"/>
-                <wp:effectExtent l="57150" t="57150" r="46355" b="50165"/>
-                <wp:wrapThrough wrapText="bothSides">
-                  <wp:wrapPolygon edited="0">
-                    <wp:start x="8081" y="-219"/>
-                    <wp:lineTo x="8081" y="1097"/>
-                    <wp:lineTo x="-40" y="1097"/>
-                    <wp:lineTo x="-40" y="2048"/>
-                    <wp:lineTo x="10789" y="2267"/>
-                    <wp:lineTo x="10789" y="6947"/>
-                    <wp:lineTo x="14061" y="7752"/>
-                    <wp:lineTo x="14061" y="8117"/>
-                    <wp:lineTo x="-81" y="8117"/>
-                    <wp:lineTo x="-81" y="9287"/>
-                    <wp:lineTo x="10748" y="10458"/>
-                    <wp:lineTo x="10789" y="12798"/>
-                    <wp:lineTo x="-121" y="13675"/>
-                    <wp:lineTo x="-121" y="14845"/>
-                    <wp:lineTo x="10789" y="15138"/>
-                    <wp:lineTo x="10789" y="19818"/>
-                    <wp:lineTo x="6829" y="20257"/>
-                    <wp:lineTo x="6829" y="21719"/>
-                    <wp:lineTo x="15314" y="21719"/>
-                    <wp:lineTo x="15395" y="20330"/>
-                    <wp:lineTo x="14708" y="20184"/>
-                    <wp:lineTo x="10748" y="19818"/>
-                    <wp:lineTo x="10789" y="15138"/>
-                    <wp:lineTo x="13859" y="15138"/>
-                    <wp:lineTo x="21658" y="14333"/>
-                    <wp:lineTo x="21658" y="13163"/>
-                    <wp:lineTo x="10748" y="12798"/>
-                    <wp:lineTo x="10748" y="10458"/>
-                    <wp:lineTo x="7273" y="9287"/>
-                    <wp:lineTo x="21618" y="8117"/>
-                    <wp:lineTo x="21658" y="7167"/>
-                    <wp:lineTo x="10748" y="6947"/>
-                    <wp:lineTo x="10789" y="2267"/>
-                    <wp:lineTo x="14546" y="2267"/>
-                    <wp:lineTo x="21658" y="1536"/>
-                    <wp:lineTo x="21658" y="293"/>
-                    <wp:lineTo x="21254" y="219"/>
-                    <wp:lineTo x="13617" y="-219"/>
-                    <wp:lineTo x="8081" y="-219"/>
-                  </wp:wrapPolygon>
-                </wp:wrapThrough>
-                <wp:docPr id="36" name="Agrupar 36"/>
-                <wp:cNvGraphicFramePr/>
+                <wp:extent cx="2519045" cy="1086485"/>
+                <wp:effectExtent l="0" t="0" r="0" b="0"/>
+                <wp:wrapSquare wrapText="bothSides"/>
+                <wp:docPr id="217" name="Text Box 2"/>
+                <wp:cNvGraphicFramePr>
+                  <a:graphicFrameLocks xmlns:a="http://schemas.openxmlformats.org/drawingml/2006/main"/>
+                </wp:cNvGraphicFramePr>
                 <a:graphic xmlns:a="http://schemas.openxmlformats.org/drawingml/2006/main">
-                  <a:graphicData uri="http://schemas.microsoft.com/office/word/2010/wordprocessingGroup">
-                    <wpg:wgp>
-                      <wpg:cNvGrpSpPr/>
-                      <wpg:grpSpPr>
+                  <a:graphicData uri="http://schemas.microsoft.com/office/word/2010/wordprocessingShape">
+                    <wps:wsp>
+                      <wps:cNvSpPr txBox="1">
+                        <a:spLocks noChangeArrowheads="1"/>
+                      </wps:cNvSpPr>
+                      <wps:spPr bwMode="auto">
                         <a:xfrm>
                           <a:off x="0" y="0"/>
-                          <a:ext cx="10183495" cy="5626735"/>
-                          <a:chOff x="-53634" y="0"/>
-                          <a:chExt cx="10184445" cy="5628501"/>
+                          <a:ext cx="2519045" cy="1086485"/>
                         </a:xfrm>
-                      </wpg:grpSpPr>
-                      <wps:wsp>
-                        <wps:cNvPr id="1" name="Cuadro de texto 1"/>
-                        <wps:cNvSpPr txBox="1"/>
-                        <wps:spPr>
-                          <a:xfrm>
-                            <a:off x="3804920" y="0"/>
-                            <a:ext cx="2522855" cy="197485"/>
-                          </a:xfrm>
-                          <a:prstGeom prst="rect">
-                            <a:avLst/>
-                          </a:prstGeom>
-                          <a:solidFill>
-                            <a:schemeClr val="accent5">
-                              <a:lumMod val="75000"/>
-                            </a:schemeClr>
-                          </a:solidFill>
-                          <a:ln>
-                            <a:solidFill>
-                              <a:srgbClr val="000000"/>
-                            </a:solidFill>
-                          </a:ln>
-                          <a:effectLst/>
-                          <a:scene3d>
-                            <a:camera prst="orthographicFront"/>
-                            <a:lightRig rig="threePt" dir="t"/>
-                          </a:scene3d>
-                          <a:sp3d>
-                            <a:bevelT w="101600" prst="riblet"/>
-                          </a:sp3d>
-                          <a:extLst>
-                            <a:ext uri="{C572A759-6A51-4108-AA02-DFA0A04FC94B}">
-                              <ma14:wrappingTextBoxFlag xmlns:ma14="http://schemas.microsoft.com/office/mac/drawingml/2011/main" xmlns:w="http://schemas.openxmlformats.org/wordprocessingml/2006/main" xmlns:w10="urn:schemas-microsoft-com:office:word" xmlns:v="urn:schemas-microsoft-com:vml" xmlns:o="urn:schemas-microsoft-com:office:office" xmlns:mv="urn:schemas-microsoft-com:mac:vml" xmlns:mo="http://schemas.microsoft.com/office/mac/office/2008/main" xmlns=""/>
-                            </a:ext>
-                          </a:extLst>
-                        </wps:spPr>
-                        <wps:txbx>
-                          <w:txbxContent>
-                            <w:p>
-                              <w:pPr>
-                                <w:jc w:val="center"/>
-                                <w:rPr>
-                                  <w:noProof/>
-                                  <w:lang w:val="es-ES"/>
-                                </w:rPr>
-                              </w:pPr>
-                              <w:r>
-                                <w:t>1</w:t>
-                              </w:r>
-                              <w:r>
-                                <w:t>. P</w:t>
-                              </w:r>
-                              <w:r>
-                                <w:t>regunta</w:t>
-                              </w:r>
-                            </w:p>
-                          </w:txbxContent>
-                        </wps:txbx>
-                        <wps:bodyPr rot="0" spcFirstLastPara="0" vertOverflow="overflow" horzOverflow="overflow" vert="horz" wrap="square" lIns="0" tIns="0" rIns="0" bIns="0" numCol="1" spcCol="0" rtlCol="0" fromWordArt="0" anchor="ctr" anchorCtr="0" forceAA="0" compatLnSpc="1">
-                          <a:prstTxWarp prst="textNoShape">
-                            <a:avLst/>
-                          </a:prstTxWarp>
-                          <a:noAutofit/>
-                        </wps:bodyPr>
-                      </wps:wsp>
-                      <wps:wsp>
-                        <wps:cNvPr id="5" name="Cuadro de texto 5"/>
-                        <wps:cNvSpPr txBox="1"/>
-                        <wps:spPr>
-                          <a:xfrm>
-                            <a:off x="3229066" y="5367191"/>
-                            <a:ext cx="3907155" cy="261310"/>
-                          </a:xfrm>
-                          <a:prstGeom prst="rect">
-                            <a:avLst/>
-                          </a:prstGeom>
-                          <a:solidFill>
-                            <a:schemeClr val="accent5">
-                              <a:lumMod val="75000"/>
-                            </a:schemeClr>
-                          </a:solidFill>
-                          <a:ln>
-                            <a:solidFill>
-                              <a:schemeClr val="tx1"/>
-                            </a:solidFill>
-                          </a:ln>
-                          <a:effectLst/>
-                          <a:scene3d>
-                            <a:camera prst="orthographicFront"/>
-                            <a:lightRig rig="threePt" dir="t"/>
-                          </a:scene3d>
-                          <a:sp3d>
-                            <a:bevelT w="101600" prst="riblet"/>
-                          </a:sp3d>
-                          <a:extLst>
-                            <a:ext uri="{C572A759-6A51-4108-AA02-DFA0A04FC94B}">
-                              <ma14:wrappingTextBoxFlag xmlns:ma14="http://schemas.microsoft.com/office/mac/drawingml/2011/main" xmlns:w="http://schemas.openxmlformats.org/wordprocessingml/2006/main" xmlns:w10="urn:schemas-microsoft-com:office:word" xmlns:v="urn:schemas-microsoft-com:vml" xmlns:o="urn:schemas-microsoft-com:office:office" xmlns:mv="urn:schemas-microsoft-com:mac:vml" xmlns:mo="http://schemas.microsoft.com/office/mac/office/2008/main" xmlns=""/>
-                            </a:ext>
-                          </a:extLst>
-                        </wps:spPr>
-                        <wps:txbx>
-                          <w:txbxContent>
-                            <w:p>
-                              <w:pPr>
-                                <w:jc w:val="center"/>
-                                <w:rPr>
-                                  <w:noProof/>
-                                  <w:lang w:val="es-ES"/>
-                                </w:rPr>
-                              </w:pPr>
-                              <w:fldSimple w:instr=" SEQ * \* ARABIC ">
-                                <w:r>
-                                  <w:rPr>
-                                    <w:noProof/>
-                                  </w:rPr>
-                                  <w:t>1</w:t>
-                                </w:r>
-                              </w:fldSimple>
-                              <w:r>
-                                <w:t>. T</w:t>
-                              </w:r>
-                              <w:r>
-                                <w:t>ema de estudio</w:t>
-                              </w:r>
-                            </w:p>
-                          </w:txbxContent>
-                        </wps:txbx>
-                        <wps:bodyPr rot="0" spcFirstLastPara="0" vertOverflow="overflow" horzOverflow="overflow" vert="horz" wrap="square" lIns="0" tIns="0" rIns="0" bIns="0" numCol="1" spcCol="0" rtlCol="0" fromWordArt="0" anchor="t" anchorCtr="0" forceAA="0" compatLnSpc="1">
-                          <a:prstTxWarp prst="textNoShape">
-                            <a:avLst/>
-                          </a:prstTxWarp>
-                          <a:noAutofit/>
-                        </wps:bodyPr>
-                      </wps:wsp>
-                      <wps:wsp>
-                        <wps:cNvPr id="7" name="Cuadro de texto 7"/>
-                        <wps:cNvSpPr txBox="1"/>
-                        <wps:spPr>
-                          <a:xfrm>
-                            <a:off x="5812669" y="3527895"/>
-                            <a:ext cx="4318142" cy="247911"/>
-                          </a:xfrm>
-                          <a:custGeom>
-                            <a:avLst/>
-                            <a:gdLst>
-                              <a:gd name="connsiteX0" fmla="*/ 0 w 4482465"/>
-                              <a:gd name="connsiteY0" fmla="*/ 0 h 205105"/>
-                              <a:gd name="connsiteX1" fmla="*/ 4482465 w 4482465"/>
-                              <a:gd name="connsiteY1" fmla="*/ 0 h 205105"/>
-                              <a:gd name="connsiteX2" fmla="*/ 4482465 w 4482465"/>
-                              <a:gd name="connsiteY2" fmla="*/ 205105 h 205105"/>
-                              <a:gd name="connsiteX3" fmla="*/ 0 w 4482465"/>
-                              <a:gd name="connsiteY3" fmla="*/ 205105 h 205105"/>
-                              <a:gd name="connsiteX4" fmla="*/ 0 w 4482465"/>
-                              <a:gd name="connsiteY4" fmla="*/ 0 h 205105"/>
-                              <a:gd name="connsiteX0" fmla="*/ 114935 w 4482465"/>
-                              <a:gd name="connsiteY0" fmla="*/ 0 h 205105"/>
-                              <a:gd name="connsiteX1" fmla="*/ 4482465 w 4482465"/>
-                              <a:gd name="connsiteY1" fmla="*/ 0 h 205105"/>
-                              <a:gd name="connsiteX2" fmla="*/ 4482465 w 4482465"/>
-                              <a:gd name="connsiteY2" fmla="*/ 205105 h 205105"/>
-                              <a:gd name="connsiteX3" fmla="*/ 0 w 4482465"/>
-                              <a:gd name="connsiteY3" fmla="*/ 205105 h 205105"/>
-                              <a:gd name="connsiteX4" fmla="*/ 114935 w 4482465"/>
-                              <a:gd name="connsiteY4" fmla="*/ 0 h 205105"/>
-                            </a:gdLst>
-                            <a:ahLst/>
-                            <a:cxnLst>
-                              <a:cxn ang="0">
-                                <a:pos x="connsiteX0" y="connsiteY0"/>
-                              </a:cxn>
-                              <a:cxn ang="0">
-                                <a:pos x="connsiteX1" y="connsiteY1"/>
-                              </a:cxn>
-                              <a:cxn ang="0">
-                                <a:pos x="connsiteX2" y="connsiteY2"/>
-                              </a:cxn>
-                              <a:cxn ang="0">
-                                <a:pos x="connsiteX3" y="connsiteY3"/>
-                              </a:cxn>
-                              <a:cxn ang="0">
-                                <a:pos x="connsiteX4" y="connsiteY4"/>
-                              </a:cxn>
-                            </a:cxnLst>
-                            <a:rect l="l" t="t" r="r" b="b"/>
-                            <a:pathLst>
-                              <a:path w="4482465" h="205105">
-                                <a:moveTo>
-                                  <a:pt x="114935" y="0"/>
-                                </a:moveTo>
-                                <a:lnTo>
-                                  <a:pt x="4482465" y="0"/>
-                                </a:lnTo>
-                                <a:lnTo>
-                                  <a:pt x="4482465" y="205105"/>
-                                </a:lnTo>
-                                <a:lnTo>
-                                  <a:pt x="0" y="205105"/>
-                                </a:lnTo>
-                                <a:lnTo>
-                                  <a:pt x="114935" y="0"/>
-                                </a:lnTo>
-                                <a:close/>
-                              </a:path>
-                            </a:pathLst>
-                          </a:custGeom>
-                          <a:solidFill>
-                            <a:schemeClr val="accent5">
-                              <a:lumMod val="75000"/>
-                            </a:schemeClr>
-                          </a:solidFill>
-                          <a:ln>
-                            <a:solidFill>
-                              <a:schemeClr val="tx1"/>
-                            </a:solidFill>
-                          </a:ln>
-                          <a:effectLst/>
-                          <a:scene3d>
-                            <a:camera prst="orthographicFront"/>
-                            <a:lightRig rig="threePt" dir="t"/>
-                          </a:scene3d>
-                          <a:sp3d>
-                            <a:bevelT w="101600" prst="riblet"/>
-                          </a:sp3d>
-                          <a:extLst>
-                            <a:ext uri="{C572A759-6A51-4108-AA02-DFA0A04FC94B}">
-                              <ma14:wrappingTextBoxFlag xmlns:ma14="http://schemas.microsoft.com/office/mac/drawingml/2011/main" xmlns:w="http://schemas.openxmlformats.org/wordprocessingml/2006/main" xmlns:w10="urn:schemas-microsoft-com:office:word" xmlns:v="urn:schemas-microsoft-com:vml" xmlns:o="urn:schemas-microsoft-com:office:office" xmlns:mv="urn:schemas-microsoft-com:mac:vml" xmlns:mo="http://schemas.microsoft.com/office/mac/office/2008/main" xmlns=""/>
-                            </a:ext>
-                          </a:extLst>
-                        </wps:spPr>
-                        <wps:txbx>
-                          <w:txbxContent>
-                            <w:p>
-                              <w:pPr>
-                                <w:jc w:val="center"/>
-                              </w:pPr>
-                              <w:r>
-                                <w:t>4</w:t>
-                              </w:r>
-                              <w:r>
-                                <w:t xml:space="preserve">. </w:t>
-                              </w:r>
-                              <w:r>
-                                <w:t xml:space="preserve">¿Qué cambios </w:t>
-                              </w:r>
-                              <w:r>
-                                <w:t>i</w:t>
-                              </w:r>
-                              <w:r>
-                                <w:t xml:space="preserve">ntroduzco para observar el </w:t>
-                              </w:r>
-                              <w:r>
-                                <w:t>fenómeno</w:t>
-                              </w:r>
-                              <w:r>
-                                <w:t>?</w:t>
-                              </w:r>
-                            </w:p>
-                            <w:p>
-                              <w:pPr>
-                                <w:jc w:val="center"/>
-                                <w:rPr>
-                                  <w:noProof/>
-                                  <w:lang w:val="es-ES"/>
-                                </w:rPr>
-                              </w:pPr>
-                            </w:p>
-                          </w:txbxContent>
-                        </wps:txbx>
-                        <wps:bodyPr rot="0" spcFirstLastPara="0" vertOverflow="overflow" horzOverflow="overflow" vert="horz" wrap="square" lIns="0" tIns="0" rIns="0" bIns="0" numCol="1" spcCol="0" rtlCol="0" fromWordArt="0" anchor="ctr" anchorCtr="0" forceAA="0" compatLnSpc="1">
-                          <a:prstTxWarp prst="textNoShape">
-                            <a:avLst/>
-                          </a:prstTxWarp>
-                          <a:noAutofit/>
-                        </wps:bodyPr>
-                      </wps:wsp>
-                      <wps:wsp>
-                        <wps:cNvPr id="8" name="Cuadro de texto 8"/>
-                        <wps:cNvSpPr txBox="1"/>
-                        <wps:spPr>
-                          <a:xfrm>
-                            <a:off x="-53634" y="3664459"/>
-                            <a:ext cx="4242185" cy="235665"/>
-                          </a:xfrm>
-                          <a:custGeom>
-                            <a:avLst/>
-                            <a:gdLst>
-                              <a:gd name="connsiteX0" fmla="*/ 0 w 4367530"/>
-                              <a:gd name="connsiteY0" fmla="*/ 0 h 198755"/>
-                              <a:gd name="connsiteX1" fmla="*/ 4367530 w 4367530"/>
-                              <a:gd name="connsiteY1" fmla="*/ 0 h 198755"/>
-                              <a:gd name="connsiteX2" fmla="*/ 4367530 w 4367530"/>
-                              <a:gd name="connsiteY2" fmla="*/ 198755 h 198755"/>
-                              <a:gd name="connsiteX3" fmla="*/ 0 w 4367530"/>
-                              <a:gd name="connsiteY3" fmla="*/ 198755 h 198755"/>
-                              <a:gd name="connsiteX4" fmla="*/ 0 w 4367530"/>
-                              <a:gd name="connsiteY4" fmla="*/ 0 h 198755"/>
-                              <a:gd name="connsiteX0" fmla="*/ 0 w 4367530"/>
-                              <a:gd name="connsiteY0" fmla="*/ 0 h 198755"/>
-                              <a:gd name="connsiteX1" fmla="*/ 4297680 w 4367530"/>
-                              <a:gd name="connsiteY1" fmla="*/ 0 h 198755"/>
-                              <a:gd name="connsiteX2" fmla="*/ 4367530 w 4367530"/>
-                              <a:gd name="connsiteY2" fmla="*/ 198755 h 198755"/>
-                              <a:gd name="connsiteX3" fmla="*/ 0 w 4367530"/>
-                              <a:gd name="connsiteY3" fmla="*/ 198755 h 198755"/>
-                              <a:gd name="connsiteX4" fmla="*/ 0 w 4367530"/>
-                              <a:gd name="connsiteY4" fmla="*/ 0 h 198755"/>
-                            </a:gdLst>
-                            <a:ahLst/>
-                            <a:cxnLst>
-                              <a:cxn ang="0">
-                                <a:pos x="connsiteX0" y="connsiteY0"/>
-                              </a:cxn>
-                              <a:cxn ang="0">
-                                <a:pos x="connsiteX1" y="connsiteY1"/>
-                              </a:cxn>
-                              <a:cxn ang="0">
-                                <a:pos x="connsiteX2" y="connsiteY2"/>
-                              </a:cxn>
-                              <a:cxn ang="0">
-                                <a:pos x="connsiteX3" y="connsiteY3"/>
-                              </a:cxn>
-                              <a:cxn ang="0">
-                                <a:pos x="connsiteX4" y="connsiteY4"/>
-                              </a:cxn>
-                            </a:cxnLst>
-                            <a:rect l="l" t="t" r="r" b="b"/>
-                            <a:pathLst>
-                              <a:path w="4367530" h="198755">
-                                <a:moveTo>
-                                  <a:pt x="0" y="0"/>
-                                </a:moveTo>
-                                <a:lnTo>
-                                  <a:pt x="4297680" y="0"/>
-                                </a:lnTo>
-                                <a:lnTo>
-                                  <a:pt x="4367530" y="198755"/>
-                                </a:lnTo>
-                                <a:lnTo>
-                                  <a:pt x="0" y="198755"/>
-                                </a:lnTo>
-                                <a:lnTo>
-                                  <a:pt x="0" y="0"/>
-                                </a:lnTo>
-                                <a:close/>
-                              </a:path>
-                            </a:pathLst>
-                          </a:custGeom>
-                          <a:solidFill>
-                            <a:schemeClr val="accent5">
-                              <a:lumMod val="75000"/>
-                            </a:schemeClr>
-                          </a:solidFill>
-                          <a:ln>
-                            <a:solidFill>
-                              <a:schemeClr val="tx1"/>
-                            </a:solidFill>
-                          </a:ln>
-                          <a:effectLst/>
-                          <a:scene3d>
-                            <a:camera prst="orthographicFront"/>
-                            <a:lightRig rig="threePt" dir="t"/>
-                          </a:scene3d>
-                          <a:sp3d>
-                            <a:bevelT w="101600" prst="riblet"/>
-                          </a:sp3d>
-                          <a:extLst>
-                            <a:ext uri="{C572A759-6A51-4108-AA02-DFA0A04FC94B}">
-                              <ma14:wrappingTextBoxFlag xmlns:ma14="http://schemas.microsoft.com/office/mac/drawingml/2011/main" xmlns:w="http://schemas.openxmlformats.org/wordprocessingml/2006/main" xmlns:w10="urn:schemas-microsoft-com:office:word" xmlns:v="urn:schemas-microsoft-com:vml" xmlns:o="urn:schemas-microsoft-com:office:office" xmlns:mv="urn:schemas-microsoft-com:mac:vml" xmlns:mo="http://schemas.microsoft.com/office/mac/office/2008/main" xmlns="" val="1"/>
-                            </a:ext>
-                          </a:extLst>
-                        </wps:spPr>
-                        <wps:txbx>
-                          <w:txbxContent>
-                            <w:p>
-                              <w:pPr>
-                                <w:jc w:val="center"/>
-                                <w:rPr>
-                                  <w:noProof/>
-                                  <w:lang w:val="es-ES"/>
-                                </w:rPr>
-                              </w:pPr>
-                              <w:r>
-                                <w:t>3</w:t>
-                              </w:r>
-                              <w:r>
-                                <w:t>. V</w:t>
-                              </w:r>
-                              <w:r>
-                                <w:t>ocabulario clave para la investigación</w:t>
-                              </w:r>
-                            </w:p>
-                          </w:txbxContent>
-                        </wps:txbx>
-                        <wps:bodyPr rot="0" spcFirstLastPara="0" vertOverflow="overflow" horzOverflow="overflow" vert="horz" wrap="square" lIns="2" tIns="0" rIns="0" bIns="0" numCol="1" spcCol="0" rtlCol="0" fromWordArt="0" anchor="t" anchorCtr="0" forceAA="0" compatLnSpc="1">
-                          <a:prstTxWarp prst="textNoShape">
-                            <a:avLst/>
-                          </a:prstTxWarp>
-                          <a:noAutofit/>
-                        </wps:bodyPr>
-                      </wps:wsp>
-                      <wps:wsp>
-                        <wps:cNvPr id="14" name="Cuadro de texto 14"/>
-                        <wps:cNvSpPr txBox="1"/>
-                        <wps:spPr>
-                          <a:xfrm>
-                            <a:off x="-46991" y="2166030"/>
-                            <a:ext cx="3365512" cy="279489"/>
-                          </a:xfrm>
-                          <a:custGeom>
-                            <a:avLst/>
-                            <a:gdLst>
-                              <a:gd name="connsiteX0" fmla="*/ 0 w 3792855"/>
-                              <a:gd name="connsiteY0" fmla="*/ 0 h 219075"/>
-                              <a:gd name="connsiteX1" fmla="*/ 3792855 w 3792855"/>
-                              <a:gd name="connsiteY1" fmla="*/ 0 h 219075"/>
-                              <a:gd name="connsiteX2" fmla="*/ 3792855 w 3792855"/>
-                              <a:gd name="connsiteY2" fmla="*/ 219075 h 219075"/>
-                              <a:gd name="connsiteX3" fmla="*/ 0 w 3792855"/>
-                              <a:gd name="connsiteY3" fmla="*/ 219075 h 219075"/>
-                              <a:gd name="connsiteX4" fmla="*/ 0 w 3792855"/>
-                              <a:gd name="connsiteY4" fmla="*/ 0 h 219075"/>
-                              <a:gd name="connsiteX0" fmla="*/ 0 w 3792855"/>
-                              <a:gd name="connsiteY0" fmla="*/ 0 h 219075"/>
-                              <a:gd name="connsiteX1" fmla="*/ 3678555 w 3792855"/>
-                              <a:gd name="connsiteY1" fmla="*/ 0 h 219075"/>
-                              <a:gd name="connsiteX2" fmla="*/ 3792855 w 3792855"/>
-                              <a:gd name="connsiteY2" fmla="*/ 219075 h 219075"/>
-                              <a:gd name="connsiteX3" fmla="*/ 0 w 3792855"/>
-                              <a:gd name="connsiteY3" fmla="*/ 219075 h 219075"/>
-                              <a:gd name="connsiteX4" fmla="*/ 0 w 3792855"/>
-                              <a:gd name="connsiteY4" fmla="*/ 0 h 219075"/>
-                            </a:gdLst>
-                            <a:ahLst/>
-                            <a:cxnLst>
-                              <a:cxn ang="0">
-                                <a:pos x="connsiteX0" y="connsiteY0"/>
-                              </a:cxn>
-                              <a:cxn ang="0">
-                                <a:pos x="connsiteX1" y="connsiteY1"/>
-                              </a:cxn>
-                              <a:cxn ang="0">
-                                <a:pos x="connsiteX2" y="connsiteY2"/>
-                              </a:cxn>
-                              <a:cxn ang="0">
-                                <a:pos x="connsiteX3" y="connsiteY3"/>
-                              </a:cxn>
-                              <a:cxn ang="0">
-                                <a:pos x="connsiteX4" y="connsiteY4"/>
-                              </a:cxn>
-                            </a:cxnLst>
-                            <a:rect l="l" t="t" r="r" b="b"/>
-                            <a:pathLst>
-                              <a:path w="3792855" h="219075">
-                                <a:moveTo>
-                                  <a:pt x="0" y="0"/>
-                                </a:moveTo>
-                                <a:lnTo>
-                                  <a:pt x="3678555" y="0"/>
-                                </a:lnTo>
-                                <a:lnTo>
-                                  <a:pt x="3792855" y="219075"/>
-                                </a:lnTo>
-                                <a:lnTo>
-                                  <a:pt x="0" y="219075"/>
-                                </a:lnTo>
-                                <a:lnTo>
-                                  <a:pt x="0" y="0"/>
-                                </a:lnTo>
-                                <a:close/>
-                              </a:path>
-                            </a:pathLst>
-                          </a:custGeom>
-                          <a:solidFill>
-                            <a:schemeClr val="accent5">
-                              <a:lumMod val="75000"/>
-                            </a:schemeClr>
-                          </a:solidFill>
-                          <a:ln>
-                            <a:solidFill>
-                              <a:srgbClr val="000000"/>
-                            </a:solidFill>
-                          </a:ln>
-                          <a:effectLst/>
-                          <a:scene3d>
-                            <a:camera prst="orthographicFront"/>
-                            <a:lightRig rig="threePt" dir="t"/>
-                          </a:scene3d>
-                          <a:sp3d>
-                            <a:bevelT w="101600" prst="riblet"/>
-                          </a:sp3d>
-                          <a:extLst>
-                            <a:ext uri="{C572A759-6A51-4108-AA02-DFA0A04FC94B}">
-                              <ma14:wrappingTextBoxFlag xmlns:ma14="http://schemas.microsoft.com/office/mac/drawingml/2011/main" xmlns:w="http://schemas.openxmlformats.org/wordprocessingml/2006/main" xmlns:w10="urn:schemas-microsoft-com:office:word" xmlns:v="urn:schemas-microsoft-com:vml" xmlns:o="urn:schemas-microsoft-com:office:office" xmlns:mv="urn:schemas-microsoft-com:mac:vml" xmlns:mo="http://schemas.microsoft.com/office/mac/office/2008/main" xmlns=""/>
-                            </a:ext>
-                          </a:extLst>
-                        </wps:spPr>
-                        <wps:txbx>
-                          <w:txbxContent>
-                            <w:p>
-                              <w:pPr>
-                                <w:jc w:val="center"/>
-                              </w:pPr>
-                              <w:r>
-                                <w:t>5</w:t>
-                              </w:r>
-                              <w:r>
-                                <w:t xml:space="preserve">. </w:t>
-                              </w:r>
-                              <w:r>
-                                <w:t xml:space="preserve">¿Cómo </w:t>
-                              </w:r>
-                              <w:r>
-                                <w:t>s</w:t>
-                              </w:r>
-                              <w:r>
-                                <w:t>ucede el fenómeno?</w:t>
-                              </w:r>
-                            </w:p>
-                            <w:p>
-                              <w:pPr>
-                                <w:jc w:val="center"/>
-                                <w:rPr>
-                                  <w:noProof/>
-                                  <w:lang w:val="es-ES"/>
-                                </w:rPr>
-                              </w:pPr>
-                            </w:p>
-                          </w:txbxContent>
-                        </wps:txbx>
-                        <wps:bodyPr rot="0" spcFirstLastPara="0" vertOverflow="overflow" horzOverflow="overflow" vert="horz" wrap="square" lIns="0" tIns="0" rIns="0" bIns="0" numCol="1" spcCol="0" rtlCol="0" fromWordArt="0" anchor="ctr" anchorCtr="0" forceAA="0" compatLnSpc="1">
-                          <a:prstTxWarp prst="textNoShape">
-                            <a:avLst/>
-                          </a:prstTxWarp>
-                          <a:noAutofit/>
-                        </wps:bodyPr>
-                      </wps:wsp>
-                      <wps:wsp>
-                        <wps:cNvPr id="25" name="Cuadro de texto 25"/>
-                        <wps:cNvSpPr txBox="1"/>
-                        <wps:spPr>
-                          <a:xfrm>
-                            <a:off x="6610982" y="1940599"/>
-                            <a:ext cx="3492500" cy="212725"/>
-                          </a:xfrm>
-                          <a:custGeom>
-                            <a:avLst/>
-                            <a:gdLst>
-                              <a:gd name="connsiteX0" fmla="*/ 0 w 3488055"/>
-                              <a:gd name="connsiteY0" fmla="*/ 0 h 212725"/>
-                              <a:gd name="connsiteX1" fmla="*/ 3488055 w 3488055"/>
-                              <a:gd name="connsiteY1" fmla="*/ 0 h 212725"/>
-                              <a:gd name="connsiteX2" fmla="*/ 3488055 w 3488055"/>
-                              <a:gd name="connsiteY2" fmla="*/ 212725 h 212725"/>
-                              <a:gd name="connsiteX3" fmla="*/ 0 w 3488055"/>
-                              <a:gd name="connsiteY3" fmla="*/ 212725 h 212725"/>
-                              <a:gd name="connsiteX4" fmla="*/ 0 w 3488055"/>
-                              <a:gd name="connsiteY4" fmla="*/ 0 h 212725"/>
-                              <a:gd name="connsiteX0" fmla="*/ 48895 w 3488055"/>
-                              <a:gd name="connsiteY0" fmla="*/ 0 h 212725"/>
-                              <a:gd name="connsiteX1" fmla="*/ 3488055 w 3488055"/>
-                              <a:gd name="connsiteY1" fmla="*/ 0 h 212725"/>
-                              <a:gd name="connsiteX2" fmla="*/ 3488055 w 3488055"/>
-                              <a:gd name="connsiteY2" fmla="*/ 212725 h 212725"/>
-                              <a:gd name="connsiteX3" fmla="*/ 0 w 3488055"/>
-                              <a:gd name="connsiteY3" fmla="*/ 212725 h 212725"/>
-                              <a:gd name="connsiteX4" fmla="*/ 48895 w 3488055"/>
-                              <a:gd name="connsiteY4" fmla="*/ 0 h 212725"/>
-                              <a:gd name="connsiteX0" fmla="*/ 48895 w 3488055"/>
-                              <a:gd name="connsiteY0" fmla="*/ 0 h 212725"/>
-                              <a:gd name="connsiteX1" fmla="*/ 3488055 w 3488055"/>
-                              <a:gd name="connsiteY1" fmla="*/ 0 h 212725"/>
-                              <a:gd name="connsiteX2" fmla="*/ 3488055 w 3488055"/>
-                              <a:gd name="connsiteY2" fmla="*/ 212725 h 212725"/>
-                              <a:gd name="connsiteX3" fmla="*/ 0 w 3488055"/>
-                              <a:gd name="connsiteY3" fmla="*/ 212725 h 212725"/>
-                              <a:gd name="connsiteX4" fmla="*/ 48895 w 3488055"/>
-                              <a:gd name="connsiteY4" fmla="*/ 0 h 212725"/>
-                              <a:gd name="connsiteX0" fmla="*/ 48895 w 3488055"/>
-                              <a:gd name="connsiteY0" fmla="*/ 0 h 212725"/>
-                              <a:gd name="connsiteX1" fmla="*/ 3488055 w 3488055"/>
-                              <a:gd name="connsiteY1" fmla="*/ 0 h 212725"/>
-                              <a:gd name="connsiteX2" fmla="*/ 3488055 w 3488055"/>
-                              <a:gd name="connsiteY2" fmla="*/ 212725 h 212725"/>
-                              <a:gd name="connsiteX3" fmla="*/ 0 w 3488055"/>
-                              <a:gd name="connsiteY3" fmla="*/ 212725 h 212725"/>
-                              <a:gd name="connsiteX4" fmla="*/ 48895 w 3488055"/>
-                              <a:gd name="connsiteY4" fmla="*/ 0 h 212725"/>
-                              <a:gd name="connsiteX0" fmla="*/ 96603 w 3488055"/>
-                              <a:gd name="connsiteY0" fmla="*/ 0 h 212725"/>
-                              <a:gd name="connsiteX1" fmla="*/ 3488055 w 3488055"/>
-                              <a:gd name="connsiteY1" fmla="*/ 0 h 212725"/>
-                              <a:gd name="connsiteX2" fmla="*/ 3488055 w 3488055"/>
-                              <a:gd name="connsiteY2" fmla="*/ 212725 h 212725"/>
-                              <a:gd name="connsiteX3" fmla="*/ 0 w 3488055"/>
-                              <a:gd name="connsiteY3" fmla="*/ 212725 h 212725"/>
-                              <a:gd name="connsiteX4" fmla="*/ 48895 w 3488055"/>
-                              <a:gd name="connsiteY4" fmla="*/ 0 h 212725"/>
-                              <a:gd name="connsiteX0" fmla="*/ 96603 w 3488055"/>
-                              <a:gd name="connsiteY0" fmla="*/ 0 h 212725"/>
-                              <a:gd name="connsiteX1" fmla="*/ 3488055 w 3488055"/>
-                              <a:gd name="connsiteY1" fmla="*/ 0 h 212725"/>
-                              <a:gd name="connsiteX2" fmla="*/ 3488055 w 3488055"/>
-                              <a:gd name="connsiteY2" fmla="*/ 212725 h 212725"/>
-                              <a:gd name="connsiteX3" fmla="*/ 0 w 3488055"/>
-                              <a:gd name="connsiteY3" fmla="*/ 212725 h 212725"/>
-                              <a:gd name="connsiteX4" fmla="*/ 96602 w 3488055"/>
-                              <a:gd name="connsiteY4" fmla="*/ 0 h 212725"/>
-                              <a:gd name="connsiteX5" fmla="*/ 96603 w 3488055"/>
-                              <a:gd name="connsiteY5" fmla="*/ 0 h 212725"/>
-                              <a:gd name="connsiteX0" fmla="*/ 47708 w 3439160"/>
-                              <a:gd name="connsiteY0" fmla="*/ 0 h 212725"/>
-                              <a:gd name="connsiteX1" fmla="*/ 3439160 w 3439160"/>
-                              <a:gd name="connsiteY1" fmla="*/ 0 h 212725"/>
-                              <a:gd name="connsiteX2" fmla="*/ 3439160 w 3439160"/>
-                              <a:gd name="connsiteY2" fmla="*/ 212725 h 212725"/>
-                              <a:gd name="connsiteX3" fmla="*/ 0 w 3439160"/>
-                              <a:gd name="connsiteY3" fmla="*/ 212725 h 212725"/>
-                              <a:gd name="connsiteX4" fmla="*/ 47707 w 3439160"/>
-                              <a:gd name="connsiteY4" fmla="*/ 0 h 212725"/>
-                              <a:gd name="connsiteX5" fmla="*/ 47708 w 3439160"/>
-                              <a:gd name="connsiteY5" fmla="*/ 0 h 212725"/>
-                              <a:gd name="connsiteX0" fmla="*/ 114935 w 3439160"/>
-                              <a:gd name="connsiteY0" fmla="*/ 0 h 212725"/>
-                              <a:gd name="connsiteX1" fmla="*/ 3439160 w 3439160"/>
-                              <a:gd name="connsiteY1" fmla="*/ 0 h 212725"/>
-                              <a:gd name="connsiteX2" fmla="*/ 3439160 w 3439160"/>
-                              <a:gd name="connsiteY2" fmla="*/ 212725 h 212725"/>
-                              <a:gd name="connsiteX3" fmla="*/ 0 w 3439160"/>
-                              <a:gd name="connsiteY3" fmla="*/ 212725 h 212725"/>
-                              <a:gd name="connsiteX4" fmla="*/ 47707 w 3439160"/>
-                              <a:gd name="connsiteY4" fmla="*/ 0 h 212725"/>
-                              <a:gd name="connsiteX5" fmla="*/ 114935 w 3439160"/>
-                              <a:gd name="connsiteY5" fmla="*/ 0 h 212725"/>
-                              <a:gd name="connsiteX0" fmla="*/ 114935 w 3439160"/>
-                              <a:gd name="connsiteY0" fmla="*/ 0 h 212725"/>
-                              <a:gd name="connsiteX1" fmla="*/ 3439160 w 3439160"/>
-                              <a:gd name="connsiteY1" fmla="*/ 0 h 212725"/>
-                              <a:gd name="connsiteX2" fmla="*/ 3439160 w 3439160"/>
-                              <a:gd name="connsiteY2" fmla="*/ 212725 h 212725"/>
-                              <a:gd name="connsiteX3" fmla="*/ 0 w 3439160"/>
-                              <a:gd name="connsiteY3" fmla="*/ 212725 h 212725"/>
-                              <a:gd name="connsiteX4" fmla="*/ 114935 w 3439160"/>
-                              <a:gd name="connsiteY4" fmla="*/ 0 h 212725"/>
-                              <a:gd name="connsiteX5" fmla="*/ 114935 w 3439160"/>
-                              <a:gd name="connsiteY5" fmla="*/ 0 h 212725"/>
-                            </a:gdLst>
-                            <a:ahLst/>
-                            <a:cxnLst>
-                              <a:cxn ang="0">
-                                <a:pos x="connsiteX0" y="connsiteY0"/>
-                              </a:cxn>
-                              <a:cxn ang="0">
-                                <a:pos x="connsiteX1" y="connsiteY1"/>
-                              </a:cxn>
-                              <a:cxn ang="0">
-                                <a:pos x="connsiteX2" y="connsiteY2"/>
-                              </a:cxn>
-                              <a:cxn ang="0">
-                                <a:pos x="connsiteX3" y="connsiteY3"/>
-                              </a:cxn>
-                              <a:cxn ang="0">
-                                <a:pos x="connsiteX4" y="connsiteY4"/>
-                              </a:cxn>
-                              <a:cxn ang="0">
-                                <a:pos x="connsiteX5" y="connsiteY5"/>
-                              </a:cxn>
-                            </a:cxnLst>
-                            <a:rect l="l" t="t" r="r" b="b"/>
-                            <a:pathLst>
-                              <a:path w="3439160" h="212725">
-                                <a:moveTo>
-                                  <a:pt x="114935" y="0"/>
-                                </a:moveTo>
-                                <a:lnTo>
-                                  <a:pt x="3439160" y="0"/>
-                                </a:lnTo>
-                                <a:lnTo>
-                                  <a:pt x="3439160" y="212725"/>
-                                </a:lnTo>
-                                <a:lnTo>
-                                  <a:pt x="0" y="212725"/>
-                                </a:lnTo>
-                                <a:lnTo>
-                                  <a:pt x="114935" y="0"/>
-                                </a:lnTo>
-                                <a:lnTo>
-                                  <a:pt x="114935" y="0"/>
-                                </a:lnTo>
-                                <a:close/>
-                              </a:path>
-                            </a:pathLst>
-                          </a:custGeom>
-                          <a:solidFill>
-                            <a:schemeClr val="accent5">
-                              <a:lumMod val="75000"/>
-                            </a:schemeClr>
-                          </a:solidFill>
-                          <a:ln>
-                            <a:solidFill>
-                              <a:srgbClr val="000000"/>
-                            </a:solidFill>
-                          </a:ln>
-                          <a:effectLst/>
-                          <a:scene3d>
-                            <a:camera prst="orthographicFront"/>
-                            <a:lightRig rig="threePt" dir="t"/>
-                          </a:scene3d>
-                          <a:sp3d>
-                            <a:bevelT w="101600" prst="riblet"/>
-                          </a:sp3d>
-                          <a:extLst>
-                            <a:ext uri="{C572A759-6A51-4108-AA02-DFA0A04FC94B}">
-                              <ma14:wrappingTextBoxFlag xmlns:ma14="http://schemas.microsoft.com/office/mac/drawingml/2011/main" xmlns:w="http://schemas.openxmlformats.org/wordprocessingml/2006/main" xmlns:w10="urn:schemas-microsoft-com:office:word" xmlns:v="urn:schemas-microsoft-com:vml" xmlns:o="urn:schemas-microsoft-com:office:office" xmlns:mv="urn:schemas-microsoft-com:mac:vml" xmlns:mo="http://schemas.microsoft.com/office/mac/office/2008/main" xmlns=""/>
-                            </a:ext>
-                          </a:extLst>
-                        </wps:spPr>
-                        <wps:txbx>
-                          <w:txbxContent>
-                            <w:p>
-                              <w:pPr>
-                                <w:jc w:val="center"/>
-                                <w:rPr>
-                                  <w:noProof/>
-                                  <w:lang w:val="es-ES"/>
-                                </w:rPr>
-                              </w:pPr>
-                              <w:r>
-                                <w:t>6</w:t>
-                              </w:r>
-                              <w:r>
-                                <w:t xml:space="preserve">. </w:t>
-                              </w:r>
-                              <w:r>
-                                <w:t xml:space="preserve">¿Qué mido </w:t>
-                              </w:r>
-                              <w:r>
-                                <w:t>d</w:t>
-                              </w:r>
-                              <w:r>
-                                <w:t>irectamente</w:t>
-                              </w:r>
-                              <w:r>
-                                <w:t>?</w:t>
-                              </w:r>
-                            </w:p>
-                          </w:txbxContent>
-                        </wps:txbx>
-                        <wps:bodyPr rot="0" spcFirstLastPara="0" vertOverflow="overflow" horzOverflow="overflow" vert="horz" wrap="square" lIns="0" tIns="0" rIns="0" bIns="0" numCol="1" spcCol="0" rtlCol="0" fromWordArt="0" anchor="ctr" anchorCtr="0" forceAA="0" compatLnSpc="1">
-                          <a:prstTxWarp prst="textNoShape">
-                            <a:avLst/>
-                          </a:prstTxWarp>
-                          <a:noAutofit/>
-                        </wps:bodyPr>
-                      </wps:wsp>
-                      <wps:wsp>
-                        <wps:cNvPr id="28" name="Cuadro de texto 28"/>
-                        <wps:cNvSpPr txBox="1"/>
-                        <wps:spPr>
-                          <a:xfrm>
-                            <a:off x="-15531" y="340936"/>
-                            <a:ext cx="2683510" cy="228673"/>
-                          </a:xfrm>
-                          <a:custGeom>
-                            <a:avLst/>
-                            <a:gdLst>
-                              <a:gd name="connsiteX0" fmla="*/ 0 w 2753360"/>
-                              <a:gd name="connsiteY0" fmla="*/ 0 h 201930"/>
-                              <a:gd name="connsiteX1" fmla="*/ 2753360 w 2753360"/>
-                              <a:gd name="connsiteY1" fmla="*/ 0 h 201930"/>
-                              <a:gd name="connsiteX2" fmla="*/ 2753360 w 2753360"/>
-                              <a:gd name="connsiteY2" fmla="*/ 201930 h 201930"/>
-                              <a:gd name="connsiteX3" fmla="*/ 0 w 2753360"/>
-                              <a:gd name="connsiteY3" fmla="*/ 201930 h 201930"/>
-                              <a:gd name="connsiteX4" fmla="*/ 0 w 2753360"/>
-                              <a:gd name="connsiteY4" fmla="*/ 0 h 201930"/>
-                              <a:gd name="connsiteX0" fmla="*/ 0 w 2753360"/>
-                              <a:gd name="connsiteY0" fmla="*/ 0 h 201930"/>
-                              <a:gd name="connsiteX1" fmla="*/ 2684126 w 2753360"/>
-                              <a:gd name="connsiteY1" fmla="*/ 0 h 201930"/>
-                              <a:gd name="connsiteX2" fmla="*/ 2753360 w 2753360"/>
-                              <a:gd name="connsiteY2" fmla="*/ 201930 h 201930"/>
-                              <a:gd name="connsiteX3" fmla="*/ 0 w 2753360"/>
-                              <a:gd name="connsiteY3" fmla="*/ 201930 h 201930"/>
-                              <a:gd name="connsiteX4" fmla="*/ 0 w 2753360"/>
-                              <a:gd name="connsiteY4" fmla="*/ 0 h 201930"/>
-                              <a:gd name="connsiteX0" fmla="*/ 0 w 2753360"/>
-                              <a:gd name="connsiteY0" fmla="*/ 0 h 201930"/>
-                              <a:gd name="connsiteX1" fmla="*/ 2684126 w 2753360"/>
-                              <a:gd name="connsiteY1" fmla="*/ 0 h 201930"/>
-                              <a:gd name="connsiteX2" fmla="*/ 2753360 w 2753360"/>
-                              <a:gd name="connsiteY2" fmla="*/ 201930 h 201930"/>
-                              <a:gd name="connsiteX3" fmla="*/ 0 w 2753360"/>
-                              <a:gd name="connsiteY3" fmla="*/ 201930 h 201930"/>
-                              <a:gd name="connsiteX4" fmla="*/ 0 w 2753360"/>
-                              <a:gd name="connsiteY4" fmla="*/ 0 h 201930"/>
-                              <a:gd name="connsiteX0" fmla="*/ 0 w 2753360"/>
-                              <a:gd name="connsiteY0" fmla="*/ 0 h 201930"/>
-                              <a:gd name="connsiteX1" fmla="*/ 2684126 w 2753360"/>
-                              <a:gd name="connsiteY1" fmla="*/ 0 h 201930"/>
-                              <a:gd name="connsiteX2" fmla="*/ 2753360 w 2753360"/>
-                              <a:gd name="connsiteY2" fmla="*/ 201930 h 201930"/>
-                              <a:gd name="connsiteX3" fmla="*/ 0 w 2753360"/>
-                              <a:gd name="connsiteY3" fmla="*/ 201930 h 201930"/>
-                              <a:gd name="connsiteX4" fmla="*/ 0 w 2753360"/>
-                              <a:gd name="connsiteY4" fmla="*/ 0 h 201930"/>
-                              <a:gd name="connsiteX0" fmla="*/ 0 w 2684126"/>
-                              <a:gd name="connsiteY0" fmla="*/ 0 h 201930"/>
-                              <a:gd name="connsiteX1" fmla="*/ 2684126 w 2684126"/>
-                              <a:gd name="connsiteY1" fmla="*/ 0 h 201930"/>
-                              <a:gd name="connsiteX2" fmla="*/ 2684126 w 2684126"/>
-                              <a:gd name="connsiteY2" fmla="*/ 201930 h 201930"/>
-                              <a:gd name="connsiteX3" fmla="*/ 0 w 2684126"/>
-                              <a:gd name="connsiteY3" fmla="*/ 201930 h 201930"/>
-                              <a:gd name="connsiteX4" fmla="*/ 0 w 2684126"/>
-                              <a:gd name="connsiteY4" fmla="*/ 0 h 201930"/>
-                              <a:gd name="connsiteX0" fmla="*/ 0 w 2684126"/>
-                              <a:gd name="connsiteY0" fmla="*/ 7951 h 209881"/>
-                              <a:gd name="connsiteX1" fmla="*/ 2612548 w 2684126"/>
-                              <a:gd name="connsiteY1" fmla="*/ 0 h 209881"/>
-                              <a:gd name="connsiteX2" fmla="*/ 2684126 w 2684126"/>
-                              <a:gd name="connsiteY2" fmla="*/ 209881 h 209881"/>
-                              <a:gd name="connsiteX3" fmla="*/ 0 w 2684126"/>
-                              <a:gd name="connsiteY3" fmla="*/ 209881 h 209881"/>
-                              <a:gd name="connsiteX4" fmla="*/ 0 w 2684126"/>
-                              <a:gd name="connsiteY4" fmla="*/ 7951 h 209881"/>
-                            </a:gdLst>
-                            <a:ahLst/>
-                            <a:cxnLst>
-                              <a:cxn ang="0">
-                                <a:pos x="connsiteX0" y="connsiteY0"/>
-                              </a:cxn>
-                              <a:cxn ang="0">
-                                <a:pos x="connsiteX1" y="connsiteY1"/>
-                              </a:cxn>
-                              <a:cxn ang="0">
-                                <a:pos x="connsiteX2" y="connsiteY2"/>
-                              </a:cxn>
-                              <a:cxn ang="0">
-                                <a:pos x="connsiteX3" y="connsiteY3"/>
-                              </a:cxn>
-                              <a:cxn ang="0">
-                                <a:pos x="connsiteX4" y="connsiteY4"/>
-                              </a:cxn>
-                            </a:cxnLst>
-                            <a:rect l="l" t="t" r="r" b="b"/>
-                            <a:pathLst>
-                              <a:path w="2684126" h="209881">
-                                <a:moveTo>
-                                  <a:pt x="0" y="7951"/>
-                                </a:moveTo>
-                                <a:lnTo>
-                                  <a:pt x="2612548" y="0"/>
-                                </a:lnTo>
-                                <a:lnTo>
-                                  <a:pt x="2684126" y="209881"/>
-                                </a:lnTo>
-                                <a:lnTo>
-                                  <a:pt x="0" y="209881"/>
-                                </a:lnTo>
-                                <a:lnTo>
-                                  <a:pt x="0" y="7951"/>
-                                </a:lnTo>
-                                <a:close/>
-                              </a:path>
-                            </a:pathLst>
-                          </a:custGeom>
-                          <a:solidFill>
-                            <a:schemeClr val="accent5">
-                              <a:lumMod val="75000"/>
-                            </a:schemeClr>
-                          </a:solidFill>
-                          <a:ln>
-                            <a:solidFill>
-                              <a:srgbClr val="000000"/>
-                            </a:solidFill>
-                          </a:ln>
-                          <a:effectLst/>
-                          <a:scene3d>
-                            <a:camera prst="orthographicFront"/>
-                            <a:lightRig rig="threePt" dir="t"/>
-                          </a:scene3d>
-                          <a:sp3d>
-                            <a:bevelT w="101600" prst="riblet"/>
-                          </a:sp3d>
-                          <a:extLst>
-                            <a:ext uri="{C572A759-6A51-4108-AA02-DFA0A04FC94B}">
-                              <ma14:wrappingTextBoxFlag xmlns:ma14="http://schemas.microsoft.com/office/mac/drawingml/2011/main" xmlns:w="http://schemas.openxmlformats.org/wordprocessingml/2006/main" xmlns:w10="urn:schemas-microsoft-com:office:word" xmlns:v="urn:schemas-microsoft-com:vml" xmlns:o="urn:schemas-microsoft-com:office:office" xmlns:mv="urn:schemas-microsoft-com:mac:vml" xmlns:mo="http://schemas.microsoft.com/office/mac/office/2008/main" xmlns=""/>
-                            </a:ext>
-                          </a:extLst>
-                        </wps:spPr>
-                        <wps:txbx>
-                          <w:txbxContent>
-                            <w:p>
-                              <w:pPr>
-                                <w:jc w:val="center"/>
-                                <w:rPr>
-                                  <w:noProof/>
-                                  <w:lang w:val="es-CR"/>
-                                </w:rPr>
-                              </w:pPr>
-                              <w:r>
-                                <w:rPr>
-                                  <w:lang w:val="es-CR"/>
-                                </w:rPr>
-                                <w:t>7</w:t>
-                              </w:r>
-                              <w:r>
-                                <w:rPr>
-                                  <w:lang w:val="es-CR"/>
-                                </w:rPr>
-                                <w:t xml:space="preserve">. </w:t>
-                              </w:r>
-                              <w:r>
-                                <w:rPr>
-                                  <w:lang w:val="es-CR"/>
-                                </w:rPr>
-                                <w:t xml:space="preserve">¿Por qué </w:t>
-                              </w:r>
-                              <w:r>
-                                <w:rPr>
-                                  <w:lang w:val="es-CR"/>
-                                </w:rPr>
-                                <w:t>s</w:t>
-                              </w:r>
-                              <w:r>
-                                <w:rPr>
-                                  <w:lang w:val="es-CR"/>
-                                </w:rPr>
-                                <w:t>ucede?</w:t>
-                              </w:r>
-                            </w:p>
-                          </w:txbxContent>
-                        </wps:txbx>
-                        <wps:bodyPr rot="0" spcFirstLastPara="0" vertOverflow="overflow" horzOverflow="overflow" vert="horz" wrap="square" lIns="0" tIns="0" rIns="0" bIns="0" numCol="1" spcCol="0" rtlCol="0" fromWordArt="0" anchor="ctr" anchorCtr="0" forceAA="0" compatLnSpc="1">
-                          <a:prstTxWarp prst="textNoShape">
-                            <a:avLst/>
-                          </a:prstTxWarp>
-                          <a:noAutofit/>
-                        </wps:bodyPr>
-                      </wps:wsp>
-                      <wps:wsp>
-                        <wps:cNvPr id="34" name="Cuadro de texto 34"/>
-                        <wps:cNvSpPr txBox="1"/>
-                        <wps:spPr>
-                          <a:xfrm>
-                            <a:off x="7350147" y="152447"/>
-                            <a:ext cx="2780664" cy="290122"/>
-                          </a:xfrm>
-                          <a:custGeom>
-                            <a:avLst/>
-                            <a:gdLst>
-                              <a:gd name="connsiteX0" fmla="*/ 0 w 2762250"/>
-                              <a:gd name="connsiteY0" fmla="*/ 0 h 396875"/>
-                              <a:gd name="connsiteX1" fmla="*/ 2762250 w 2762250"/>
-                              <a:gd name="connsiteY1" fmla="*/ 0 h 396875"/>
-                              <a:gd name="connsiteX2" fmla="*/ 2762250 w 2762250"/>
-                              <a:gd name="connsiteY2" fmla="*/ 396875 h 396875"/>
-                              <a:gd name="connsiteX3" fmla="*/ 0 w 2762250"/>
-                              <a:gd name="connsiteY3" fmla="*/ 396875 h 396875"/>
-                              <a:gd name="connsiteX4" fmla="*/ 0 w 2762250"/>
-                              <a:gd name="connsiteY4" fmla="*/ 0 h 396875"/>
-                              <a:gd name="connsiteX0" fmla="*/ 22121 w 2784371"/>
-                              <a:gd name="connsiteY0" fmla="*/ 0 h 396875"/>
-                              <a:gd name="connsiteX1" fmla="*/ 2784371 w 2784371"/>
-                              <a:gd name="connsiteY1" fmla="*/ 0 h 396875"/>
-                              <a:gd name="connsiteX2" fmla="*/ 2784371 w 2784371"/>
-                              <a:gd name="connsiteY2" fmla="*/ 396875 h 396875"/>
-                              <a:gd name="connsiteX3" fmla="*/ 0 w 2784371"/>
-                              <a:gd name="connsiteY3" fmla="*/ 396875 h 396875"/>
-                              <a:gd name="connsiteX4" fmla="*/ 22121 w 2784371"/>
-                              <a:gd name="connsiteY4" fmla="*/ 0 h 396875"/>
-                              <a:gd name="connsiteX0" fmla="*/ 89552 w 2784371"/>
-                              <a:gd name="connsiteY0" fmla="*/ 0 h 396875"/>
-                              <a:gd name="connsiteX1" fmla="*/ 2784371 w 2784371"/>
-                              <a:gd name="connsiteY1" fmla="*/ 0 h 396875"/>
-                              <a:gd name="connsiteX2" fmla="*/ 2784371 w 2784371"/>
-                              <a:gd name="connsiteY2" fmla="*/ 396875 h 396875"/>
-                              <a:gd name="connsiteX3" fmla="*/ 0 w 2784371"/>
-                              <a:gd name="connsiteY3" fmla="*/ 396875 h 396875"/>
-                              <a:gd name="connsiteX4" fmla="*/ 89552 w 2784371"/>
-                              <a:gd name="connsiteY4" fmla="*/ 0 h 396875"/>
-                              <a:gd name="connsiteX0" fmla="*/ 89552 w 2784371"/>
-                              <a:gd name="connsiteY0" fmla="*/ 0 h 397510"/>
-                              <a:gd name="connsiteX1" fmla="*/ 2784371 w 2784371"/>
-                              <a:gd name="connsiteY1" fmla="*/ 0 h 397510"/>
-                              <a:gd name="connsiteX2" fmla="*/ 2784371 w 2784371"/>
-                              <a:gd name="connsiteY2" fmla="*/ 396875 h 397510"/>
-                              <a:gd name="connsiteX3" fmla="*/ 0 w 2784371"/>
-                              <a:gd name="connsiteY3" fmla="*/ 397510 h 397510"/>
-                              <a:gd name="connsiteX4" fmla="*/ 89552 w 2784371"/>
-                              <a:gd name="connsiteY4" fmla="*/ 0 h 397510"/>
-                              <a:gd name="connsiteX0" fmla="*/ 114957 w 2809776"/>
-                              <a:gd name="connsiteY0" fmla="*/ 0 h 397510"/>
-                              <a:gd name="connsiteX1" fmla="*/ 2809776 w 2809776"/>
-                              <a:gd name="connsiteY1" fmla="*/ 0 h 397510"/>
-                              <a:gd name="connsiteX2" fmla="*/ 2809776 w 2809776"/>
-                              <a:gd name="connsiteY2" fmla="*/ 396875 h 397510"/>
-                              <a:gd name="connsiteX3" fmla="*/ 0 w 2809776"/>
-                              <a:gd name="connsiteY3" fmla="*/ 397510 h 397510"/>
-                              <a:gd name="connsiteX4" fmla="*/ 114957 w 2809776"/>
-                              <a:gd name="connsiteY4" fmla="*/ 0 h 397510"/>
-                              <a:gd name="connsiteX0" fmla="*/ 114957 w 2809776"/>
-                              <a:gd name="connsiteY0" fmla="*/ 0 h 397510"/>
-                              <a:gd name="connsiteX1" fmla="*/ 2809776 w 2809776"/>
-                              <a:gd name="connsiteY1" fmla="*/ 0 h 397510"/>
-                              <a:gd name="connsiteX2" fmla="*/ 2809776 w 2809776"/>
-                              <a:gd name="connsiteY2" fmla="*/ 396875 h 397510"/>
-                              <a:gd name="connsiteX3" fmla="*/ 0 w 2809776"/>
-                              <a:gd name="connsiteY3" fmla="*/ 397510 h 397510"/>
-                              <a:gd name="connsiteX4" fmla="*/ 114957 w 2809776"/>
-                              <a:gd name="connsiteY4" fmla="*/ 0 h 397510"/>
-                              <a:gd name="connsiteX0" fmla="*/ 114957 w 2809776"/>
-                              <a:gd name="connsiteY0" fmla="*/ 0 h 397510"/>
-                              <a:gd name="connsiteX1" fmla="*/ 2809776 w 2809776"/>
-                              <a:gd name="connsiteY1" fmla="*/ 0 h 397510"/>
-                              <a:gd name="connsiteX2" fmla="*/ 2809776 w 2809776"/>
-                              <a:gd name="connsiteY2" fmla="*/ 396875 h 397510"/>
-                              <a:gd name="connsiteX3" fmla="*/ 0 w 2809776"/>
-                              <a:gd name="connsiteY3" fmla="*/ 397510 h 397510"/>
-                              <a:gd name="connsiteX4" fmla="*/ 114957 w 2809776"/>
-                              <a:gd name="connsiteY4" fmla="*/ 0 h 397510"/>
-                              <a:gd name="connsiteX0" fmla="*/ 154721 w 2809776"/>
-                              <a:gd name="connsiteY0" fmla="*/ 0 h 397510"/>
-                              <a:gd name="connsiteX1" fmla="*/ 2809776 w 2809776"/>
-                              <a:gd name="connsiteY1" fmla="*/ 0 h 397510"/>
-                              <a:gd name="connsiteX2" fmla="*/ 2809776 w 2809776"/>
-                              <a:gd name="connsiteY2" fmla="*/ 396875 h 397510"/>
-                              <a:gd name="connsiteX3" fmla="*/ 0 w 2809776"/>
-                              <a:gd name="connsiteY3" fmla="*/ 397510 h 397510"/>
-                              <a:gd name="connsiteX4" fmla="*/ 154721 w 2809776"/>
-                              <a:gd name="connsiteY4" fmla="*/ 0 h 397510"/>
-                            </a:gdLst>
-                            <a:ahLst/>
-                            <a:cxnLst>
-                              <a:cxn ang="0">
-                                <a:pos x="connsiteX0" y="connsiteY0"/>
-                              </a:cxn>
-                              <a:cxn ang="0">
-                                <a:pos x="connsiteX1" y="connsiteY1"/>
-                              </a:cxn>
-                              <a:cxn ang="0">
-                                <a:pos x="connsiteX2" y="connsiteY2"/>
-                              </a:cxn>
-                              <a:cxn ang="0">
-                                <a:pos x="connsiteX3" y="connsiteY3"/>
-                              </a:cxn>
-                              <a:cxn ang="0">
-                                <a:pos x="connsiteX4" y="connsiteY4"/>
-                              </a:cxn>
-                            </a:cxnLst>
-                            <a:rect l="l" t="t" r="r" b="b"/>
-                            <a:pathLst>
-                              <a:path w="2809776" h="397510">
-                                <a:moveTo>
-                                  <a:pt x="154721" y="0"/>
-                                </a:moveTo>
-                                <a:lnTo>
-                                  <a:pt x="2809776" y="0"/>
-                                </a:lnTo>
-                                <a:lnTo>
-                                  <a:pt x="2809776" y="396875"/>
-                                </a:lnTo>
-                                <a:lnTo>
-                                  <a:pt x="0" y="397510"/>
-                                </a:lnTo>
-                                <a:lnTo>
-                                  <a:pt x="154721" y="0"/>
-                                </a:lnTo>
-                                <a:close/>
-                              </a:path>
-                            </a:pathLst>
-                          </a:custGeom>
-                          <a:solidFill>
-                            <a:schemeClr val="accent5">
-                              <a:lumMod val="75000"/>
-                            </a:schemeClr>
-                          </a:solidFill>
-                          <a:ln>
-                            <a:solidFill>
-                              <a:srgbClr val="000000"/>
-                            </a:solidFill>
-                          </a:ln>
-                          <a:effectLst/>
-                          <a:scene3d>
-                            <a:camera prst="orthographicFront"/>
-                            <a:lightRig rig="threePt" dir="t"/>
-                          </a:scene3d>
-                          <a:sp3d>
-                            <a:bevelT w="101600" prst="riblet"/>
-                          </a:sp3d>
-                          <a:extLst>
-                            <a:ext uri="{C572A759-6A51-4108-AA02-DFA0A04FC94B}">
-                              <ma14:wrappingTextBoxFlag xmlns:ma14="http://schemas.microsoft.com/office/mac/drawingml/2011/main" xmlns:w="http://schemas.openxmlformats.org/wordprocessingml/2006/main" xmlns:w10="urn:schemas-microsoft-com:office:word" xmlns:v="urn:schemas-microsoft-com:vml" xmlns:o="urn:schemas-microsoft-com:office:office" xmlns:mv="urn:schemas-microsoft-com:mac:vml" xmlns:mo="http://schemas.microsoft.com/office/mac/office/2008/main" xmlns=""/>
-                            </a:ext>
-                          </a:extLst>
-                        </wps:spPr>
-                        <wps:txbx>
-                          <w:txbxContent>
-                            <w:p>
-                              <w:pPr>
-                                <w:jc w:val="center"/>
-                                <w:rPr>
-                                  <w:noProof/>
-                                  <w:lang w:val="es-CR"/>
-                                </w:rPr>
-                              </w:pPr>
-                              <w:r>
-                                <w:rPr>
-                                  <w:lang w:val="es-CR"/>
-                                </w:rPr>
-                                <w:t>8. ¿Qué puedo afirmar?</w:t>
-                              </w:r>
-                            </w:p>
-                          </w:txbxContent>
-                        </wps:txbx>
-                        <wps:bodyPr rot="0" spcFirstLastPara="0" vertOverflow="overflow" horzOverflow="overflow" vert="horz" wrap="square" lIns="0" tIns="0" rIns="0" bIns="0" numCol="1" spcCol="0" rtlCol="0" fromWordArt="0" anchor="ctr" anchorCtr="0" forceAA="0" compatLnSpc="1">
-                          <a:prstTxWarp prst="textNoShape">
-                            <a:avLst/>
-                          </a:prstTxWarp>
-                          <a:noAutofit/>
-                        </wps:bodyPr>
-                      </wps:wsp>
-                    </wpg:wgp>
+                        <a:prstGeom prst="rect">
+                          <a:avLst/>
+                        </a:prstGeom>
+                        <a:solidFill>
+                          <a:srgbClr val="FFFFFF"/>
+                        </a:solidFill>
+                        <a:ln w="9525">
+                          <a:noFill/>
+                          <a:miter lim="800000"/>
+                          <a:headEnd/>
+                          <a:tailEnd/>
+                        </a:ln>
+                      </wps:spPr>
+                      <wps:txbx>
+                        <w:txbxContent>
+                          <w:p>
+                            <w:pPr>
+                              <w:jc w:val="center"/>
+                              <w:rPr>
+                                <w:sz w:val="22"/>
+                                <w:szCs w:val="28"/>
+                                <w:lang w:val="es-CR"/>
+                              </w:rPr>
+                            </w:pPr>
+                            <w:r>
+                              <w:rPr>
+                                <w:sz w:val="22"/>
+                                <w:szCs w:val="28"/>
+                              </w:rPr>
+                              <w:t xml:space="preserve">¿Cuál </w:t>
+                            </w:r>
+                            <w:r>
+                              <w:rPr>
+                                <w:sz w:val="22"/>
+                                <w:szCs w:val="28"/>
+                              </w:rPr>
+                              <w:t xml:space="preserve">es la variación </w:t>
+                            </w:r>
+                            <w:r>
+                              <w:rPr>
+                                <w:sz w:val="22"/>
+                                <w:szCs w:val="28"/>
+                              </w:rPr>
+                              <w:t xml:space="preserve">de la producción de piña, banano y café mediante el método de comparación de medias </w:t>
+                            </w:r>
+                            <w:r>
+                              <w:rPr>
+                                <w:sz w:val="22"/>
+                                <w:szCs w:val="28"/>
+                              </w:rPr>
+                              <w:t>de los mayores productores</w:t>
+                            </w:r>
+                            <w:r>
+                              <w:rPr>
+                                <w:sz w:val="22"/>
+                                <w:szCs w:val="28"/>
+                              </w:rPr>
+                              <w:t xml:space="preserve"> entre 1961-2021?</w:t>
+                            </w:r>
+                          </w:p>
+                        </w:txbxContent>
+                      </wps:txbx>
+                      <wps:bodyPr rot="0" vert="horz" wrap="square" lIns="91440" tIns="45720" rIns="91440" bIns="45720" anchor="t" anchorCtr="0">
+                        <a:noAutofit/>
+                      </wps:bodyPr>
+                    </wps:wsp>
                   </a:graphicData>
                 </a:graphic>
                 <wp14:sizeRelH relativeFrom="margin">
@@ -4255,279 +4672,58 @@
           </mc:Choice>
           <mc:Fallback>
             <w:pict>
-              <v:group w14:anchorId="5E5C3AFC" id="Agrupar 36" o:spid="_x0000_s1045" style="position:absolute;margin-left:-21.8pt;margin-top:22.35pt;width:801.85pt;height:443.05pt;z-index:251659264;mso-width-relative:margin;mso-height-relative:margin" coordorigin="-536" coordsize="101844,56285" o:gfxdata="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">
-                <v:shape id="Cuadro de texto 1" o:spid="_x0000_s1046" type="#_x0000_t202" style="position:absolute;left:38049;width:25228;height:1974;visibility:visible;mso-wrap-style:square;v-text-anchor:middle" o:gfxdata="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" fillcolor="#31849b [2408]">
-                  <v:textbox inset="0,0,0,0">
-                    <w:txbxContent>
-                      <w:p>
-                        <w:pPr>
-                          <w:jc w:val="center"/>
-                          <w:rPr>
-                            <w:noProof/>
-                            <w:lang w:val="es-ES"/>
-                          </w:rPr>
-                        </w:pPr>
-                        <w:r>
-                          <w:t>1</w:t>
-                        </w:r>
-                        <w:r>
-                          <w:t>. P</w:t>
-                        </w:r>
-                        <w:r>
-                          <w:t>regunta</w:t>
-                        </w:r>
-                      </w:p>
-                    </w:txbxContent>
-                  </v:textbox>
-                </v:shape>
-                <v:shape id="Cuadro de texto 5" o:spid="_x0000_s1047" type="#_x0000_t202" style="position:absolute;left:32290;top:53671;width:39072;height:2614;visibility:visible;mso-wrap-style:square;v-text-anchor:top" o:gfxdata="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" fillcolor="#31849b [2408]" strokecolor="black [3213]">
-                  <v:textbox inset="0,0,0,0">
-                    <w:txbxContent>
-                      <w:p>
-                        <w:pPr>
-                          <w:jc w:val="center"/>
-                          <w:rPr>
-                            <w:noProof/>
-                            <w:lang w:val="es-ES"/>
-                          </w:rPr>
-                        </w:pPr>
-                        <w:fldSimple w:instr=" SEQ * \* ARABIC ">
-                          <w:r>
-                            <w:rPr>
-                              <w:noProof/>
-                            </w:rPr>
-                            <w:t>1</w:t>
-                          </w:r>
-                        </w:fldSimple>
-                        <w:r>
-                          <w:t>. T</w:t>
-                        </w:r>
-                        <w:r>
-                          <w:t>ema de estudio</w:t>
-                        </w:r>
-                      </w:p>
-                    </w:txbxContent>
-                  </v:textbox>
-                </v:shape>
-                <v:shape id="Cuadro de texto 7" o:spid="_x0000_s1048" style="position:absolute;left:58126;top:35278;width:43182;height:2480;visibility:visible;mso-wrap-style:square;v-text-anchor:middle" coordsize="4482465,205105" o:spt="100" o:gfxdata="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" adj="-11796480,,5400" path="m114935,l4482465,r,205105l,205105,114935,xe" fillcolor="#31849b [2408]" strokecolor="black [3213]">
-                  <v:stroke joinstyle="miter"/>
-                  <v:formulas/>
-                  <v:path arrowok="t" o:connecttype="custom" o:connectlocs="110722,0;4318142,0;4318142,247911;0,247911;110722,0" o:connectangles="0,0,0,0,0" textboxrect="0,0,4482465,205105"/>
-                  <v:textbox inset="0,0,0,0">
-                    <w:txbxContent>
-                      <w:p>
-                        <w:pPr>
-                          <w:jc w:val="center"/>
-                        </w:pPr>
-                        <w:r>
-                          <w:t>4</w:t>
-                        </w:r>
-                        <w:r>
-                          <w:t xml:space="preserve">. </w:t>
-                        </w:r>
-                        <w:r>
-                          <w:t xml:space="preserve">¿Qué cambios </w:t>
-                        </w:r>
-                        <w:r>
-                          <w:t>i</w:t>
-                        </w:r>
-                        <w:r>
-                          <w:t xml:space="preserve">ntroduzco para observar el </w:t>
-                        </w:r>
-                        <w:r>
-                          <w:t>fenómeno</w:t>
-                        </w:r>
-                        <w:r>
-                          <w:t>?</w:t>
-                        </w:r>
-                      </w:p>
-                      <w:p>
-                        <w:pPr>
-                          <w:jc w:val="center"/>
-                          <w:rPr>
-                            <w:noProof/>
-                            <w:lang w:val="es-ES"/>
-                          </w:rPr>
-                        </w:pPr>
-                      </w:p>
-                    </w:txbxContent>
-                  </v:textbox>
-                </v:shape>
-                <v:shape id="Cuadro de texto 8" o:spid="_x0000_s1049" style="position:absolute;left:-536;top:36644;width:42421;height:2357;visibility:visible;mso-wrap-style:square;v-text-anchor:top" coordsize="4367530,198755" o:spt="100" o:gfxdata="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" adj="-11796480,,5400" path="m,l4297680,r69850,198755l,198755,,xe" fillcolor="#31849b [2408]" strokecolor="black [3213]">
-                  <v:stroke joinstyle="miter"/>
-                  <v:formulas/>
-                  <v:path arrowok="t" o:connecttype="custom" o:connectlocs="0,0;4174340,0;4242185,235665;0,235665;0,0" o:connectangles="0,0,0,0,0" textboxrect="0,0,4367530,198755"/>
-                  <v:textbox inset="6e-5mm,0,0,0">
-                    <w:txbxContent>
-                      <w:p>
-                        <w:pPr>
-                          <w:jc w:val="center"/>
-                          <w:rPr>
-                            <w:noProof/>
-                            <w:lang w:val="es-ES"/>
-                          </w:rPr>
-                        </w:pPr>
-                        <w:r>
-                          <w:t>3</w:t>
-                        </w:r>
-                        <w:r>
-                          <w:t>. V</w:t>
-                        </w:r>
-                        <w:r>
-                          <w:t>ocabulario clave para la investigación</w:t>
-                        </w:r>
-                      </w:p>
-                    </w:txbxContent>
-                  </v:textbox>
-                </v:shape>
-                <v:shape id="Cuadro de texto 14" o:spid="_x0000_s1050" style="position:absolute;left:-469;top:21660;width:33654;height:2795;visibility:visible;mso-wrap-style:square;v-text-anchor:middle" coordsize="3792855,219075" o:spt="100" o:gfxdata="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" adj="-11796480,,5400" path="m,l3678555,r114300,219075l,219075,,xe" fillcolor="#31849b [2408]">
-                  <v:stroke joinstyle="miter"/>
-                  <v:formulas/>
-                  <v:path arrowok="t" o:connecttype="custom" o:connectlocs="0,0;3264090,0;3365512,279489;0,279489;0,0" o:connectangles="0,0,0,0,0" textboxrect="0,0,3792855,219075"/>
-                  <v:textbox inset="0,0,0,0">
-                    <w:txbxContent>
-                      <w:p>
-                        <w:pPr>
-                          <w:jc w:val="center"/>
-                        </w:pPr>
-                        <w:r>
-                          <w:t>5</w:t>
-                        </w:r>
-                        <w:r>
-                          <w:t xml:space="preserve">. </w:t>
-                        </w:r>
-                        <w:r>
-                          <w:t xml:space="preserve">¿Cómo </w:t>
-                        </w:r>
-                        <w:r>
-                          <w:t>s</w:t>
-                        </w:r>
-                        <w:r>
-                          <w:t>ucede el fenómeno?</w:t>
-                        </w:r>
-                      </w:p>
-                      <w:p>
-                        <w:pPr>
-                          <w:jc w:val="center"/>
-                          <w:rPr>
-                            <w:noProof/>
-                            <w:lang w:val="es-ES"/>
-                          </w:rPr>
-                        </w:pPr>
-                      </w:p>
-                    </w:txbxContent>
-                  </v:textbox>
-                </v:shape>
-                <v:shape id="Cuadro de texto 25" o:spid="_x0000_s1051" style="position:absolute;left:66109;top:19405;width:34925;height:2128;visibility:visible;mso-wrap-style:square;v-text-anchor:middle" coordsize="3439160,212725" o:spt="100" o:gfxdata="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" adj="-11796480,,5400" path="m114935,l3439160,r,212725l,212725,114935,r,xe" fillcolor="#31849b [2408]">
-                  <v:stroke joinstyle="miter"/>
-                  <v:formulas/>
-                  <v:path arrowok="t" o:connecttype="custom" o:connectlocs="116718,0;3492500,0;3492500,212725;0,212725;116718,0;116718,0" o:connectangles="0,0,0,0,0,0" textboxrect="0,0,3439160,212725"/>
-                  <v:textbox inset="0,0,0,0">
-                    <w:txbxContent>
-                      <w:p>
-                        <w:pPr>
-                          <w:jc w:val="center"/>
-                          <w:rPr>
-                            <w:noProof/>
-                            <w:lang w:val="es-ES"/>
-                          </w:rPr>
-                        </w:pPr>
-                        <w:r>
-                          <w:t>6</w:t>
-                        </w:r>
-                        <w:r>
-                          <w:t xml:space="preserve">. </w:t>
-                        </w:r>
-                        <w:r>
-                          <w:t xml:space="preserve">¿Qué mido </w:t>
-                        </w:r>
-                        <w:r>
-                          <w:t>d</w:t>
-                        </w:r>
-                        <w:r>
-                          <w:t>irectamente</w:t>
-                        </w:r>
-                        <w:r>
-                          <w:t>?</w:t>
-                        </w:r>
-                      </w:p>
-                    </w:txbxContent>
-                  </v:textbox>
-                </v:shape>
-                <v:shape id="Cuadro de texto 28" o:spid="_x0000_s1052" style="position:absolute;left:-155;top:3409;width:26834;height:2287;visibility:visible;mso-wrap-style:square;v-text-anchor:middle" coordsize="2684126,209881" o:spt="100" o:gfxdata="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" adj="-11796480,,5400" path="m,7951l2612548,r71578,209881l,209881,,7951xe" fillcolor="#31849b [2408]">
-                  <v:stroke joinstyle="miter"/>
-                  <v:formulas/>
-                  <v:path arrowok="t" o:connecttype="custom" o:connectlocs="0,8663;2611948,0;2683510,228673;0,228673;0,8663" o:connectangles="0,0,0,0,0" textboxrect="0,0,2684126,209881"/>
-                  <v:textbox inset="0,0,0,0">
-                    <w:txbxContent>
-                      <w:p>
-                        <w:pPr>
-                          <w:jc w:val="center"/>
-                          <w:rPr>
-                            <w:noProof/>
-                            <w:lang w:val="es-CR"/>
-                          </w:rPr>
-                        </w:pPr>
-                        <w:r>
-                          <w:rPr>
-                            <w:lang w:val="es-CR"/>
-                          </w:rPr>
-                          <w:t>7</w:t>
-                        </w:r>
-                        <w:r>
-                          <w:rPr>
-                            <w:lang w:val="es-CR"/>
-                          </w:rPr>
-                          <w:t xml:space="preserve">. </w:t>
-                        </w:r>
-                        <w:r>
-                          <w:rPr>
-                            <w:lang w:val="es-CR"/>
-                          </w:rPr>
-                          <w:t xml:space="preserve">¿Por qué </w:t>
-                        </w:r>
-                        <w:r>
-                          <w:rPr>
-                            <w:lang w:val="es-CR"/>
-                          </w:rPr>
-                          <w:t>s</w:t>
-                        </w:r>
-                        <w:r>
-                          <w:rPr>
-                            <w:lang w:val="es-CR"/>
-                          </w:rPr>
-                          <w:t>ucede?</w:t>
-                        </w:r>
-                      </w:p>
-                    </w:txbxContent>
-                  </v:textbox>
-                </v:shape>
-                <v:shape id="Cuadro de texto 34" o:spid="_x0000_s1053" style="position:absolute;left:73501;top:1524;width:27807;height:2901;visibility:visible;mso-wrap-style:square;v-text-anchor:middle" coordsize="2809776,397510" o:spt="100" o:gfxdata="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" adj="-11796480,,5400" path="m154721,l2809776,r,396875l,397510,154721,xe" fillcolor="#31849b [2408]">
-                  <v:stroke joinstyle="miter"/>
-                  <v:formulas/>
-                  <v:path arrowok="t" o:connecttype="custom" o:connectlocs="153118,0;2780664,0;2780664,289659;0,290122;153118,0" o:connectangles="0,0,0,0,0" textboxrect="0,0,2809776,397510"/>
-                  <v:textbox inset="0,0,0,0">
-                    <w:txbxContent>
-                      <w:p>
-                        <w:pPr>
-                          <w:jc w:val="center"/>
-                          <w:rPr>
-                            <w:noProof/>
-                            <w:lang w:val="es-CR"/>
-                          </w:rPr>
-                        </w:pPr>
-                        <w:r>
-                          <w:rPr>
-                            <w:lang w:val="es-CR"/>
-                          </w:rPr>
-                          <w:t>8. ¿Qué puedo afirmar?</w:t>
-                        </w:r>
-                      </w:p>
-                    </w:txbxContent>
-                  </v:textbox>
-                </v:shape>
-                <w10:wrap type="through"/>
-              </v:group>
+              <v:shape w14:anchorId="5E70FE76" id="Text Box 2" o:spid="_x0000_s1054" type="#_x0000_t202" style="position:absolute;margin-left:278.65pt;margin-top:37.2pt;width:198.35pt;height:85.55pt;z-index:251627520;visibility:visible;mso-wrap-style:square;mso-width-percent:0;mso-height-percent:0;mso-wrap-distance-left:9pt;mso-wrap-distance-top:3.6pt;mso-wrap-distance-right:9pt;mso-wrap-distance-bottom:3.6pt;mso-position-horizontal:absolute;mso-position-horizontal-relative:text;mso-position-vertical:absolute;mso-position-vertical-relative:text;mso-width-percent:0;mso-height-percent:0;mso-width-relative:margin;mso-height-relative:margin;v-text-anchor:top" o:gfxdata="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" stroked="f">
+                <v:textbox>
+                  <w:txbxContent>
+                    <w:p>
+                      <w:pPr>
+                        <w:jc w:val="center"/>
+                        <w:rPr>
+                          <w:sz w:val="22"/>
+                          <w:szCs w:val="28"/>
+                          <w:lang w:val="es-CR"/>
+                        </w:rPr>
+                      </w:pPr>
+                      <w:r>
+                        <w:rPr>
+                          <w:sz w:val="22"/>
+                          <w:szCs w:val="28"/>
+                        </w:rPr>
+                        <w:t xml:space="preserve">¿Cuál </w:t>
+                      </w:r>
+                      <w:r>
+                        <w:rPr>
+                          <w:sz w:val="22"/>
+                          <w:szCs w:val="28"/>
+                        </w:rPr>
+                        <w:t xml:space="preserve">es la variación </w:t>
+                      </w:r>
+                      <w:r>
+                        <w:rPr>
+                          <w:sz w:val="22"/>
+                          <w:szCs w:val="28"/>
+                        </w:rPr>
+                        <w:t xml:space="preserve">de la producción de piña, banano y café mediante el método de comparación de medias </w:t>
+                      </w:r>
+                      <w:r>
+                        <w:rPr>
+                          <w:sz w:val="22"/>
+                          <w:szCs w:val="28"/>
+                        </w:rPr>
+                        <w:t>de los mayores productores</w:t>
+                      </w:r>
+                      <w:r>
+                        <w:rPr>
+                          <w:sz w:val="22"/>
+                          <w:szCs w:val="28"/>
+                        </w:rPr>
+                        <w:t xml:space="preserve"> entre 1961-2021?</w:t>
+                      </w:r>
+                    </w:p>
+                  </w:txbxContent>
+                </v:textbox>
+                <w10:wrap type="square"/>
+              </v:shape>
             </w:pict>
           </mc:Fallback>
         </mc:AlternateContent>
@@ -4539,15 +4735,15 @@
         <mc:AlternateContent>
           <mc:Choice Requires="wps">
             <w:drawing>
-              <wp:anchor distT="0" distB="0" distL="114300" distR="114300" simplePos="0" relativeHeight="251701248" behindDoc="0" locked="0" layoutInCell="1" allowOverlap="1" wp14:anchorId="6A196754" wp14:editId="2AA14E65">
+              <wp:anchor distT="0" distB="0" distL="114300" distR="114300" simplePos="0" relativeHeight="251696128" behindDoc="0" locked="0" layoutInCell="1" allowOverlap="1" wp14:anchorId="6A196754" wp14:editId="58503886">
                 <wp:simplePos x="0" y="0"/>
                 <wp:positionH relativeFrom="column">
-                  <wp:posOffset>-241935</wp:posOffset>
+                  <wp:posOffset>-143212</wp:posOffset>
                 </wp:positionH>
                 <wp:positionV relativeFrom="paragraph">
-                  <wp:posOffset>483870</wp:posOffset>
+                  <wp:posOffset>483582</wp:posOffset>
                 </wp:positionV>
-                <wp:extent cx="3086100" cy="1409700"/>
+                <wp:extent cx="2990851" cy="1409700"/>
                 <wp:effectExtent l="0" t="0" r="19050" b="19050"/>
                 <wp:wrapNone/>
                 <wp:docPr id="361802847" name="Cuadro de texto 18"/>
@@ -4559,7 +4755,7 @@
                       <wps:spPr>
                         <a:xfrm>
                           <a:off x="0" y="0"/>
-                          <a:ext cx="3086100" cy="1409700"/>
+                          <a:ext cx="2990851" cy="1409700"/>
                         </a:xfrm>
                         <a:custGeom>
                           <a:avLst/>
@@ -4675,7 +4871,7 @@
                         <a:effectLst/>
                         <a:extLst>
                           <a:ext uri="{C572A759-6A51-4108-AA02-DFA0A04FC94B}">
-                            <ma14:wrappingTextBoxFlag xmlns:ma14="http://schemas.microsoft.com/office/mac/drawingml/2011/main" xmlns:w="http://schemas.openxmlformats.org/wordprocessingml/2006/main" xmlns:w10="urn:schemas-microsoft-com:office:word" xmlns:v="urn:schemas-microsoft-com:vml" xmlns:o="urn:schemas-microsoft-com:office:office" xmlns:mv="urn:schemas-microsoft-com:mac:vml" xmlns:mo="http://schemas.microsoft.com/office/mac/office/2008/main" xmlns=""/>
+                            <ma14:wrappingTextBoxFlag xmlns="" xmlns:mo="http://schemas.microsoft.com/office/mac/office/2008/main" xmlns:mv="urn:schemas-microsoft-com:mac:vml" xmlns:o="urn:schemas-microsoft-com:office:office" xmlns:v="urn:schemas-microsoft-com:vml" xmlns:w10="urn:schemas-microsoft-com:office:word" xmlns:w="http://schemas.openxmlformats.org/wordprocessingml/2006/main" xmlns:ma14="http://schemas.microsoft.com/office/mac/drawingml/2011/main"/>
                           </a:ext>
                         </a:extLst>
                       </wps:spPr>
@@ -4922,10 +5118,10 @@
           </mc:Choice>
           <mc:Fallback>
             <w:pict>
-              <v:shape w14:anchorId="6A196754" id="Cuadro de texto 18" o:spid="_x0000_s1054" style="position:absolute;margin-left:-19.05pt;margin-top:38.1pt;width:243pt;height:111pt;z-index:251701248;visibility:visible;mso-wrap-style:square;mso-width-percent:0;mso-height-percent:0;mso-wrap-distance-left:9pt;mso-wrap-distance-top:0;mso-wrap-distance-right:9pt;mso-wrap-distance-bottom:0;mso-position-horizontal:absolute;mso-position-horizontal-relative:text;mso-position-vertical:absolute;mso-position-vertical-relative:text;mso-width-percent:0;mso-height-percent:0;mso-width-relative:margin;mso-height-relative:margin;v-text-anchor:top" coordsize="4252594,880258" o:spt="100" o:gfxdata="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" adj="-11796480,,5400" path="m,l3804508,r-225,l4252594,880258,,880258,,xe" filled="f" strokecolor="black [3213]">
+              <v:shape w14:anchorId="6A196754" id="Cuadro de texto 18" o:spid="_x0000_s1055" style="position:absolute;margin-left:-11.3pt;margin-top:38.1pt;width:235.5pt;height:111pt;z-index:251696128;visibility:visible;mso-wrap-style:square;mso-width-percent:0;mso-height-percent:0;mso-wrap-distance-left:9pt;mso-wrap-distance-top:0;mso-wrap-distance-right:9pt;mso-wrap-distance-bottom:0;mso-position-horizontal:absolute;mso-position-horizontal-relative:text;mso-position-vertical:absolute;mso-position-vertical-relative:text;mso-width-percent:0;mso-height-percent:0;mso-width-relative:margin;mso-height-relative:margin;v-text-anchor:top" coordsize="4252594,880258" o:spt="100" o:gfxdata="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" adj="-11796480,,5400" path="m,l3804508,r-225,l4252594,880258,,880258,,xe" filled="f" strokecolor="black [3213]">
                 <v:stroke dashstyle="longDashDotDot" joinstyle="miter"/>
                 <v:formulas/>
-                <v:path arrowok="t" o:connecttype="custom" o:connectlocs="0,0;2760925,0;2760761,0;3086100,1409700;0,1409700;0,0" o:connectangles="0,0,0,0,0,0" textboxrect="0,0,4252594,880258"/>
+                <v:path arrowok="t" o:connecttype="custom" o:connectlocs="0,0;2675712,0;2675554,0;2990851,1409700;0,1409700;0,0" o:connectangles="0,0,0,0,0,0" textboxrect="0,0,4252594,880258"/>
                 <v:textbox>
                   <w:txbxContent>
                     <w:p>
@@ -5140,6 +5336,15 @@
           </mc:Fallback>
         </mc:AlternateContent>
       </w:r>
+    </w:p>
+    <w:p/>
+    <w:p>
+      <w:pPr>
+        <w:rPr>
+          <w:b/>
+          <w:bCs/>
+        </w:rPr>
+      </w:pPr>
       <w:r>
         <w:rPr>
           <w:noProof/>
@@ -5147,45 +5352,131 @@
         <mc:AlternateContent>
           <mc:Choice Requires="wps">
             <w:drawing>
-              <wp:anchor distT="45720" distB="45720" distL="114300" distR="114300" simplePos="0" relativeHeight="251650048" behindDoc="0" locked="0" layoutInCell="1" allowOverlap="1" wp14:anchorId="5E70FE76" wp14:editId="1D47EAAB">
+              <wp:anchor distT="0" distB="0" distL="114300" distR="114300" simplePos="0" relativeHeight="251704320" behindDoc="0" locked="0" layoutInCell="1" allowOverlap="1" wp14:anchorId="7E3C4CC2" wp14:editId="7EE6C366">
                 <wp:simplePos x="0" y="0"/>
                 <wp:positionH relativeFrom="column">
-                  <wp:posOffset>3574415</wp:posOffset>
+                  <wp:posOffset>4795792</wp:posOffset>
                 </wp:positionH>
                 <wp:positionV relativeFrom="paragraph">
-                  <wp:posOffset>473710</wp:posOffset>
+                  <wp:posOffset>337003</wp:posOffset>
                 </wp:positionV>
-                <wp:extent cx="2519045" cy="1098550"/>
-                <wp:effectExtent l="0" t="0" r="0" b="6350"/>
-                <wp:wrapSquare wrapText="bothSides"/>
-                <wp:docPr id="217" name="Text Box 2"/>
-                <wp:cNvGraphicFramePr>
-                  <a:graphicFrameLocks xmlns:a="http://schemas.openxmlformats.org/drawingml/2006/main"/>
-                </wp:cNvGraphicFramePr>
+                <wp:extent cx="2177" cy="82731"/>
+                <wp:effectExtent l="0" t="0" r="36195" b="31750"/>
+                <wp:wrapNone/>
+                <wp:docPr id="2135077695" name="Straight Connector 2"/>
+                <wp:cNvGraphicFramePr/>
                 <a:graphic xmlns:a="http://schemas.openxmlformats.org/drawingml/2006/main">
                   <a:graphicData uri="http://schemas.microsoft.com/office/word/2010/wordprocessingShape">
                     <wps:wsp>
-                      <wps:cNvSpPr txBox="1">
-                        <a:spLocks noChangeArrowheads="1"/>
-                      </wps:cNvSpPr>
-                      <wps:spPr bwMode="auto">
+                      <wps:cNvCnPr/>
+                      <wps:spPr>
+                        <a:xfrm flipH="1">
+                          <a:off x="0" y="0"/>
+                          <a:ext cx="2177" cy="82731"/>
+                        </a:xfrm>
+                        <a:prstGeom prst="line">
+                          <a:avLst/>
+                        </a:prstGeom>
+                        <a:ln>
+                          <a:solidFill>
+                            <a:schemeClr val="tx1"/>
+                          </a:solidFill>
+                        </a:ln>
+                      </wps:spPr>
+                      <wps:style>
+                        <a:lnRef idx="1">
+                          <a:schemeClr val="accent6"/>
+                        </a:lnRef>
+                        <a:fillRef idx="0">
+                          <a:schemeClr val="accent6"/>
+                        </a:fillRef>
+                        <a:effectRef idx="0">
+                          <a:schemeClr val="accent6"/>
+                        </a:effectRef>
+                        <a:fontRef idx="minor">
+                          <a:schemeClr val="tx1"/>
+                        </a:fontRef>
+                      </wps:style>
+                      <wps:bodyPr/>
+                    </wps:wsp>
+                  </a:graphicData>
+                </a:graphic>
+                <wp14:sizeRelH relativeFrom="margin">
+                  <wp14:pctWidth>0</wp14:pctWidth>
+                </wp14:sizeRelH>
+                <wp14:sizeRelV relativeFrom="margin">
+                  <wp14:pctHeight>0</wp14:pctHeight>
+                </wp14:sizeRelV>
+              </wp:anchor>
+            </w:drawing>
+          </mc:Choice>
+          <mc:Fallback>
+            <w:pict>
+              <v:line w14:anchorId="7B99D5FB" id="Straight Connector 2" o:spid="_x0000_s1026" style="position:absolute;flip:x;z-index:251704320;visibility:visible;mso-wrap-style:square;mso-width-percent:0;mso-height-percent:0;mso-wrap-distance-left:9pt;mso-wrap-distance-top:0;mso-wrap-distance-right:9pt;mso-wrap-distance-bottom:0;mso-position-horizontal:absolute;mso-position-horizontal-relative:text;mso-position-vertical:absolute;mso-position-vertical-relative:text;mso-width-percent:0;mso-height-percent:0;mso-width-relative:margin;mso-height-relative:margin" from="377.6pt,26.55pt" to="377.75pt,33.05pt" o:gfxdata="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" strokecolor="black [3213]"/>
+            </w:pict>
+          </mc:Fallback>
+        </mc:AlternateContent>
+      </w:r>
+      <w:r>
+        <w:rPr>
+          <w:noProof/>
+        </w:rPr>
+        <mc:AlternateContent>
+          <mc:Choice Requires="wps">
+            <w:drawing>
+              <wp:anchor distT="0" distB="0" distL="114300" distR="114300" simplePos="0" relativeHeight="251703296" behindDoc="0" locked="0" layoutInCell="1" allowOverlap="1" wp14:anchorId="2BB7B469" wp14:editId="64A5DEC3">
+                <wp:simplePos x="0" y="0"/>
+                <wp:positionH relativeFrom="column">
+                  <wp:posOffset>3595062</wp:posOffset>
+                </wp:positionH>
+                <wp:positionV relativeFrom="paragraph">
+                  <wp:posOffset>419243</wp:posOffset>
+                </wp:positionV>
+                <wp:extent cx="2481907" cy="828136"/>
+                <wp:effectExtent l="0" t="0" r="13970" b="10160"/>
+                <wp:wrapNone/>
+                <wp:docPr id="1896719410" name="Cuadro de texto 11"/>
+                <wp:cNvGraphicFramePr/>
+                <a:graphic xmlns:a="http://schemas.openxmlformats.org/drawingml/2006/main">
+                  <a:graphicData uri="http://schemas.microsoft.com/office/word/2010/wordprocessingShape">
+                    <wps:wsp>
+                      <wps:cNvSpPr txBox="1"/>
+                      <wps:spPr>
                         <a:xfrm>
                           <a:off x="0" y="0"/>
-                          <a:ext cx="2519045" cy="1098550"/>
+                          <a:ext cx="2481907" cy="828136"/>
                         </a:xfrm>
                         <a:prstGeom prst="rect">
                           <a:avLst/>
                         </a:prstGeom>
-                        <a:solidFill>
-                          <a:srgbClr val="FFFFFF"/>
-                        </a:solidFill>
-                        <a:ln w="9525">
-                          <a:noFill/>
-                          <a:miter lim="800000"/>
-                          <a:headEnd/>
-                          <a:tailEnd/>
+                        <a:noFill/>
+                        <a:ln>
+                          <a:solidFill>
+                            <a:schemeClr val="tx1"/>
+                          </a:solidFill>
+                          <a:prstDash val="lgDashDotDot"/>
                         </a:ln>
+                        <a:effectLst/>
+                        <a:extLst>
+                          <a:ext uri="{C572A759-6A51-4108-AA02-DFA0A04FC94B}">
+                            <ma14:wrappingTextBoxFlag xmlns="" xmlns:mo="http://schemas.microsoft.com/office/mac/office/2008/main" xmlns:mv="urn:schemas-microsoft-com:mac:vml" xmlns:o="urn:schemas-microsoft-com:office:office" xmlns:v="urn:schemas-microsoft-com:vml" xmlns:w10="urn:schemas-microsoft-com:office:word" xmlns:w="http://schemas.openxmlformats.org/wordprocessingml/2006/main" xmlns:ma14="http://schemas.microsoft.com/office/mac/drawingml/2011/main"/>
+                          </a:ext>
+                        </a:extLst>
                       </wps:spPr>
+                      <wps:style>
+                        <a:lnRef idx="0">
+                          <a:schemeClr val="accent1"/>
+                        </a:lnRef>
+                        <a:fillRef idx="0">
+                          <a:schemeClr val="accent1"/>
+                        </a:fillRef>
+                        <a:effectRef idx="0">
+                          <a:schemeClr val="accent1"/>
+                        </a:effectRef>
+                        <a:fontRef idx="minor">
+                          <a:schemeClr val="dk1"/>
+                        </a:fontRef>
+                      </wps:style>
                       <wps:txbx>
                         <w:txbxContent>
                           <w:p>
@@ -5194,7 +5485,6 @@
                               <w:rPr>
                                 <w:sz w:val="22"/>
                                 <w:szCs w:val="28"/>
-                                <w:lang w:val="es-CR"/>
                               </w:rPr>
                             </w:pPr>
                             <w:r>
@@ -5202,26 +5492,22 @@
                                 <w:sz w:val="22"/>
                                 <w:szCs w:val="28"/>
                               </w:rPr>
-                              <w:t xml:space="preserve">¿Cuál </w:t>
+                              <w:t>Comparar las medias</w:t>
                             </w:r>
                             <w:r>
                               <w:rPr>
                                 <w:sz w:val="22"/>
                                 <w:szCs w:val="28"/>
                               </w:rPr>
-                              <w:t xml:space="preserve">es la variación </w:t>
-                            </w:r>
-                            <w:r>
-                              <w:rPr>
-                                <w:sz w:val="22"/>
-                                <w:szCs w:val="28"/>
-                              </w:rPr>
-                              <w:t>de la producción de piña, banano y café mediante el método de comparación de medias según distintas zonas geográficas, entre 1961-2021?</w:t>
+                              <w:t xml:space="preserve"> de producción de los mayores productores de café, banano y piña entre 1961 y 2021</w:t>
                             </w:r>
                           </w:p>
                         </w:txbxContent>
                       </wps:txbx>
-                      <wps:bodyPr rot="0" vert="horz" wrap="square" lIns="91440" tIns="45720" rIns="91440" bIns="45720" anchor="t" anchorCtr="0">
+                      <wps:bodyPr rot="0" spcFirstLastPara="0" vertOverflow="overflow" horzOverflow="overflow" vert="horz" wrap="square" lIns="91440" tIns="45720" rIns="91440" bIns="45720" numCol="1" spcCol="0" rtlCol="0" fromWordArt="0" anchor="t" anchorCtr="0" forceAA="0" compatLnSpc="1">
+                        <a:prstTxWarp prst="textNoShape">
+                          <a:avLst/>
+                        </a:prstTxWarp>
                         <a:noAutofit/>
                       </wps:bodyPr>
                     </wps:wsp>
@@ -5238,7 +5524,8 @@
           </mc:Choice>
           <mc:Fallback>
             <w:pict>
-              <v:shape w14:anchorId="5E70FE76" id="Text Box 2" o:spid="_x0000_s1055" type="#_x0000_t202" style="position:absolute;margin-left:281.45pt;margin-top:37.3pt;width:198.35pt;height:86.5pt;z-index:251650048;visibility:visible;mso-wrap-style:square;mso-width-percent:0;mso-height-percent:0;mso-wrap-distance-left:9pt;mso-wrap-distance-top:3.6pt;mso-wrap-distance-right:9pt;mso-wrap-distance-bottom:3.6pt;mso-position-horizontal:absolute;mso-position-horizontal-relative:text;mso-position-vertical:absolute;mso-position-vertical-relative:text;mso-width-percent:0;mso-height-percent:0;mso-width-relative:margin;mso-height-relative:margin;v-text-anchor:top" o:gfxdata="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" stroked="f">
+              <v:shape w14:anchorId="2BB7B469" id="Cuadro de texto 11" o:spid="_x0000_s1056" type="#_x0000_t202" style="position:absolute;margin-left:283.1pt;margin-top:33pt;width:195.45pt;height:65.2pt;z-index:251703296;visibility:visible;mso-wrap-style:square;mso-width-percent:0;mso-height-percent:0;mso-wrap-distance-left:9pt;mso-wrap-distance-top:0;mso-wrap-distance-right:9pt;mso-wrap-distance-bottom:0;mso-position-horizontal:absolute;mso-position-horizontal-relative:text;mso-position-vertical:absolute;mso-position-vertical-relative:text;mso-width-percent:0;mso-height-percent:0;mso-width-relative:margin;mso-height-relative:margin;v-text-anchor:top" o:gfxdata="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" filled="f" strokecolor="black [3213]">
+                <v:stroke dashstyle="longDashDotDot"/>
                 <v:textbox>
                   <w:txbxContent>
                     <w:p>
@@ -5247,7 +5534,6 @@
                         <w:rPr>
                           <w:sz w:val="22"/>
                           <w:szCs w:val="28"/>
-                          <w:lang w:val="es-CR"/>
                         </w:rPr>
                       </w:pPr>
                       <w:r>
@@ -5255,40 +5541,23 @@
                           <w:sz w:val="22"/>
                           <w:szCs w:val="28"/>
                         </w:rPr>
-                        <w:t xml:space="preserve">¿Cuál </w:t>
+                        <w:t>Comparar las medias</w:t>
                       </w:r>
                       <w:r>
                         <w:rPr>
                           <w:sz w:val="22"/>
                           <w:szCs w:val="28"/>
                         </w:rPr>
-                        <w:t xml:space="preserve">es la variación </w:t>
-                      </w:r>
-                      <w:r>
-                        <w:rPr>
-                          <w:sz w:val="22"/>
-                          <w:szCs w:val="28"/>
-                        </w:rPr>
-                        <w:t>de la producción de piña, banano y café mediante el método de comparación de medias según distintas zonas geográficas, entre 1961-2021?</w:t>
+                        <w:t xml:space="preserve"> de producción de los mayores productores de café, banano y piña entre 1961 y 2021</w:t>
                       </w:r>
                     </w:p>
                   </w:txbxContent>
                 </v:textbox>
-                <w10:wrap type="square"/>
               </v:shape>
             </w:pict>
           </mc:Fallback>
         </mc:AlternateContent>
       </w:r>
-    </w:p>
-    <w:p/>
-    <w:p>
-      <w:pPr>
-        <w:rPr>
-          <w:b/>
-          <w:bCs/>
-        </w:rPr>
-      </w:pPr>
     </w:p>
     <w:sectPr>
       <w:pgSz w:w="16840" w:h="11900" w:orient="landscape"/>
@@ -7512,7 +7781,7 @@
         </a:sp3d>
         <a:extLst>
           <a:ext uri="{C572A759-6A51-4108-AA02-DFA0A04FC94B}">
-            <ma14:wrappingTextBoxFlag xmlns:ma14="http://schemas.microsoft.com/office/mac/drawingml/2011/main" xmlns=""/>
+            <ma14:wrappingTextBoxFlag xmlns="" xmlns:ma14="http://schemas.microsoft.com/office/mac/drawingml/2011/main"/>
           </a:ext>
         </a:extLst>
       </a:spPr>

</xml_diff>